<commit_message>
architectural design phase 2
</commit_message>
<xml_diff>
--- a/Phase2.docx
+++ b/Phase2.docx
@@ -1,6 +1,6 @@
 
 <file path=word/document.xml><?xml version="1.0" encoding="utf-8"?>
-<w:document xmlns:wpc="http://schemas.microsoft.com/office/word/2010/wordprocessingCanvas" xmlns:cx="http://schemas.microsoft.com/office/drawing/2014/chartex" xmlns:cx1="http://schemas.microsoft.com/office/drawing/2015/9/8/chartex" xmlns:cx2="http://schemas.microsoft.com/office/drawing/2015/10/21/chartex" xmlns:cx3="http://schemas.microsoft.com/office/drawing/2016/5/9/chartex" xmlns:cx4="http://schemas.microsoft.com/office/drawing/2016/5/10/chartex" xmlns:cx5="http://schemas.microsoft.com/office/drawing/2016/5/11/chartex" xmlns:cx6="http://schemas.microsoft.com/office/drawing/2016/5/12/chartex" xmlns:cx7="http://schemas.microsoft.com/office/drawing/2016/5/13/chartex" xmlns:cx8="http://schemas.microsoft.com/office/drawing/2016/5/14/chartex" xmlns:mc="http://schemas.openxmlformats.org/markup-compatibility/2006" xmlns:aink="http://schemas.microsoft.com/office/drawing/2016/ink" xmlns:am3d="http://schemas.microsoft.com/office/drawing/2017/model3d" xmlns:o="urn:schemas-microsoft-com:office:office" xmlns:oel="http://schemas.microsoft.com/office/2019/extlst" xmlns:r="http://schemas.openxmlformats.org/officeDocument/2006/relationships" xmlns:m="http://schemas.openxmlformats.org/officeDocument/2006/math" xmlns:v="urn:schemas-microsoft-com:vml" xmlns:wp14="http://schemas.microsoft.com/office/word/2010/wordprocessingDrawing" xmlns:wp="http://schemas.openxmlformats.org/drawingml/2006/wordprocessingDrawing" xmlns:w10="urn:schemas-microsoft-com:office:word" xmlns:w="http://schemas.openxmlformats.org/wordprocessingml/2006/main" xmlns:w14="http://schemas.microsoft.com/office/word/2010/wordml" xmlns:w15="http://schemas.microsoft.com/office/word/2012/wordml" xmlns:w16cex="http://schemas.microsoft.com/office/word/2018/wordml/cex" xmlns:w16cid="http://schemas.microsoft.com/office/word/2016/wordml/cid" xmlns:w16="http://schemas.microsoft.com/office/word/2018/wordml" xmlns:w16sdtdh="http://schemas.microsoft.com/office/word/2020/wordml/sdtdatahash" xmlns:w16se="http://schemas.microsoft.com/office/word/2015/wordml/symex" xmlns:wpg="http://schemas.microsoft.com/office/word/2010/wordprocessingGroup" xmlns:wpi="http://schemas.microsoft.com/office/word/2010/wordprocessingInk" xmlns:wne="http://schemas.microsoft.com/office/word/2006/wordml" xmlns:wps="http://schemas.microsoft.com/office/word/2010/wordprocessingShape" mc:Ignorable="w14 w15 w16se w16cid w16 w16cex w16sdtdh wp14">
+<w:document xmlns:wpc="http://schemas.microsoft.com/office/word/2010/wordprocessingCanvas" xmlns:cx="http://schemas.microsoft.com/office/drawing/2014/chartex" xmlns:cx1="http://schemas.microsoft.com/office/drawing/2015/9/8/chartex" xmlns:cx2="http://schemas.microsoft.com/office/drawing/2015/10/21/chartex" xmlns:cx3="http://schemas.microsoft.com/office/drawing/2016/5/9/chartex" xmlns:cx4="http://schemas.microsoft.com/office/drawing/2016/5/10/chartex" xmlns:cx5="http://schemas.microsoft.com/office/drawing/2016/5/11/chartex" xmlns:cx6="http://schemas.microsoft.com/office/drawing/2016/5/12/chartex" xmlns:cx7="http://schemas.microsoft.com/office/drawing/2016/5/13/chartex" xmlns:cx8="http://schemas.microsoft.com/office/drawing/2016/5/14/chartex" xmlns:mc="http://schemas.openxmlformats.org/markup-compatibility/2006" xmlns:aink="http://schemas.microsoft.com/office/drawing/2016/ink" xmlns:am3d="http://schemas.microsoft.com/office/drawing/2017/model3d" xmlns:o="urn:schemas-microsoft-com:office:office" xmlns:r="http://schemas.openxmlformats.org/officeDocument/2006/relationships" xmlns:m="http://schemas.openxmlformats.org/officeDocument/2006/math" xmlns:v="urn:schemas-microsoft-com:vml" xmlns:wp14="http://schemas.microsoft.com/office/word/2010/wordprocessingDrawing" xmlns:wp="http://schemas.openxmlformats.org/drawingml/2006/wordprocessingDrawing" xmlns:w10="urn:schemas-microsoft-com:office:word" xmlns:w="http://schemas.openxmlformats.org/wordprocessingml/2006/main" xmlns:w14="http://schemas.microsoft.com/office/word/2010/wordml" xmlns:w15="http://schemas.microsoft.com/office/word/2012/wordml" xmlns:w16cex="http://schemas.microsoft.com/office/word/2018/wordml/cex" xmlns:w16cid="http://schemas.microsoft.com/office/word/2016/wordml/cid" xmlns:w16="http://schemas.microsoft.com/office/word/2018/wordml" xmlns:w16sdtdh="http://schemas.microsoft.com/office/word/2020/wordml/sdtdatahash" xmlns:w16se="http://schemas.microsoft.com/office/word/2015/wordml/symex" xmlns:wpg="http://schemas.microsoft.com/office/word/2010/wordprocessingGroup" xmlns:wpi="http://schemas.microsoft.com/office/word/2010/wordprocessingInk" xmlns:wne="http://schemas.microsoft.com/office/word/2006/wordml" xmlns:wps="http://schemas.microsoft.com/office/word/2010/wordprocessingShape" mc:Ignorable="w14 w15 w16se w16cid w16 w16cex w16sdtdh wp14">
   <w:body>
     <w:p>
       <w:pPr>
@@ -101,23 +101,7 @@
           <w:sz w:val="32"/>
           <w:szCs w:val="32"/>
         </w:rPr>
-        <w:t xml:space="preserve">Any job seeker who logs into the system shall be able to apply to jobs posted in the homepage </w:t>
-      </w:r>
-      <w:proofErr w:type="gramStart"/>
-      <w:r>
-        <w:rPr>
-          <w:sz w:val="32"/>
-          <w:szCs w:val="32"/>
-        </w:rPr>
-        <w:t>and also</w:t>
-      </w:r>
-      <w:proofErr w:type="gramEnd"/>
-      <w:r>
-        <w:rPr>
-          <w:sz w:val="32"/>
-          <w:szCs w:val="32"/>
-        </w:rPr>
-        <w:t xml:space="preserve"> search for jobs.</w:t>
+        <w:t>Any job seeker who logs into the system shall be able to apply to jobs posted in the homepage and also search for jobs.</w:t>
       </w:r>
     </w:p>
     <w:p>
@@ -137,23 +121,7 @@
           <w:sz w:val="32"/>
           <w:szCs w:val="32"/>
         </w:rPr>
-        <w:t xml:space="preserve">Any company admin who logs into the system shall be able to add job posts or deactivate jobs </w:t>
-      </w:r>
-      <w:proofErr w:type="gramStart"/>
-      <w:r>
-        <w:rPr>
-          <w:sz w:val="32"/>
-          <w:szCs w:val="32"/>
-        </w:rPr>
-        <w:t>and also</w:t>
-      </w:r>
-      <w:proofErr w:type="gramEnd"/>
-      <w:r>
-        <w:rPr>
-          <w:sz w:val="32"/>
-          <w:szCs w:val="32"/>
-        </w:rPr>
-        <w:t xml:space="preserve"> be able to view all the applications on a certain job.</w:t>
+        <w:t>Any company admin who logs into the system shall be able to add job posts or deactivate jobs and also be able to view all the applications on a certain job.</w:t>
       </w:r>
     </w:p>
     <w:p>
@@ -1447,6 +1415,252 @@
         </w:rPr>
         <w:t>Testing</w:t>
       </w:r>
+    </w:p>
+    <w:p>
+      <w:pPr>
+        <w:spacing w:after="160" w:line="259" w:lineRule="auto"/>
+        <w:rPr>
+          <w:sz w:val="32"/>
+          <w:szCs w:val="32"/>
+        </w:rPr>
+      </w:pPr>
+    </w:p>
+    <w:p>
+      <w:pPr>
+        <w:spacing w:after="160" w:line="259" w:lineRule="auto"/>
+        <w:rPr>
+          <w:b/>
+          <w:bCs/>
+          <w:sz w:val="32"/>
+          <w:szCs w:val="32"/>
+          <w:u w:val="single"/>
+        </w:rPr>
+      </w:pPr>
+    </w:p>
+    <w:p>
+      <w:pPr>
+        <w:spacing w:after="160" w:line="259" w:lineRule="auto"/>
+        <w:rPr>
+          <w:b/>
+          <w:bCs/>
+          <w:sz w:val="32"/>
+          <w:szCs w:val="32"/>
+          <w:u w:val="single"/>
+        </w:rPr>
+      </w:pPr>
+    </w:p>
+    <w:p>
+      <w:pPr>
+        <w:spacing w:after="160" w:line="259" w:lineRule="auto"/>
+        <w:rPr>
+          <w:b/>
+          <w:bCs/>
+          <w:sz w:val="32"/>
+          <w:szCs w:val="32"/>
+          <w:u w:val="single"/>
+        </w:rPr>
+      </w:pPr>
+    </w:p>
+    <w:p>
+      <w:pPr>
+        <w:spacing w:after="160" w:line="259" w:lineRule="auto"/>
+        <w:rPr>
+          <w:b/>
+          <w:bCs/>
+          <w:sz w:val="32"/>
+          <w:szCs w:val="32"/>
+          <w:u w:val="single"/>
+        </w:rPr>
+      </w:pPr>
+    </w:p>
+    <w:p>
+      <w:pPr>
+        <w:spacing w:after="160" w:line="259" w:lineRule="auto"/>
+        <w:rPr>
+          <w:b/>
+          <w:bCs/>
+          <w:sz w:val="32"/>
+          <w:szCs w:val="32"/>
+          <w:u w:val="single"/>
+        </w:rPr>
+      </w:pPr>
+      <w:r>
+        <w:rPr>
+          <w:b/>
+          <w:bCs/>
+          <w:sz w:val="32"/>
+          <w:szCs w:val="32"/>
+          <w:u w:val="single"/>
+        </w:rPr>
+        <w:lastRenderedPageBreak/>
+        <w:t>Architectural Design:</w:t>
+      </w:r>
+    </w:p>
+    <w:p>
+      <w:pPr>
+        <w:spacing w:after="160" w:line="259" w:lineRule="auto"/>
+        <w:rPr>
+          <w:sz w:val="28"/>
+          <w:szCs w:val="28"/>
+          <w:u w:val="single"/>
+        </w:rPr>
+      </w:pPr>
+      <w:r>
+        <w:rPr>
+          <w:sz w:val="28"/>
+          <w:szCs w:val="28"/>
+          <w:u w:val="single"/>
+        </w:rPr>
+        <w:t>General MVC architecture:</w:t>
+      </w:r>
+    </w:p>
+    <w:p>
+      <w:pPr>
+        <w:spacing w:after="160" w:line="259" w:lineRule="auto"/>
+        <w:rPr>
+          <w:sz w:val="28"/>
+          <w:szCs w:val="28"/>
+          <w:u w:val="single"/>
+        </w:rPr>
+      </w:pPr>
+      <w:r>
+        <w:rPr>
+          <w:noProof/>
+          <w:sz w:val="28"/>
+          <w:szCs w:val="28"/>
+          <w:u w:val="single"/>
+        </w:rPr>
+        <w:drawing>
+          <wp:inline distT="0" distB="0" distL="0" distR="0" wp14:anchorId="3B7A86AF" wp14:editId="0649F01F">
+            <wp:extent cx="4061931" cy="2296027"/>
+            <wp:effectExtent l="0" t="0" r="2540" b="3175"/>
+            <wp:docPr id="1" name="Picture 1"/>
+            <wp:cNvGraphicFramePr>
+              <a:graphicFrameLocks xmlns:a="http://schemas.openxmlformats.org/drawingml/2006/main" noChangeAspect="1"/>
+            </wp:cNvGraphicFramePr>
+            <a:graphic xmlns:a="http://schemas.openxmlformats.org/drawingml/2006/main">
+              <a:graphicData uri="http://schemas.openxmlformats.org/drawingml/2006/picture">
+                <pic:pic xmlns:pic="http://schemas.openxmlformats.org/drawingml/2006/picture">
+                  <pic:nvPicPr>
+                    <pic:cNvPr id="1" name="Picture 1"/>
+                    <pic:cNvPicPr/>
+                  </pic:nvPicPr>
+                  <pic:blipFill>
+                    <a:blip r:embed="rId5" cstate="print">
+                      <a:extLst>
+                        <a:ext uri="{28A0092B-C50C-407E-A947-70E740481C1C}">
+                          <a14:useLocalDpi xmlns:a14="http://schemas.microsoft.com/office/drawing/2010/main" val="0"/>
+                        </a:ext>
+                      </a:extLst>
+                    </a:blip>
+                    <a:stretch>
+                      <a:fillRect/>
+                    </a:stretch>
+                  </pic:blipFill>
+                  <pic:spPr>
+                    <a:xfrm>
+                      <a:off x="0" y="0"/>
+                      <a:ext cx="4082877" cy="2307867"/>
+                    </a:xfrm>
+                    <a:prstGeom prst="rect">
+                      <a:avLst/>
+                    </a:prstGeom>
+                  </pic:spPr>
+                </pic:pic>
+              </a:graphicData>
+            </a:graphic>
+          </wp:inline>
+        </w:drawing>
+      </w:r>
+    </w:p>
+    <w:p>
+      <w:pPr>
+        <w:spacing w:after="160" w:line="259" w:lineRule="auto"/>
+        <w:rPr>
+          <w:sz w:val="28"/>
+          <w:szCs w:val="28"/>
+          <w:u w:val="single"/>
+        </w:rPr>
+      </w:pPr>
+      <w:r>
+        <w:rPr>
+          <w:sz w:val="28"/>
+          <w:szCs w:val="28"/>
+          <w:u w:val="single"/>
+        </w:rPr>
+        <w:t>Web application MVC architecture:</w:t>
+      </w:r>
+    </w:p>
+    <w:p>
+      <w:pPr>
+        <w:spacing w:after="160" w:line="259" w:lineRule="auto"/>
+        <w:rPr>
+          <w:sz w:val="28"/>
+          <w:szCs w:val="28"/>
+          <w:u w:val="single"/>
+        </w:rPr>
+      </w:pPr>
+      <w:r>
+        <w:rPr>
+          <w:noProof/>
+          <w:sz w:val="28"/>
+          <w:szCs w:val="28"/>
+          <w:u w:val="single"/>
+        </w:rPr>
+        <w:drawing>
+          <wp:inline distT="0" distB="0" distL="0" distR="0" wp14:anchorId="162222DD" wp14:editId="3DC3FB00">
+            <wp:extent cx="5383159" cy="4582274"/>
+            <wp:effectExtent l="0" t="0" r="1905" b="2540"/>
+            <wp:docPr id="2" name="Picture 2"/>
+            <wp:cNvGraphicFramePr>
+              <a:graphicFrameLocks xmlns:a="http://schemas.openxmlformats.org/drawingml/2006/main" noChangeAspect="1"/>
+            </wp:cNvGraphicFramePr>
+            <a:graphic xmlns:a="http://schemas.openxmlformats.org/drawingml/2006/main">
+              <a:graphicData uri="http://schemas.openxmlformats.org/drawingml/2006/picture">
+                <pic:pic xmlns:pic="http://schemas.openxmlformats.org/drawingml/2006/picture">
+                  <pic:nvPicPr>
+                    <pic:cNvPr id="2" name="Picture 2"/>
+                    <pic:cNvPicPr/>
+                  </pic:nvPicPr>
+                  <pic:blipFill>
+                    <a:blip r:embed="rId6">
+                      <a:extLst>
+                        <a:ext uri="{28A0092B-C50C-407E-A947-70E740481C1C}">
+                          <a14:useLocalDpi xmlns:a14="http://schemas.microsoft.com/office/drawing/2010/main" val="0"/>
+                        </a:ext>
+                      </a:extLst>
+                    </a:blip>
+                    <a:stretch>
+                      <a:fillRect/>
+                    </a:stretch>
+                  </pic:blipFill>
+                  <pic:spPr>
+                    <a:xfrm>
+                      <a:off x="0" y="0"/>
+                      <a:ext cx="5395510" cy="4592787"/>
+                    </a:xfrm>
+                    <a:prstGeom prst="rect">
+                      <a:avLst/>
+                    </a:prstGeom>
+                  </pic:spPr>
+                </pic:pic>
+              </a:graphicData>
+            </a:graphic>
+          </wp:inline>
+        </w:drawing>
+      </w:r>
+    </w:p>
+    <w:p>
+      <w:pPr>
+        <w:spacing w:after="160" w:line="259" w:lineRule="auto"/>
+        <w:rPr>
+          <w:b/>
+          <w:bCs/>
+          <w:sz w:val="32"/>
+          <w:szCs w:val="32"/>
+          <w:u w:val="single"/>
+        </w:rPr>
+      </w:pPr>
     </w:p>
     <w:sectPr>
       <w:pgSz w:w="12240" w:h="15840"/>
@@ -1465,7 +1679,7 @@
 </file>
 
 <file path=word/numbering.xml><?xml version="1.0" encoding="utf-8"?>
-<w:numbering xmlns:wpc="http://schemas.microsoft.com/office/word/2010/wordprocessingCanvas" xmlns:cx="http://schemas.microsoft.com/office/drawing/2014/chartex" xmlns:cx1="http://schemas.microsoft.com/office/drawing/2015/9/8/chartex" xmlns:cx2="http://schemas.microsoft.com/office/drawing/2015/10/21/chartex" xmlns:cx3="http://schemas.microsoft.com/office/drawing/2016/5/9/chartex" xmlns:cx4="http://schemas.microsoft.com/office/drawing/2016/5/10/chartex" xmlns:cx5="http://schemas.microsoft.com/office/drawing/2016/5/11/chartex" xmlns:cx6="http://schemas.microsoft.com/office/drawing/2016/5/12/chartex" xmlns:cx7="http://schemas.microsoft.com/office/drawing/2016/5/13/chartex" xmlns:cx8="http://schemas.microsoft.com/office/drawing/2016/5/14/chartex" xmlns:mc="http://schemas.openxmlformats.org/markup-compatibility/2006" xmlns:aink="http://schemas.microsoft.com/office/drawing/2016/ink" xmlns:am3d="http://schemas.microsoft.com/office/drawing/2017/model3d" xmlns:o="urn:schemas-microsoft-com:office:office" xmlns:oel="http://schemas.microsoft.com/office/2019/extlst" xmlns:r="http://schemas.openxmlformats.org/officeDocument/2006/relationships" xmlns:m="http://schemas.openxmlformats.org/officeDocument/2006/math" xmlns:v="urn:schemas-microsoft-com:vml" xmlns:wp14="http://schemas.microsoft.com/office/word/2010/wordprocessingDrawing" xmlns:wp="http://schemas.openxmlformats.org/drawingml/2006/wordprocessingDrawing" xmlns:w10="urn:schemas-microsoft-com:office:word" xmlns:w="http://schemas.openxmlformats.org/wordprocessingml/2006/main" xmlns:w14="http://schemas.microsoft.com/office/word/2010/wordml" xmlns:w15="http://schemas.microsoft.com/office/word/2012/wordml" xmlns:w16cex="http://schemas.microsoft.com/office/word/2018/wordml/cex" xmlns:w16cid="http://schemas.microsoft.com/office/word/2016/wordml/cid" xmlns:w16="http://schemas.microsoft.com/office/word/2018/wordml" xmlns:w16sdtdh="http://schemas.microsoft.com/office/word/2020/wordml/sdtdatahash" xmlns:w16se="http://schemas.microsoft.com/office/word/2015/wordml/symex" xmlns:wpg="http://schemas.microsoft.com/office/word/2010/wordprocessingGroup" xmlns:wpi="http://schemas.microsoft.com/office/word/2010/wordprocessingInk" xmlns:wne="http://schemas.microsoft.com/office/word/2006/wordml" xmlns:wps="http://schemas.microsoft.com/office/word/2010/wordprocessingShape" mc:Ignorable="w14 w15 w16se w16cid w16 w16cex w16sdtdh wp14">
+<w:numbering xmlns:wpc="http://schemas.microsoft.com/office/word/2010/wordprocessingCanvas" xmlns:cx="http://schemas.microsoft.com/office/drawing/2014/chartex" xmlns:cx1="http://schemas.microsoft.com/office/drawing/2015/9/8/chartex" xmlns:cx2="http://schemas.microsoft.com/office/drawing/2015/10/21/chartex" xmlns:cx3="http://schemas.microsoft.com/office/drawing/2016/5/9/chartex" xmlns:cx4="http://schemas.microsoft.com/office/drawing/2016/5/10/chartex" xmlns:cx5="http://schemas.microsoft.com/office/drawing/2016/5/11/chartex" xmlns:cx6="http://schemas.microsoft.com/office/drawing/2016/5/12/chartex" xmlns:cx7="http://schemas.microsoft.com/office/drawing/2016/5/13/chartex" xmlns:cx8="http://schemas.microsoft.com/office/drawing/2016/5/14/chartex" xmlns:mc="http://schemas.openxmlformats.org/markup-compatibility/2006" xmlns:aink="http://schemas.microsoft.com/office/drawing/2016/ink" xmlns:am3d="http://schemas.microsoft.com/office/drawing/2017/model3d" xmlns:o="urn:schemas-microsoft-com:office:office" xmlns:r="http://schemas.openxmlformats.org/officeDocument/2006/relationships" xmlns:m="http://schemas.openxmlformats.org/officeDocument/2006/math" xmlns:v="urn:schemas-microsoft-com:vml" xmlns:wp14="http://schemas.microsoft.com/office/word/2010/wordprocessingDrawing" xmlns:wp="http://schemas.openxmlformats.org/drawingml/2006/wordprocessingDrawing" xmlns:w10="urn:schemas-microsoft-com:office:word" xmlns:w="http://schemas.openxmlformats.org/wordprocessingml/2006/main" xmlns:w14="http://schemas.microsoft.com/office/word/2010/wordml" xmlns:w15="http://schemas.microsoft.com/office/word/2012/wordml" xmlns:w16cex="http://schemas.microsoft.com/office/word/2018/wordml/cex" xmlns:w16cid="http://schemas.microsoft.com/office/word/2016/wordml/cid" xmlns:w16="http://schemas.microsoft.com/office/word/2018/wordml" xmlns:w16sdtdh="http://schemas.microsoft.com/office/word/2020/wordml/sdtdatahash" xmlns:w16se="http://schemas.microsoft.com/office/word/2015/wordml/symex" xmlns:wpg="http://schemas.microsoft.com/office/word/2010/wordprocessingGroup" xmlns:wpi="http://schemas.microsoft.com/office/word/2010/wordprocessingInk" xmlns:wne="http://schemas.microsoft.com/office/word/2006/wordml" xmlns:wps="http://schemas.microsoft.com/office/word/2010/wordprocessingShape" mc:Ignorable="w14 w15 w16se w16cid w16 w16cex w16sdtdh wp14">
   <w:abstractNum w:abstractNumId="0" w15:restartNumberingAfterBreak="0">
     <w:nsid w:val="07810434"/>
     <w:multiLevelType w:val="multilevel"/>
@@ -3073,7 +3287,7 @@
     <w:lsdException w:name="Table Web 2" w:semiHidden="1" w:unhideWhenUsed="1"/>
     <w:lsdException w:name="Table Web 3" w:semiHidden="1" w:unhideWhenUsed="1"/>
     <w:lsdException w:name="Balloon Text" w:semiHidden="1" w:unhideWhenUsed="1"/>
-    <w:lsdException w:name="Table Grid" w:semiHidden="1" w:uiPriority="59" w:unhideWhenUsed="1"/>
+    <w:lsdException w:name="Table Grid" w:uiPriority="59"/>
     <w:lsdException w:name="Table Theme" w:semiHidden="1" w:unhideWhenUsed="1"/>
     <w:lsdException w:name="Placeholder Text" w:semiHidden="1"/>
     <w:lsdException w:name="No Spacing" w:uiPriority="1" w:qFormat="1"/>

</xml_diff>

<commit_message>
Added State Diagram to Report
</commit_message>
<xml_diff>
--- a/Phase2.docx
+++ b/Phase2.docx
@@ -1,6 +1,6 @@
 
 <file path=word/document.xml><?xml version="1.0" encoding="utf-8"?>
-<w:document xmlns:wpc="http://schemas.microsoft.com/office/word/2010/wordprocessingCanvas" xmlns:cx="http://schemas.microsoft.com/office/drawing/2014/chartex" xmlns:cx1="http://schemas.microsoft.com/office/drawing/2015/9/8/chartex" xmlns:cx2="http://schemas.microsoft.com/office/drawing/2015/10/21/chartex" xmlns:cx3="http://schemas.microsoft.com/office/drawing/2016/5/9/chartex" xmlns:cx4="http://schemas.microsoft.com/office/drawing/2016/5/10/chartex" xmlns:cx5="http://schemas.microsoft.com/office/drawing/2016/5/11/chartex" xmlns:cx6="http://schemas.microsoft.com/office/drawing/2016/5/12/chartex" xmlns:cx7="http://schemas.microsoft.com/office/drawing/2016/5/13/chartex" xmlns:cx8="http://schemas.microsoft.com/office/drawing/2016/5/14/chartex" xmlns:mc="http://schemas.openxmlformats.org/markup-compatibility/2006" xmlns:aink="http://schemas.microsoft.com/office/drawing/2016/ink" xmlns:am3d="http://schemas.microsoft.com/office/drawing/2017/model3d" xmlns:o="urn:schemas-microsoft-com:office:office" xmlns:oel="http://schemas.microsoft.com/office/2019/extlst" xmlns:r="http://schemas.openxmlformats.org/officeDocument/2006/relationships" xmlns:m="http://schemas.openxmlformats.org/officeDocument/2006/math" xmlns:v="urn:schemas-microsoft-com:vml" xmlns:wp14="http://schemas.microsoft.com/office/word/2010/wordprocessingDrawing" xmlns:wp="http://schemas.openxmlformats.org/drawingml/2006/wordprocessingDrawing" xmlns:w10="urn:schemas-microsoft-com:office:word" xmlns:w="http://schemas.openxmlformats.org/wordprocessingml/2006/main" xmlns:w14="http://schemas.microsoft.com/office/word/2010/wordml" xmlns:w15="http://schemas.microsoft.com/office/word/2012/wordml" xmlns:w16cex="http://schemas.microsoft.com/office/word/2018/wordml/cex" xmlns:w16cid="http://schemas.microsoft.com/office/word/2016/wordml/cid" xmlns:w16="http://schemas.microsoft.com/office/word/2018/wordml" xmlns:w16sdtdh="http://schemas.microsoft.com/office/word/2020/wordml/sdtdatahash" xmlns:w16se="http://schemas.microsoft.com/office/word/2015/wordml/symex" xmlns:wpg="http://schemas.microsoft.com/office/word/2010/wordprocessingGroup" xmlns:wpi="http://schemas.microsoft.com/office/word/2010/wordprocessingInk" xmlns:wne="http://schemas.microsoft.com/office/word/2006/wordml" xmlns:wps="http://schemas.microsoft.com/office/word/2010/wordprocessingShape" mc:Ignorable="w14 w15 w16se w16cid w16 w16cex w16sdtdh wp14">
+<w:document xmlns:wpc="http://schemas.microsoft.com/office/word/2010/wordprocessingCanvas" xmlns:mc="http://schemas.openxmlformats.org/markup-compatibility/2006" xmlns:o="urn:schemas-microsoft-com:office:office" xmlns:r="http://schemas.openxmlformats.org/officeDocument/2006/relationships" xmlns:m="http://schemas.openxmlformats.org/officeDocument/2006/math" xmlns:v="urn:schemas-microsoft-com:vml" xmlns:wp14="http://schemas.microsoft.com/office/word/2010/wordprocessingDrawing" xmlns:wp="http://schemas.openxmlformats.org/drawingml/2006/wordprocessingDrawing" xmlns:w10="urn:schemas-microsoft-com:office:word" xmlns:w="http://schemas.openxmlformats.org/wordprocessingml/2006/main" xmlns:w14="http://schemas.microsoft.com/office/word/2010/wordml" xmlns:wpg="http://schemas.microsoft.com/office/word/2010/wordprocessingGroup" xmlns:wpi="http://schemas.microsoft.com/office/word/2010/wordprocessingInk" xmlns:wne="http://schemas.microsoft.com/office/word/2006/wordml" xmlns:wps="http://schemas.microsoft.com/office/word/2010/wordprocessingShape" mc:Ignorable="w14 wp14">
   <w:body>
     <w:p>
       <w:pPr>
@@ -400,23 +400,7 @@
           <w:sz w:val="32"/>
           <w:szCs w:val="32"/>
         </w:rPr>
-        <w:t xml:space="preserve">If the registration information is not correct/already </w:t>
-      </w:r>
-      <w:proofErr w:type="gramStart"/>
-      <w:r>
-        <w:rPr>
-          <w:sz w:val="32"/>
-          <w:szCs w:val="32"/>
-        </w:rPr>
-        <w:t>exists</w:t>
-      </w:r>
-      <w:proofErr w:type="gramEnd"/>
-      <w:r>
-        <w:rPr>
-          <w:sz w:val="32"/>
-          <w:szCs w:val="32"/>
-        </w:rPr>
-        <w:t>, show error message and allow user to try to register again.</w:t>
+        <w:t>If the registration information is not correct/already exists, show error message and allow user to try to register again.</w:t>
       </w:r>
     </w:p>
     <w:p>
@@ -1546,7 +1530,7 @@
                     <pic:cNvPicPr/>
                   </pic:nvPicPr>
                   <pic:blipFill>
-                    <a:blip r:embed="rId5" cstate="print">
+                    <a:blip r:embed="rId6" cstate="print">
                       <a:extLst>
                         <a:ext uri="{28A0092B-C50C-407E-A947-70E740481C1C}">
                           <a14:useLocalDpi xmlns:a14="http://schemas.microsoft.com/office/drawing/2010/main" val="0"/>
@@ -1623,7 +1607,7 @@
                     <pic:cNvPicPr/>
                   </pic:nvPicPr>
                   <pic:blipFill>
-                    <a:blip r:embed="rId6">
+                    <a:blip r:embed="rId7">
                       <a:extLst>
                         <a:ext uri="{28A0092B-C50C-407E-A947-70E740481C1C}">
                           <a14:useLocalDpi xmlns:a14="http://schemas.microsoft.com/office/drawing/2010/main" val="0"/>
@@ -1725,7 +1709,7 @@
                     <pic:cNvPicPr/>
                   </pic:nvPicPr>
                   <pic:blipFill>
-                    <a:blip r:embed="rId7">
+                    <a:blip r:embed="rId8">
                       <a:extLst>
                         <a:ext uri="{28A0092B-C50C-407E-A947-70E740481C1C}">
                           <a14:useLocalDpi xmlns:a14="http://schemas.microsoft.com/office/drawing/2010/main" val="0"/>
@@ -1808,7 +1792,7 @@
                     <pic:cNvPicPr/>
                   </pic:nvPicPr>
                   <pic:blipFill>
-                    <a:blip r:embed="rId8">
+                    <a:blip r:embed="rId9">
                       <a:extLst>
                         <a:ext uri="{28A0092B-C50C-407E-A947-70E740481C1C}">
                           <a14:useLocalDpi xmlns:a14="http://schemas.microsoft.com/office/drawing/2010/main" val="0"/>
@@ -1851,6 +1835,94 @@
         <w:t>Activity Diagram:</w:t>
       </w:r>
     </w:p>
+    <w:p>
+      <w:pPr>
+        <w:spacing w:after="160" w:line="259" w:lineRule="auto"/>
+        <w:rPr>
+          <w:b/>
+          <w:bCs/>
+          <w:sz w:val="32"/>
+          <w:szCs w:val="32"/>
+          <w:u w:val="single"/>
+        </w:rPr>
+      </w:pPr>
+      <w:r>
+        <w:rPr>
+          <w:b/>
+          <w:bCs/>
+          <w:sz w:val="32"/>
+          <w:szCs w:val="32"/>
+          <w:u w:val="single"/>
+        </w:rPr>
+        <w:lastRenderedPageBreak/>
+        <w:t>State Diagram:</w:t>
+      </w:r>
+    </w:p>
+    <w:p>
+      <w:pPr>
+        <w:spacing w:after="160" w:line="259" w:lineRule="auto"/>
+        <w:rPr>
+          <w:b/>
+          <w:bCs/>
+          <w:sz w:val="32"/>
+          <w:szCs w:val="32"/>
+          <w:u w:val="single"/>
+        </w:rPr>
+      </w:pPr>
+      <w:bookmarkStart w:id="0" w:name="_GoBack"/>
+      <w:r>
+        <w:rPr>
+          <w:b/>
+          <w:bCs/>
+          <w:noProof/>
+          <w:sz w:val="32"/>
+          <w:szCs w:val="32"/>
+          <w:u w:val="single"/>
+        </w:rPr>
+        <w:drawing>
+          <wp:inline distT="0" distB="0" distL="0" distR="0" wp14:anchorId="01B43F08" wp14:editId="66962554">
+            <wp:extent cx="6262007" cy="5843016"/>
+            <wp:effectExtent l="0" t="0" r="5715" b="5715"/>
+            <wp:docPr id="7" name="Picture 7"/>
+            <wp:cNvGraphicFramePr>
+              <a:graphicFrameLocks xmlns:a="http://schemas.openxmlformats.org/drawingml/2006/main" noChangeAspect="1"/>
+            </wp:cNvGraphicFramePr>
+            <a:graphic xmlns:a="http://schemas.openxmlformats.org/drawingml/2006/main">
+              <a:graphicData uri="http://schemas.openxmlformats.org/drawingml/2006/picture">
+                <pic:pic xmlns:pic="http://schemas.openxmlformats.org/drawingml/2006/picture">
+                  <pic:nvPicPr>
+                    <pic:cNvPr id="0" name="state v3.vpd (1) (1).jpg"/>
+                    <pic:cNvPicPr/>
+                  </pic:nvPicPr>
+                  <pic:blipFill>
+                    <a:blip r:embed="rId10" cstate="print">
+                      <a:extLst>
+                        <a:ext uri="{28A0092B-C50C-407E-A947-70E740481C1C}">
+                          <a14:useLocalDpi xmlns:a14="http://schemas.microsoft.com/office/drawing/2010/main" val="0"/>
+                        </a:ext>
+                      </a:extLst>
+                    </a:blip>
+                    <a:stretch>
+                      <a:fillRect/>
+                    </a:stretch>
+                  </pic:blipFill>
+                  <pic:spPr>
+                    <a:xfrm rot="5400000">
+                      <a:off x="0" y="0"/>
+                      <a:ext cx="6262007" cy="5843016"/>
+                    </a:xfrm>
+                    <a:prstGeom prst="rect">
+                      <a:avLst/>
+                    </a:prstGeom>
+                  </pic:spPr>
+                </pic:pic>
+              </a:graphicData>
+            </a:graphic>
+          </wp:inline>
+        </w:drawing>
+      </w:r>
+      <w:bookmarkEnd w:id="0"/>
+    </w:p>
     <w:sectPr>
       <w:pgSz w:w="12240" w:h="15840"/>
       <w:pgMar w:top="1440" w:right="1440" w:bottom="1440" w:left="1440" w:header="720" w:footer="720" w:gutter="0"/>
@@ -1868,8 +1940,8 @@
 </file>
 
 <file path=word/numbering.xml><?xml version="1.0" encoding="utf-8"?>
-<w:numbering xmlns:wpc="http://schemas.microsoft.com/office/word/2010/wordprocessingCanvas" xmlns:cx="http://schemas.microsoft.com/office/drawing/2014/chartex" xmlns:cx1="http://schemas.microsoft.com/office/drawing/2015/9/8/chartex" xmlns:cx2="http://schemas.microsoft.com/office/drawing/2015/10/21/chartex" xmlns:cx3="http://schemas.microsoft.com/office/drawing/2016/5/9/chartex" xmlns:cx4="http://schemas.microsoft.com/office/drawing/2016/5/10/chartex" xmlns:cx5="http://schemas.microsoft.com/office/drawing/2016/5/11/chartex" xmlns:cx6="http://schemas.microsoft.com/office/drawing/2016/5/12/chartex" xmlns:cx7="http://schemas.microsoft.com/office/drawing/2016/5/13/chartex" xmlns:cx8="http://schemas.microsoft.com/office/drawing/2016/5/14/chartex" xmlns:mc="http://schemas.openxmlformats.org/markup-compatibility/2006" xmlns:aink="http://schemas.microsoft.com/office/drawing/2016/ink" xmlns:am3d="http://schemas.microsoft.com/office/drawing/2017/model3d" xmlns:o="urn:schemas-microsoft-com:office:office" xmlns:oel="http://schemas.microsoft.com/office/2019/extlst" xmlns:r="http://schemas.openxmlformats.org/officeDocument/2006/relationships" xmlns:m="http://schemas.openxmlformats.org/officeDocument/2006/math" xmlns:v="urn:schemas-microsoft-com:vml" xmlns:wp14="http://schemas.microsoft.com/office/word/2010/wordprocessingDrawing" xmlns:wp="http://schemas.openxmlformats.org/drawingml/2006/wordprocessingDrawing" xmlns:w10="urn:schemas-microsoft-com:office:word" xmlns:w="http://schemas.openxmlformats.org/wordprocessingml/2006/main" xmlns:w14="http://schemas.microsoft.com/office/word/2010/wordml" xmlns:w15="http://schemas.microsoft.com/office/word/2012/wordml" xmlns:w16cex="http://schemas.microsoft.com/office/word/2018/wordml/cex" xmlns:w16cid="http://schemas.microsoft.com/office/word/2016/wordml/cid" xmlns:w16="http://schemas.microsoft.com/office/word/2018/wordml" xmlns:w16sdtdh="http://schemas.microsoft.com/office/word/2020/wordml/sdtdatahash" xmlns:w16se="http://schemas.microsoft.com/office/word/2015/wordml/symex" xmlns:wpg="http://schemas.microsoft.com/office/word/2010/wordprocessingGroup" xmlns:wpi="http://schemas.microsoft.com/office/word/2010/wordprocessingInk" xmlns:wne="http://schemas.microsoft.com/office/word/2006/wordml" xmlns:wps="http://schemas.microsoft.com/office/word/2010/wordprocessingShape" mc:Ignorable="w14 w15 w16se w16cid w16 w16cex w16sdtdh wp14">
-  <w:abstractNum w:abstractNumId="0" w15:restartNumberingAfterBreak="0">
+<w:numbering xmlns:wpc="http://schemas.microsoft.com/office/word/2010/wordprocessingCanvas" xmlns:mc="http://schemas.openxmlformats.org/markup-compatibility/2006" xmlns:o="urn:schemas-microsoft-com:office:office" xmlns:r="http://schemas.openxmlformats.org/officeDocument/2006/relationships" xmlns:m="http://schemas.openxmlformats.org/officeDocument/2006/math" xmlns:v="urn:schemas-microsoft-com:vml" xmlns:wp14="http://schemas.microsoft.com/office/word/2010/wordprocessingDrawing" xmlns:wp="http://schemas.openxmlformats.org/drawingml/2006/wordprocessingDrawing" xmlns:w10="urn:schemas-microsoft-com:office:word" xmlns:w="http://schemas.openxmlformats.org/wordprocessingml/2006/main" xmlns:w14="http://schemas.microsoft.com/office/word/2010/wordml" xmlns:wpg="http://schemas.microsoft.com/office/word/2010/wordprocessingGroup" xmlns:wpi="http://schemas.microsoft.com/office/word/2010/wordprocessingInk" xmlns:wne="http://schemas.microsoft.com/office/word/2006/wordml" xmlns:wps="http://schemas.microsoft.com/office/word/2010/wordprocessingShape" mc:Ignorable="w14 wp14">
+  <w:abstractNum w:abstractNumId="0">
     <w:nsid w:val="07810434"/>
     <w:multiLevelType w:val="multilevel"/>
     <w:tmpl w:val="BD38857E"/>
@@ -1982,7 +2054,7 @@
       </w:rPr>
     </w:lvl>
   </w:abstractNum>
-  <w:abstractNum w:abstractNumId="1" w15:restartNumberingAfterBreak="0">
+  <w:abstractNum w:abstractNumId="1">
     <w:nsid w:val="0B881F8B"/>
     <w:multiLevelType w:val="hybridMultilevel"/>
     <w:tmpl w:val="335810BA"/>
@@ -2071,7 +2143,7 @@
       </w:pPr>
     </w:lvl>
   </w:abstractNum>
-  <w:abstractNum w:abstractNumId="2" w15:restartNumberingAfterBreak="0">
+  <w:abstractNum w:abstractNumId="2">
     <w:nsid w:val="1BB82A33"/>
     <w:multiLevelType w:val="hybridMultilevel"/>
     <w:tmpl w:val="5CCC7BF2"/>
@@ -2160,7 +2232,7 @@
       </w:pPr>
     </w:lvl>
   </w:abstractNum>
-  <w:abstractNum w:abstractNumId="3" w15:restartNumberingAfterBreak="0">
+  <w:abstractNum w:abstractNumId="3">
     <w:nsid w:val="26EC665C"/>
     <w:multiLevelType w:val="hybridMultilevel"/>
     <w:tmpl w:val="6CFC7582"/>
@@ -2273,7 +2345,7 @@
       </w:rPr>
     </w:lvl>
   </w:abstractNum>
-  <w:abstractNum w:abstractNumId="4" w15:restartNumberingAfterBreak="0">
+  <w:abstractNum w:abstractNumId="4">
     <w:nsid w:val="2BF34651"/>
     <w:multiLevelType w:val="hybridMultilevel"/>
     <w:tmpl w:val="8C82F4B6"/>
@@ -2362,7 +2434,7 @@
       </w:pPr>
     </w:lvl>
   </w:abstractNum>
-  <w:abstractNum w:abstractNumId="5" w15:restartNumberingAfterBreak="0">
+  <w:abstractNum w:abstractNumId="5">
     <w:nsid w:val="3BBC53F0"/>
     <w:multiLevelType w:val="hybridMultilevel"/>
     <w:tmpl w:val="972C04AE"/>
@@ -2451,7 +2523,7 @@
       </w:pPr>
     </w:lvl>
   </w:abstractNum>
-  <w:abstractNum w:abstractNumId="6" w15:restartNumberingAfterBreak="0">
+  <w:abstractNum w:abstractNumId="6">
     <w:nsid w:val="4A5A28A2"/>
     <w:multiLevelType w:val="hybridMultilevel"/>
     <w:tmpl w:val="1EA4EDA0"/>
@@ -2564,7 +2636,7 @@
       </w:rPr>
     </w:lvl>
   </w:abstractNum>
-  <w:abstractNum w:abstractNumId="7" w15:restartNumberingAfterBreak="0">
+  <w:abstractNum w:abstractNumId="7">
     <w:nsid w:val="51532D92"/>
     <w:multiLevelType w:val="hybridMultilevel"/>
     <w:tmpl w:val="8250B96A"/>
@@ -2653,7 +2725,7 @@
       </w:pPr>
     </w:lvl>
   </w:abstractNum>
-  <w:abstractNum w:abstractNumId="8" w15:restartNumberingAfterBreak="0">
+  <w:abstractNum w:abstractNumId="8">
     <w:nsid w:val="56065BEA"/>
     <w:multiLevelType w:val="hybridMultilevel"/>
     <w:tmpl w:val="E1981742"/>
@@ -2766,7 +2838,7 @@
       </w:rPr>
     </w:lvl>
   </w:abstractNum>
-  <w:abstractNum w:abstractNumId="9" w15:restartNumberingAfterBreak="0">
+  <w:abstractNum w:abstractNumId="9">
     <w:nsid w:val="58E17BED"/>
     <w:multiLevelType w:val="hybridMultilevel"/>
     <w:tmpl w:val="996C6856"/>
@@ -2855,7 +2927,7 @@
       </w:pPr>
     </w:lvl>
   </w:abstractNum>
-  <w:abstractNum w:abstractNumId="10" w15:restartNumberingAfterBreak="0">
+  <w:abstractNum w:abstractNumId="10">
     <w:nsid w:val="596D7FC8"/>
     <w:multiLevelType w:val="hybridMultilevel"/>
     <w:tmpl w:val="DCF09F24"/>
@@ -2944,7 +3016,7 @@
       </w:pPr>
     </w:lvl>
   </w:abstractNum>
-  <w:abstractNum w:abstractNumId="11" w15:restartNumberingAfterBreak="0">
+  <w:abstractNum w:abstractNumId="11">
     <w:nsid w:val="625D5BE7"/>
     <w:multiLevelType w:val="hybridMultilevel"/>
     <w:tmpl w:val="D43C8258"/>
@@ -3057,7 +3129,7 @@
       </w:rPr>
     </w:lvl>
   </w:abstractNum>
-  <w:abstractNum w:abstractNumId="12" w15:restartNumberingAfterBreak="0">
+  <w:abstractNum w:abstractNumId="12">
     <w:nsid w:val="62C73FD3"/>
     <w:multiLevelType w:val="hybridMultilevel"/>
     <w:tmpl w:val="706C7214"/>
@@ -3146,7 +3218,7 @@
       </w:pPr>
     </w:lvl>
   </w:abstractNum>
-  <w:abstractNum w:abstractNumId="13" w15:restartNumberingAfterBreak="0">
+  <w:abstractNum w:abstractNumId="13">
     <w:nsid w:val="687930B6"/>
     <w:multiLevelType w:val="hybridMultilevel"/>
     <w:tmpl w:val="C30C2B44"/>
@@ -3259,53 +3331,53 @@
       </w:rPr>
     </w:lvl>
   </w:abstractNum>
-  <w:num w:numId="1" w16cid:durableId="1099832719">
+  <w:num w:numId="1">
     <w:abstractNumId w:val="13"/>
   </w:num>
-  <w:num w:numId="2" w16cid:durableId="1987390962">
+  <w:num w:numId="2">
     <w:abstractNumId w:val="5"/>
   </w:num>
-  <w:num w:numId="3" w16cid:durableId="315036408">
+  <w:num w:numId="3">
     <w:abstractNumId w:val="12"/>
   </w:num>
-  <w:num w:numId="4" w16cid:durableId="2078357856">
+  <w:num w:numId="4">
     <w:abstractNumId w:val="0"/>
   </w:num>
-  <w:num w:numId="5" w16cid:durableId="1407537381">
+  <w:num w:numId="5">
     <w:abstractNumId w:val="10"/>
   </w:num>
-  <w:num w:numId="6" w16cid:durableId="890965871">
+  <w:num w:numId="6">
     <w:abstractNumId w:val="9"/>
   </w:num>
-  <w:num w:numId="7" w16cid:durableId="2002152158">
+  <w:num w:numId="7">
     <w:abstractNumId w:val="4"/>
   </w:num>
-  <w:num w:numId="8" w16cid:durableId="864053019">
+  <w:num w:numId="8">
     <w:abstractNumId w:val="7"/>
   </w:num>
-  <w:num w:numId="9" w16cid:durableId="1545677464">
+  <w:num w:numId="9">
     <w:abstractNumId w:val="2"/>
   </w:num>
-  <w:num w:numId="10" w16cid:durableId="782500236">
+  <w:num w:numId="10">
     <w:abstractNumId w:val="1"/>
   </w:num>
-  <w:num w:numId="11" w16cid:durableId="999967996">
+  <w:num w:numId="11">
     <w:abstractNumId w:val="8"/>
   </w:num>
-  <w:num w:numId="12" w16cid:durableId="349574309">
+  <w:num w:numId="12">
     <w:abstractNumId w:val="6"/>
   </w:num>
-  <w:num w:numId="13" w16cid:durableId="814639700">
+  <w:num w:numId="13">
     <w:abstractNumId w:val="3"/>
   </w:num>
-  <w:num w:numId="14" w16cid:durableId="1649049518">
+  <w:num w:numId="14">
     <w:abstractNumId w:val="11"/>
   </w:num>
 </w:numbering>
 </file>
 
 <file path=word/styles.xml><?xml version="1.0" encoding="utf-8"?>
-<w:styles xmlns:mc="http://schemas.openxmlformats.org/markup-compatibility/2006" xmlns:r="http://schemas.openxmlformats.org/officeDocument/2006/relationships" xmlns:w="http://schemas.openxmlformats.org/wordprocessingml/2006/main" xmlns:w14="http://schemas.microsoft.com/office/word/2010/wordml" xmlns:w15="http://schemas.microsoft.com/office/word/2012/wordml" xmlns:w16cex="http://schemas.microsoft.com/office/word/2018/wordml/cex" xmlns:w16cid="http://schemas.microsoft.com/office/word/2016/wordml/cid" xmlns:w16="http://schemas.microsoft.com/office/word/2018/wordml" xmlns:w16sdtdh="http://schemas.microsoft.com/office/word/2020/wordml/sdtdatahash" xmlns:w16se="http://schemas.microsoft.com/office/word/2015/wordml/symex" mc:Ignorable="w14 w15 w16se w16cid w16 w16cex w16sdtdh">
+<w:styles xmlns:mc="http://schemas.openxmlformats.org/markup-compatibility/2006" xmlns:r="http://schemas.openxmlformats.org/officeDocument/2006/relationships" xmlns:w="http://schemas.openxmlformats.org/wordprocessingml/2006/main" xmlns:w14="http://schemas.microsoft.com/office/word/2010/wordml" mc:Ignorable="w14">
   <w:docDefaults>
     <w:rPrDefault>
       <w:rPr>
@@ -3321,383 +3393,144 @@
       </w:pPr>
     </w:pPrDefault>
   </w:docDefaults>
-  <w:latentStyles w:defLockedState="0" w:defUIPriority="99" w:defSemiHidden="0" w:defUnhideWhenUsed="0" w:defQFormat="0" w:count="376">
-    <w:lsdException w:name="Normal" w:uiPriority="0" w:qFormat="1"/>
-    <w:lsdException w:name="heading 1" w:uiPriority="9" w:qFormat="1"/>
-    <w:lsdException w:name="heading 2" w:semiHidden="1" w:uiPriority="9" w:unhideWhenUsed="1" w:qFormat="1"/>
-    <w:lsdException w:name="heading 3" w:semiHidden="1" w:uiPriority="9" w:unhideWhenUsed="1" w:qFormat="1"/>
-    <w:lsdException w:name="heading 4" w:semiHidden="1" w:uiPriority="9" w:unhideWhenUsed="1" w:qFormat="1"/>
-    <w:lsdException w:name="heading 5" w:semiHidden="1" w:uiPriority="9" w:unhideWhenUsed="1" w:qFormat="1"/>
-    <w:lsdException w:name="heading 6" w:semiHidden="1" w:uiPriority="9" w:unhideWhenUsed="1" w:qFormat="1"/>
-    <w:lsdException w:name="heading 7" w:semiHidden="1" w:uiPriority="9" w:unhideWhenUsed="1" w:qFormat="1"/>
-    <w:lsdException w:name="heading 8" w:semiHidden="1" w:uiPriority="9" w:unhideWhenUsed="1" w:qFormat="1"/>
-    <w:lsdException w:name="heading 9" w:semiHidden="1" w:uiPriority="9" w:unhideWhenUsed="1" w:qFormat="1"/>
-    <w:lsdException w:name="index 1" w:semiHidden="1" w:unhideWhenUsed="1"/>
-    <w:lsdException w:name="index 2" w:semiHidden="1" w:unhideWhenUsed="1"/>
-    <w:lsdException w:name="index 3" w:semiHidden="1" w:unhideWhenUsed="1"/>
-    <w:lsdException w:name="index 4" w:semiHidden="1" w:unhideWhenUsed="1"/>
-    <w:lsdException w:name="index 5" w:semiHidden="1" w:unhideWhenUsed="1"/>
-    <w:lsdException w:name="index 6" w:semiHidden="1" w:unhideWhenUsed="1"/>
-    <w:lsdException w:name="index 7" w:semiHidden="1" w:unhideWhenUsed="1"/>
-    <w:lsdException w:name="index 8" w:semiHidden="1" w:unhideWhenUsed="1"/>
-    <w:lsdException w:name="index 9" w:semiHidden="1" w:unhideWhenUsed="1"/>
-    <w:lsdException w:name="toc 1" w:semiHidden="1" w:uiPriority="39" w:unhideWhenUsed="1"/>
-    <w:lsdException w:name="toc 2" w:semiHidden="1" w:uiPriority="39" w:unhideWhenUsed="1"/>
-    <w:lsdException w:name="toc 3" w:semiHidden="1" w:uiPriority="39" w:unhideWhenUsed="1"/>
-    <w:lsdException w:name="toc 4" w:semiHidden="1" w:uiPriority="39" w:unhideWhenUsed="1"/>
-    <w:lsdException w:name="toc 5" w:semiHidden="1" w:uiPriority="39" w:unhideWhenUsed="1"/>
-    <w:lsdException w:name="toc 6" w:semiHidden="1" w:uiPriority="39" w:unhideWhenUsed="1"/>
-    <w:lsdException w:name="toc 7" w:semiHidden="1" w:uiPriority="39" w:unhideWhenUsed="1"/>
-    <w:lsdException w:name="toc 8" w:semiHidden="1" w:uiPriority="39" w:unhideWhenUsed="1"/>
-    <w:lsdException w:name="toc 9" w:semiHidden="1" w:uiPriority="39" w:unhideWhenUsed="1"/>
-    <w:lsdException w:name="Normal Indent" w:semiHidden="1" w:unhideWhenUsed="1"/>
-    <w:lsdException w:name="footnote text" w:semiHidden="1" w:unhideWhenUsed="1"/>
-    <w:lsdException w:name="annotation text" w:semiHidden="1" w:unhideWhenUsed="1"/>
-    <w:lsdException w:name="header" w:semiHidden="1" w:unhideWhenUsed="1"/>
-    <w:lsdException w:name="footer" w:semiHidden="1" w:unhideWhenUsed="1"/>
-    <w:lsdException w:name="index heading" w:semiHidden="1" w:unhideWhenUsed="1"/>
-    <w:lsdException w:name="caption" w:semiHidden="1" w:uiPriority="35" w:unhideWhenUsed="1" w:qFormat="1"/>
-    <w:lsdException w:name="table of figures" w:semiHidden="1" w:unhideWhenUsed="1"/>
-    <w:lsdException w:name="envelope address" w:semiHidden="1" w:unhideWhenUsed="1"/>
-    <w:lsdException w:name="envelope return" w:semiHidden="1" w:unhideWhenUsed="1"/>
-    <w:lsdException w:name="footnote reference" w:semiHidden="1" w:unhideWhenUsed="1"/>
-    <w:lsdException w:name="annotation reference" w:semiHidden="1" w:unhideWhenUsed="1"/>
-    <w:lsdException w:name="line number" w:semiHidden="1" w:unhideWhenUsed="1"/>
-    <w:lsdException w:name="page number" w:semiHidden="1" w:unhideWhenUsed="1"/>
-    <w:lsdException w:name="endnote reference" w:semiHidden="1" w:unhideWhenUsed="1"/>
-    <w:lsdException w:name="endnote text" w:semiHidden="1" w:unhideWhenUsed="1"/>
-    <w:lsdException w:name="table of authorities" w:semiHidden="1" w:unhideWhenUsed="1"/>
-    <w:lsdException w:name="macro" w:semiHidden="1" w:unhideWhenUsed="1"/>
-    <w:lsdException w:name="toa heading" w:semiHidden="1" w:unhideWhenUsed="1"/>
-    <w:lsdException w:name="List" w:semiHidden="1" w:unhideWhenUsed="1"/>
-    <w:lsdException w:name="List Bullet" w:semiHidden="1" w:unhideWhenUsed="1"/>
-    <w:lsdException w:name="List Number" w:semiHidden="1" w:unhideWhenUsed="1"/>
-    <w:lsdException w:name="List 2" w:semiHidden="1" w:unhideWhenUsed="1"/>
-    <w:lsdException w:name="List 3" w:semiHidden="1" w:unhideWhenUsed="1"/>
-    <w:lsdException w:name="List 4" w:semiHidden="1" w:unhideWhenUsed="1"/>
-    <w:lsdException w:name="List 5" w:semiHidden="1" w:unhideWhenUsed="1"/>
-    <w:lsdException w:name="List Bullet 2" w:semiHidden="1" w:unhideWhenUsed="1"/>
-    <w:lsdException w:name="List Bullet 3" w:semiHidden="1" w:unhideWhenUsed="1"/>
-    <w:lsdException w:name="List Bullet 4" w:semiHidden="1" w:unhideWhenUsed="1"/>
-    <w:lsdException w:name="List Bullet 5" w:semiHidden="1" w:unhideWhenUsed="1"/>
-    <w:lsdException w:name="List Number 2" w:semiHidden="1" w:unhideWhenUsed="1"/>
-    <w:lsdException w:name="List Number 3" w:semiHidden="1" w:unhideWhenUsed="1"/>
-    <w:lsdException w:name="List Number 4" w:semiHidden="1" w:unhideWhenUsed="1"/>
-    <w:lsdException w:name="List Number 5" w:semiHidden="1" w:unhideWhenUsed="1"/>
-    <w:lsdException w:name="Title" w:uiPriority="10" w:qFormat="1"/>
-    <w:lsdException w:name="Closing" w:semiHidden="1" w:unhideWhenUsed="1"/>
-    <w:lsdException w:name="Signature" w:semiHidden="1" w:unhideWhenUsed="1"/>
-    <w:lsdException w:name="Default Paragraph Font" w:semiHidden="1" w:uiPriority="1" w:unhideWhenUsed="1"/>
-    <w:lsdException w:name="Body Text" w:semiHidden="1" w:unhideWhenUsed="1"/>
-    <w:lsdException w:name="Body Text Indent" w:semiHidden="1" w:unhideWhenUsed="1"/>
-    <w:lsdException w:name="List Continue" w:semiHidden="1" w:unhideWhenUsed="1"/>
-    <w:lsdException w:name="List Continue 2" w:semiHidden="1" w:unhideWhenUsed="1"/>
-    <w:lsdException w:name="List Continue 3" w:semiHidden="1" w:unhideWhenUsed="1"/>
-    <w:lsdException w:name="List Continue 4" w:semiHidden="1" w:unhideWhenUsed="1"/>
-    <w:lsdException w:name="List Continue 5" w:semiHidden="1" w:unhideWhenUsed="1"/>
-    <w:lsdException w:name="Message Header" w:semiHidden="1" w:unhideWhenUsed="1"/>
-    <w:lsdException w:name="Subtitle" w:uiPriority="11" w:qFormat="1"/>
-    <w:lsdException w:name="Salutation" w:semiHidden="1" w:unhideWhenUsed="1"/>
-    <w:lsdException w:name="Date" w:semiHidden="1" w:unhideWhenUsed="1"/>
-    <w:lsdException w:name="Body Text First Indent" w:semiHidden="1" w:unhideWhenUsed="1"/>
-    <w:lsdException w:name="Body Text First Indent 2" w:semiHidden="1" w:unhideWhenUsed="1"/>
-    <w:lsdException w:name="Note Heading" w:semiHidden="1" w:unhideWhenUsed="1"/>
-    <w:lsdException w:name="Body Text 2" w:semiHidden="1" w:unhideWhenUsed="1"/>
-    <w:lsdException w:name="Body Text 3" w:semiHidden="1" w:unhideWhenUsed="1"/>
-    <w:lsdException w:name="Body Text Indent 2" w:semiHidden="1" w:unhideWhenUsed="1"/>
-    <w:lsdException w:name="Body Text Indent 3" w:semiHidden="1" w:unhideWhenUsed="1"/>
-    <w:lsdException w:name="Block Text" w:semiHidden="1" w:unhideWhenUsed="1"/>
-    <w:lsdException w:name="Hyperlink" w:semiHidden="1" w:unhideWhenUsed="1"/>
-    <w:lsdException w:name="FollowedHyperlink" w:semiHidden="1" w:unhideWhenUsed="1"/>
-    <w:lsdException w:name="Strong" w:uiPriority="22" w:qFormat="1"/>
-    <w:lsdException w:name="Emphasis" w:uiPriority="20" w:qFormat="1"/>
-    <w:lsdException w:name="Document Map" w:semiHidden="1" w:unhideWhenUsed="1"/>
-    <w:lsdException w:name="Plain Text" w:semiHidden="1" w:unhideWhenUsed="1"/>
-    <w:lsdException w:name="E-mail Signature" w:semiHidden="1" w:unhideWhenUsed="1"/>
-    <w:lsdException w:name="HTML Top of Form" w:semiHidden="1" w:unhideWhenUsed="1"/>
-    <w:lsdException w:name="HTML Bottom of Form" w:semiHidden="1" w:unhideWhenUsed="1"/>
-    <w:lsdException w:name="Normal (Web)" w:semiHidden="1" w:unhideWhenUsed="1"/>
-    <w:lsdException w:name="HTML Acronym" w:semiHidden="1" w:unhideWhenUsed="1"/>
-    <w:lsdException w:name="HTML Address" w:semiHidden="1" w:unhideWhenUsed="1"/>
-    <w:lsdException w:name="HTML Cite" w:semiHidden="1" w:unhideWhenUsed="1"/>
-    <w:lsdException w:name="HTML Code" w:semiHidden="1" w:unhideWhenUsed="1"/>
-    <w:lsdException w:name="HTML Definition" w:semiHidden="1" w:unhideWhenUsed="1"/>
-    <w:lsdException w:name="HTML Keyboard" w:semiHidden="1" w:unhideWhenUsed="1"/>
-    <w:lsdException w:name="HTML Preformatted" w:semiHidden="1" w:unhideWhenUsed="1"/>
-    <w:lsdException w:name="HTML Sample" w:semiHidden="1" w:unhideWhenUsed="1"/>
-    <w:lsdException w:name="HTML Typewriter" w:semiHidden="1" w:unhideWhenUsed="1"/>
-    <w:lsdException w:name="HTML Variable" w:semiHidden="1" w:unhideWhenUsed="1"/>
-    <w:lsdException w:name="Normal Table" w:semiHidden="1" w:unhideWhenUsed="1"/>
-    <w:lsdException w:name="annotation subject" w:semiHidden="1" w:unhideWhenUsed="1"/>
-    <w:lsdException w:name="No List" w:semiHidden="1" w:unhideWhenUsed="1"/>
-    <w:lsdException w:name="Outline List 1" w:semiHidden="1" w:unhideWhenUsed="1"/>
-    <w:lsdException w:name="Outline List 2" w:semiHidden="1" w:unhideWhenUsed="1"/>
-    <w:lsdException w:name="Outline List 3" w:semiHidden="1" w:unhideWhenUsed="1"/>
-    <w:lsdException w:name="Table Simple 1" w:semiHidden="1" w:unhideWhenUsed="1"/>
-    <w:lsdException w:name="Table Simple 2" w:semiHidden="1" w:unhideWhenUsed="1"/>
-    <w:lsdException w:name="Table Simple 3" w:semiHidden="1" w:unhideWhenUsed="1"/>
-    <w:lsdException w:name="Table Classic 1" w:semiHidden="1" w:unhideWhenUsed="1"/>
-    <w:lsdException w:name="Table Classic 2" w:semiHidden="1" w:unhideWhenUsed="1"/>
-    <w:lsdException w:name="Table Classic 3" w:semiHidden="1" w:unhideWhenUsed="1"/>
-    <w:lsdException w:name="Table Classic 4" w:semiHidden="1" w:unhideWhenUsed="1"/>
-    <w:lsdException w:name="Table Colorful 1" w:semiHidden="1" w:unhideWhenUsed="1"/>
-    <w:lsdException w:name="Table Colorful 2" w:semiHidden="1" w:unhideWhenUsed="1"/>
-    <w:lsdException w:name="Table Colorful 3" w:semiHidden="1" w:unhideWhenUsed="1"/>
-    <w:lsdException w:name="Table Columns 1" w:semiHidden="1" w:unhideWhenUsed="1"/>
-    <w:lsdException w:name="Table Columns 2" w:semiHidden="1" w:unhideWhenUsed="1"/>
-    <w:lsdException w:name="Table Columns 3" w:semiHidden="1" w:unhideWhenUsed="1"/>
-    <w:lsdException w:name="Table Columns 4" w:semiHidden="1" w:unhideWhenUsed="1"/>
-    <w:lsdException w:name="Table Columns 5" w:semiHidden="1" w:unhideWhenUsed="1"/>
-    <w:lsdException w:name="Table Grid 1" w:semiHidden="1" w:unhideWhenUsed="1"/>
-    <w:lsdException w:name="Table Grid 2" w:semiHidden="1" w:unhideWhenUsed="1"/>
-    <w:lsdException w:name="Table Grid 3" w:semiHidden="1" w:unhideWhenUsed="1"/>
-    <w:lsdException w:name="Table Grid 4" w:semiHidden="1" w:unhideWhenUsed="1"/>
-    <w:lsdException w:name="Table Grid 5" w:semiHidden="1" w:unhideWhenUsed="1"/>
-    <w:lsdException w:name="Table Grid 6" w:semiHidden="1" w:unhideWhenUsed="1"/>
-    <w:lsdException w:name="Table Grid 7" w:semiHidden="1" w:unhideWhenUsed="1"/>
-    <w:lsdException w:name="Table Grid 8" w:semiHidden="1" w:unhideWhenUsed="1"/>
-    <w:lsdException w:name="Table List 1" w:semiHidden="1" w:unhideWhenUsed="1"/>
-    <w:lsdException w:name="Table List 2" w:semiHidden="1" w:unhideWhenUsed="1"/>
-    <w:lsdException w:name="Table List 3" w:semiHidden="1" w:unhideWhenUsed="1"/>
-    <w:lsdException w:name="Table List 4" w:semiHidden="1" w:unhideWhenUsed="1"/>
-    <w:lsdException w:name="Table List 5" w:semiHidden="1" w:unhideWhenUsed="1"/>
-    <w:lsdException w:name="Table List 6" w:semiHidden="1" w:unhideWhenUsed="1"/>
-    <w:lsdException w:name="Table List 7" w:semiHidden="1" w:unhideWhenUsed="1"/>
-    <w:lsdException w:name="Table List 8" w:semiHidden="1" w:unhideWhenUsed="1"/>
-    <w:lsdException w:name="Table 3D effects 1" w:semiHidden="1" w:unhideWhenUsed="1"/>
-    <w:lsdException w:name="Table 3D effects 2" w:semiHidden="1" w:unhideWhenUsed="1"/>
-    <w:lsdException w:name="Table 3D effects 3" w:semiHidden="1" w:unhideWhenUsed="1"/>
-    <w:lsdException w:name="Table Contemporary" w:semiHidden="1" w:unhideWhenUsed="1"/>
-    <w:lsdException w:name="Table Elegant" w:semiHidden="1" w:unhideWhenUsed="1"/>
-    <w:lsdException w:name="Table Professional" w:semiHidden="1" w:unhideWhenUsed="1"/>
-    <w:lsdException w:name="Table Subtle 1" w:semiHidden="1" w:unhideWhenUsed="1"/>
-    <w:lsdException w:name="Table Subtle 2" w:semiHidden="1" w:unhideWhenUsed="1"/>
-    <w:lsdException w:name="Table Web 1" w:semiHidden="1" w:unhideWhenUsed="1"/>
-    <w:lsdException w:name="Table Web 2" w:semiHidden="1" w:unhideWhenUsed="1"/>
-    <w:lsdException w:name="Table Web 3" w:semiHidden="1" w:unhideWhenUsed="1"/>
-    <w:lsdException w:name="Balloon Text" w:semiHidden="1" w:unhideWhenUsed="1"/>
-    <w:lsdException w:name="Table Grid" w:uiPriority="59"/>
-    <w:lsdException w:name="Table Theme" w:semiHidden="1" w:unhideWhenUsed="1"/>
-    <w:lsdException w:name="Placeholder Text" w:semiHidden="1"/>
-    <w:lsdException w:name="No Spacing" w:uiPriority="1" w:qFormat="1"/>
-    <w:lsdException w:name="Light Shading" w:uiPriority="60"/>
-    <w:lsdException w:name="Light List" w:uiPriority="61"/>
-    <w:lsdException w:name="Light Grid" w:uiPriority="62"/>
-    <w:lsdException w:name="Medium Shading 1" w:uiPriority="63"/>
-    <w:lsdException w:name="Medium Shading 2" w:uiPriority="64"/>
-    <w:lsdException w:name="Medium List 1" w:uiPriority="65"/>
-    <w:lsdException w:name="Medium List 2" w:uiPriority="66"/>
-    <w:lsdException w:name="Medium Grid 1" w:uiPriority="67"/>
-    <w:lsdException w:name="Medium Grid 2" w:uiPriority="68"/>
-    <w:lsdException w:name="Medium Grid 3" w:uiPriority="69"/>
-    <w:lsdException w:name="Dark List" w:uiPriority="70"/>
-    <w:lsdException w:name="Colorful Shading" w:uiPriority="71"/>
-    <w:lsdException w:name="Colorful List" w:uiPriority="72"/>
-    <w:lsdException w:name="Colorful Grid" w:uiPriority="73"/>
-    <w:lsdException w:name="Light Shading Accent 1" w:uiPriority="60"/>
-    <w:lsdException w:name="Light List Accent 1" w:uiPriority="61"/>
-    <w:lsdException w:name="Light Grid Accent 1" w:uiPriority="62"/>
-    <w:lsdException w:name="Medium Shading 1 Accent 1" w:uiPriority="63"/>
-    <w:lsdException w:name="Medium Shading 2 Accent 1" w:uiPriority="64"/>
-    <w:lsdException w:name="Medium List 1 Accent 1" w:uiPriority="65"/>
-    <w:lsdException w:name="Revision" w:semiHidden="1"/>
-    <w:lsdException w:name="List Paragraph" w:uiPriority="34" w:qFormat="1"/>
-    <w:lsdException w:name="Quote" w:uiPriority="29" w:qFormat="1"/>
-    <w:lsdException w:name="Intense Quote" w:uiPriority="30" w:qFormat="1"/>
-    <w:lsdException w:name="Medium List 2 Accent 1" w:uiPriority="66"/>
-    <w:lsdException w:name="Medium Grid 1 Accent 1" w:uiPriority="67"/>
-    <w:lsdException w:name="Medium Grid 2 Accent 1" w:uiPriority="68"/>
-    <w:lsdException w:name="Medium Grid 3 Accent 1" w:uiPriority="69"/>
-    <w:lsdException w:name="Dark List Accent 1" w:uiPriority="70"/>
-    <w:lsdException w:name="Colorful Shading Accent 1" w:uiPriority="71"/>
-    <w:lsdException w:name="Colorful List Accent 1" w:uiPriority="72"/>
-    <w:lsdException w:name="Colorful Grid Accent 1" w:uiPriority="73"/>
-    <w:lsdException w:name="Light Shading Accent 2" w:uiPriority="60"/>
-    <w:lsdException w:name="Light List Accent 2" w:uiPriority="61"/>
-    <w:lsdException w:name="Light Grid Accent 2" w:uiPriority="62"/>
-    <w:lsdException w:name="Medium Shading 1 Accent 2" w:uiPriority="63"/>
-    <w:lsdException w:name="Medium Shading 2 Accent 2" w:uiPriority="64"/>
-    <w:lsdException w:name="Medium List 1 Accent 2" w:uiPriority="65"/>
-    <w:lsdException w:name="Medium List 2 Accent 2" w:uiPriority="66"/>
-    <w:lsdException w:name="Medium Grid 1 Accent 2" w:uiPriority="67"/>
-    <w:lsdException w:name="Medium Grid 2 Accent 2" w:uiPriority="68"/>
-    <w:lsdException w:name="Medium Grid 3 Accent 2" w:uiPriority="69"/>
-    <w:lsdException w:name="Dark List Accent 2" w:uiPriority="70"/>
-    <w:lsdException w:name="Colorful Shading Accent 2" w:uiPriority="71"/>
-    <w:lsdException w:name="Colorful List Accent 2" w:uiPriority="72"/>
-    <w:lsdException w:name="Colorful Grid Accent 2" w:uiPriority="73"/>
-    <w:lsdException w:name="Light Shading Accent 3" w:uiPriority="60"/>
-    <w:lsdException w:name="Light List Accent 3" w:uiPriority="61"/>
-    <w:lsdException w:name="Light Grid Accent 3" w:uiPriority="62"/>
-    <w:lsdException w:name="Medium Shading 1 Accent 3" w:uiPriority="63"/>
-    <w:lsdException w:name="Medium Shading 2 Accent 3" w:uiPriority="64"/>
-    <w:lsdException w:name="Medium List 1 Accent 3" w:uiPriority="65"/>
-    <w:lsdException w:name="Medium List 2 Accent 3" w:uiPriority="66"/>
-    <w:lsdException w:name="Medium Grid 1 Accent 3" w:uiPriority="67"/>
-    <w:lsdException w:name="Medium Grid 2 Accent 3" w:uiPriority="68"/>
-    <w:lsdException w:name="Medium Grid 3 Accent 3" w:uiPriority="69"/>
-    <w:lsdException w:name="Dark List Accent 3" w:uiPriority="70"/>
-    <w:lsdException w:name="Colorful Shading Accent 3" w:uiPriority="71"/>
-    <w:lsdException w:name="Colorful List Accent 3" w:uiPriority="72"/>
-    <w:lsdException w:name="Colorful Grid Accent 3" w:uiPriority="73"/>
-    <w:lsdException w:name="Light Shading Accent 4" w:uiPriority="60"/>
-    <w:lsdException w:name="Light List Accent 4" w:uiPriority="61"/>
-    <w:lsdException w:name="Light Grid Accent 4" w:uiPriority="62"/>
-    <w:lsdException w:name="Medium Shading 1 Accent 4" w:uiPriority="63"/>
-    <w:lsdException w:name="Medium Shading 2 Accent 4" w:uiPriority="64"/>
-    <w:lsdException w:name="Medium List 1 Accent 4" w:uiPriority="65"/>
-    <w:lsdException w:name="Medium List 2 Accent 4" w:uiPriority="66"/>
-    <w:lsdException w:name="Medium Grid 1 Accent 4" w:uiPriority="67"/>
-    <w:lsdException w:name="Medium Grid 2 Accent 4" w:uiPriority="68"/>
-    <w:lsdException w:name="Medium Grid 3 Accent 4" w:uiPriority="69"/>
-    <w:lsdException w:name="Dark List Accent 4" w:uiPriority="70"/>
-    <w:lsdException w:name="Colorful Shading Accent 4" w:uiPriority="71"/>
-    <w:lsdException w:name="Colorful List Accent 4" w:uiPriority="72"/>
-    <w:lsdException w:name="Colorful Grid Accent 4" w:uiPriority="73"/>
-    <w:lsdException w:name="Light Shading Accent 5" w:uiPriority="60"/>
-    <w:lsdException w:name="Light List Accent 5" w:uiPriority="61"/>
-    <w:lsdException w:name="Light Grid Accent 5" w:uiPriority="62"/>
-    <w:lsdException w:name="Medium Shading 1 Accent 5" w:uiPriority="63"/>
-    <w:lsdException w:name="Medium Shading 2 Accent 5" w:uiPriority="64"/>
-    <w:lsdException w:name="Medium List 1 Accent 5" w:uiPriority="65"/>
-    <w:lsdException w:name="Medium List 2 Accent 5" w:uiPriority="66"/>
-    <w:lsdException w:name="Medium Grid 1 Accent 5" w:uiPriority="67"/>
-    <w:lsdException w:name="Medium Grid 2 Accent 5" w:uiPriority="68"/>
-    <w:lsdException w:name="Medium Grid 3 Accent 5" w:uiPriority="69"/>
-    <w:lsdException w:name="Dark List Accent 5" w:uiPriority="70"/>
-    <w:lsdException w:name="Colorful Shading Accent 5" w:uiPriority="71"/>
-    <w:lsdException w:name="Colorful List Accent 5" w:uiPriority="72"/>
-    <w:lsdException w:name="Colorful Grid Accent 5" w:uiPriority="73"/>
-    <w:lsdException w:name="Light Shading Accent 6" w:uiPriority="60"/>
-    <w:lsdException w:name="Light List Accent 6" w:uiPriority="61"/>
-    <w:lsdException w:name="Light Grid Accent 6" w:uiPriority="62"/>
-    <w:lsdException w:name="Medium Shading 1 Accent 6" w:uiPriority="63"/>
-    <w:lsdException w:name="Medium Shading 2 Accent 6" w:uiPriority="64"/>
-    <w:lsdException w:name="Medium List 1 Accent 6" w:uiPriority="65"/>
-    <w:lsdException w:name="Medium List 2 Accent 6" w:uiPriority="66"/>
-    <w:lsdException w:name="Medium Grid 1 Accent 6" w:uiPriority="67"/>
-    <w:lsdException w:name="Medium Grid 2 Accent 6" w:uiPriority="68"/>
-    <w:lsdException w:name="Medium Grid 3 Accent 6" w:uiPriority="69"/>
-    <w:lsdException w:name="Dark List Accent 6" w:uiPriority="70"/>
-    <w:lsdException w:name="Colorful Shading Accent 6" w:uiPriority="71"/>
-    <w:lsdException w:name="Colorful List Accent 6" w:uiPriority="72"/>
-    <w:lsdException w:name="Colorful Grid Accent 6" w:uiPriority="73"/>
-    <w:lsdException w:name="Subtle Emphasis" w:uiPriority="19" w:qFormat="1"/>
-    <w:lsdException w:name="Intense Emphasis" w:uiPriority="21" w:qFormat="1"/>
-    <w:lsdException w:name="Subtle Reference" w:uiPriority="31" w:qFormat="1"/>
-    <w:lsdException w:name="Intense Reference" w:uiPriority="32" w:qFormat="1"/>
-    <w:lsdException w:name="Book Title" w:uiPriority="33" w:qFormat="1"/>
-    <w:lsdException w:name="Bibliography" w:semiHidden="1" w:uiPriority="37" w:unhideWhenUsed="1"/>
-    <w:lsdException w:name="TOC Heading" w:semiHidden="1" w:uiPriority="39" w:unhideWhenUsed="1" w:qFormat="1"/>
-    <w:lsdException w:name="Plain Table 1" w:uiPriority="41"/>
-    <w:lsdException w:name="Plain Table 2" w:uiPriority="42"/>
-    <w:lsdException w:name="Plain Table 3" w:uiPriority="43"/>
-    <w:lsdException w:name="Plain Table 4" w:uiPriority="44"/>
-    <w:lsdException w:name="Plain Table 5" w:uiPriority="45"/>
-    <w:lsdException w:name="Grid Table Light" w:uiPriority="40"/>
-    <w:lsdException w:name="Grid Table 1 Light" w:uiPriority="46"/>
-    <w:lsdException w:name="Grid Table 2" w:uiPriority="47"/>
-    <w:lsdException w:name="Grid Table 3" w:uiPriority="48"/>
-    <w:lsdException w:name="Grid Table 4" w:uiPriority="49"/>
-    <w:lsdException w:name="Grid Table 5 Dark" w:uiPriority="50"/>
-    <w:lsdException w:name="Grid Table 6 Colorful" w:uiPriority="51"/>
-    <w:lsdException w:name="Grid Table 7 Colorful" w:uiPriority="52"/>
-    <w:lsdException w:name="Grid Table 1 Light Accent 1" w:uiPriority="46"/>
-    <w:lsdException w:name="Grid Table 2 Accent 1" w:uiPriority="47"/>
-    <w:lsdException w:name="Grid Table 3 Accent 1" w:uiPriority="48"/>
-    <w:lsdException w:name="Grid Table 4 Accent 1" w:uiPriority="49"/>
-    <w:lsdException w:name="Grid Table 5 Dark Accent 1" w:uiPriority="50"/>
-    <w:lsdException w:name="Grid Table 6 Colorful Accent 1" w:uiPriority="51"/>
-    <w:lsdException w:name="Grid Table 7 Colorful Accent 1" w:uiPriority="52"/>
-    <w:lsdException w:name="Grid Table 1 Light Accent 2" w:uiPriority="46"/>
-    <w:lsdException w:name="Grid Table 2 Accent 2" w:uiPriority="47"/>
-    <w:lsdException w:name="Grid Table 3 Accent 2" w:uiPriority="48"/>
-    <w:lsdException w:name="Grid Table 4 Accent 2" w:uiPriority="49"/>
-    <w:lsdException w:name="Grid Table 5 Dark Accent 2" w:uiPriority="50"/>
-    <w:lsdException w:name="Grid Table 6 Colorful Accent 2" w:uiPriority="51"/>
-    <w:lsdException w:name="Grid Table 7 Colorful Accent 2" w:uiPriority="52"/>
-    <w:lsdException w:name="Grid Table 1 Light Accent 3" w:uiPriority="46"/>
-    <w:lsdException w:name="Grid Table 2 Accent 3" w:uiPriority="47"/>
-    <w:lsdException w:name="Grid Table 3 Accent 3" w:uiPriority="48"/>
-    <w:lsdException w:name="Grid Table 4 Accent 3" w:uiPriority="49"/>
-    <w:lsdException w:name="Grid Table 5 Dark Accent 3" w:uiPriority="50"/>
-    <w:lsdException w:name="Grid Table 6 Colorful Accent 3" w:uiPriority="51"/>
-    <w:lsdException w:name="Grid Table 7 Colorful Accent 3" w:uiPriority="52"/>
-    <w:lsdException w:name="Grid Table 1 Light Accent 4" w:uiPriority="46"/>
-    <w:lsdException w:name="Grid Table 2 Accent 4" w:uiPriority="47"/>
-    <w:lsdException w:name="Grid Table 3 Accent 4" w:uiPriority="48"/>
-    <w:lsdException w:name="Grid Table 4 Accent 4" w:uiPriority="49"/>
-    <w:lsdException w:name="Grid Table 5 Dark Accent 4" w:uiPriority="50"/>
-    <w:lsdException w:name="Grid Table 6 Colorful Accent 4" w:uiPriority="51"/>
-    <w:lsdException w:name="Grid Table 7 Colorful Accent 4" w:uiPriority="52"/>
-    <w:lsdException w:name="Grid Table 1 Light Accent 5" w:uiPriority="46"/>
-    <w:lsdException w:name="Grid Table 2 Accent 5" w:uiPriority="47"/>
-    <w:lsdException w:name="Grid Table 3 Accent 5" w:uiPriority="48"/>
-    <w:lsdException w:name="Grid Table 4 Accent 5" w:uiPriority="49"/>
-    <w:lsdException w:name="Grid Table 5 Dark Accent 5" w:uiPriority="50"/>
-    <w:lsdException w:name="Grid Table 6 Colorful Accent 5" w:uiPriority="51"/>
-    <w:lsdException w:name="Grid Table 7 Colorful Accent 5" w:uiPriority="52"/>
-    <w:lsdException w:name="Grid Table 1 Light Accent 6" w:uiPriority="46"/>
-    <w:lsdException w:name="Grid Table 2 Accent 6" w:uiPriority="47"/>
-    <w:lsdException w:name="Grid Table 3 Accent 6" w:uiPriority="48"/>
-    <w:lsdException w:name="Grid Table 4 Accent 6" w:uiPriority="49"/>
-    <w:lsdException w:name="Grid Table 5 Dark Accent 6" w:uiPriority="50"/>
-    <w:lsdException w:name="Grid Table 6 Colorful Accent 6" w:uiPriority="51"/>
-    <w:lsdException w:name="Grid Table 7 Colorful Accent 6" w:uiPriority="52"/>
-    <w:lsdException w:name="List Table 1 Light" w:uiPriority="46"/>
-    <w:lsdException w:name="List Table 2" w:uiPriority="47"/>
-    <w:lsdException w:name="List Table 3" w:uiPriority="48"/>
-    <w:lsdException w:name="List Table 4" w:uiPriority="49"/>
-    <w:lsdException w:name="List Table 5 Dark" w:uiPriority="50"/>
-    <w:lsdException w:name="List Table 6 Colorful" w:uiPriority="51"/>
-    <w:lsdException w:name="List Table 7 Colorful" w:uiPriority="52"/>
-    <w:lsdException w:name="List Table 1 Light Accent 1" w:uiPriority="46"/>
-    <w:lsdException w:name="List Table 2 Accent 1" w:uiPriority="47"/>
-    <w:lsdException w:name="List Table 3 Accent 1" w:uiPriority="48"/>
-    <w:lsdException w:name="List Table 4 Accent 1" w:uiPriority="49"/>
-    <w:lsdException w:name="List Table 5 Dark Accent 1" w:uiPriority="50"/>
-    <w:lsdException w:name="List Table 6 Colorful Accent 1" w:uiPriority="51"/>
-    <w:lsdException w:name="List Table 7 Colorful Accent 1" w:uiPriority="52"/>
-    <w:lsdException w:name="List Table 1 Light Accent 2" w:uiPriority="46"/>
-    <w:lsdException w:name="List Table 2 Accent 2" w:uiPriority="47"/>
-    <w:lsdException w:name="List Table 3 Accent 2" w:uiPriority="48"/>
-    <w:lsdException w:name="List Table 4 Accent 2" w:uiPriority="49"/>
-    <w:lsdException w:name="List Table 5 Dark Accent 2" w:uiPriority="50"/>
-    <w:lsdException w:name="List Table 6 Colorful Accent 2" w:uiPriority="51"/>
-    <w:lsdException w:name="List Table 7 Colorful Accent 2" w:uiPriority="52"/>
-    <w:lsdException w:name="List Table 1 Light Accent 3" w:uiPriority="46"/>
-    <w:lsdException w:name="List Table 2 Accent 3" w:uiPriority="47"/>
-    <w:lsdException w:name="List Table 3 Accent 3" w:uiPriority="48"/>
-    <w:lsdException w:name="List Table 4 Accent 3" w:uiPriority="49"/>
-    <w:lsdException w:name="List Table 5 Dark Accent 3" w:uiPriority="50"/>
-    <w:lsdException w:name="List Table 6 Colorful Accent 3" w:uiPriority="51"/>
-    <w:lsdException w:name="List Table 7 Colorful Accent 3" w:uiPriority="52"/>
-    <w:lsdException w:name="List Table 1 Light Accent 4" w:uiPriority="46"/>
-    <w:lsdException w:name="List Table 2 Accent 4" w:uiPriority="47"/>
-    <w:lsdException w:name="List Table 3 Accent 4" w:uiPriority="48"/>
-    <w:lsdException w:name="List Table 4 Accent 4" w:uiPriority="49"/>
-    <w:lsdException w:name="List Table 5 Dark Accent 4" w:uiPriority="50"/>
-    <w:lsdException w:name="List Table 6 Colorful Accent 4" w:uiPriority="51"/>
-    <w:lsdException w:name="List Table 7 Colorful Accent 4" w:uiPriority="52"/>
-    <w:lsdException w:name="List Table 1 Light Accent 5" w:uiPriority="46"/>
-    <w:lsdException w:name="List Table 2 Accent 5" w:uiPriority="47"/>
-    <w:lsdException w:name="List Table 3 Accent 5" w:uiPriority="48"/>
-    <w:lsdException w:name="List Table 4 Accent 5" w:uiPriority="49"/>
-    <w:lsdException w:name="List Table 5 Dark Accent 5" w:uiPriority="50"/>
-    <w:lsdException w:name="List Table 6 Colorful Accent 5" w:uiPriority="51"/>
-    <w:lsdException w:name="List Table 7 Colorful Accent 5" w:uiPriority="52"/>
-    <w:lsdException w:name="List Table 1 Light Accent 6" w:uiPriority="46"/>
-    <w:lsdException w:name="List Table 2 Accent 6" w:uiPriority="47"/>
-    <w:lsdException w:name="List Table 3 Accent 6" w:uiPriority="48"/>
-    <w:lsdException w:name="List Table 4 Accent 6" w:uiPriority="49"/>
-    <w:lsdException w:name="List Table 5 Dark Accent 6" w:uiPriority="50"/>
-    <w:lsdException w:name="List Table 6 Colorful Accent 6" w:uiPriority="51"/>
-    <w:lsdException w:name="List Table 7 Colorful Accent 6" w:uiPriority="52"/>
-    <w:lsdException w:name="Mention" w:semiHidden="1" w:unhideWhenUsed="1"/>
-    <w:lsdException w:name="Smart Hyperlink" w:semiHidden="1" w:unhideWhenUsed="1"/>
-    <w:lsdException w:name="Hashtag" w:semiHidden="1" w:unhideWhenUsed="1"/>
-    <w:lsdException w:name="Unresolved Mention" w:semiHidden="1" w:unhideWhenUsed="1"/>
-    <w:lsdException w:name="Smart Link" w:semiHidden="1" w:unhideWhenUsed="1"/>
+  <w:latentStyles w:defLockedState="0" w:defUIPriority="99" w:defSemiHidden="1" w:defUnhideWhenUsed="1" w:defQFormat="0" w:count="267">
+    <w:lsdException w:name="Normal" w:semiHidden="0" w:uiPriority="0" w:unhideWhenUsed="0" w:qFormat="1"/>
+    <w:lsdException w:name="heading 1" w:semiHidden="0" w:uiPriority="9" w:unhideWhenUsed="0" w:qFormat="1"/>
+    <w:lsdException w:name="heading 2" w:uiPriority="9" w:qFormat="1"/>
+    <w:lsdException w:name="heading 3" w:uiPriority="9" w:qFormat="1"/>
+    <w:lsdException w:name="heading 4" w:uiPriority="9" w:qFormat="1"/>
+    <w:lsdException w:name="heading 5" w:uiPriority="9" w:qFormat="1"/>
+    <w:lsdException w:name="heading 6" w:uiPriority="9" w:qFormat="1"/>
+    <w:lsdException w:name="heading 7" w:uiPriority="9" w:qFormat="1"/>
+    <w:lsdException w:name="heading 8" w:uiPriority="9" w:qFormat="1"/>
+    <w:lsdException w:name="heading 9" w:uiPriority="9" w:qFormat="1"/>
+    <w:lsdException w:name="toc 1" w:uiPriority="39"/>
+    <w:lsdException w:name="toc 2" w:uiPriority="39"/>
+    <w:lsdException w:name="toc 3" w:uiPriority="39"/>
+    <w:lsdException w:name="toc 4" w:uiPriority="39"/>
+    <w:lsdException w:name="toc 5" w:uiPriority="39"/>
+    <w:lsdException w:name="toc 6" w:uiPriority="39"/>
+    <w:lsdException w:name="toc 7" w:uiPriority="39"/>
+    <w:lsdException w:name="toc 8" w:uiPriority="39"/>
+    <w:lsdException w:name="toc 9" w:uiPriority="39"/>
+    <w:lsdException w:name="caption" w:uiPriority="35" w:qFormat="1"/>
+    <w:lsdException w:name="Title" w:semiHidden="0" w:uiPriority="10" w:unhideWhenUsed="0" w:qFormat="1"/>
+    <w:lsdException w:name="Default Paragraph Font" w:uiPriority="1"/>
+    <w:lsdException w:name="Subtitle" w:semiHidden="0" w:uiPriority="11" w:unhideWhenUsed="0" w:qFormat="1"/>
+    <w:lsdException w:name="Strong" w:semiHidden="0" w:uiPriority="22" w:unhideWhenUsed="0" w:qFormat="1"/>
+    <w:lsdException w:name="Emphasis" w:semiHidden="0" w:uiPriority="20" w:unhideWhenUsed="0" w:qFormat="1"/>
+    <w:lsdException w:name="Table Grid" w:semiHidden="0" w:uiPriority="59" w:unhideWhenUsed="0"/>
+    <w:lsdException w:name="Placeholder Text" w:unhideWhenUsed="0"/>
+    <w:lsdException w:name="No Spacing" w:semiHidden="0" w:uiPriority="1" w:unhideWhenUsed="0" w:qFormat="1"/>
+    <w:lsdException w:name="Light Shading" w:semiHidden="0" w:uiPriority="60" w:unhideWhenUsed="0"/>
+    <w:lsdException w:name="Light List" w:semiHidden="0" w:uiPriority="61" w:unhideWhenUsed="0"/>
+    <w:lsdException w:name="Light Grid" w:semiHidden="0" w:uiPriority="62" w:unhideWhenUsed="0"/>
+    <w:lsdException w:name="Medium Shading 1" w:semiHidden="0" w:uiPriority="63" w:unhideWhenUsed="0"/>
+    <w:lsdException w:name="Medium Shading 2" w:semiHidden="0" w:uiPriority="64" w:unhideWhenUsed="0"/>
+    <w:lsdException w:name="Medium List 1" w:semiHidden="0" w:uiPriority="65" w:unhideWhenUsed="0"/>
+    <w:lsdException w:name="Medium List 2" w:semiHidden="0" w:uiPriority="66" w:unhideWhenUsed="0"/>
+    <w:lsdException w:name="Medium Grid 1" w:semiHidden="0" w:uiPriority="67" w:unhideWhenUsed="0"/>
+    <w:lsdException w:name="Medium Grid 2" w:semiHidden="0" w:uiPriority="68" w:unhideWhenUsed="0"/>
+    <w:lsdException w:name="Medium Grid 3" w:semiHidden="0" w:uiPriority="69" w:unhideWhenUsed="0"/>
+    <w:lsdException w:name="Dark List" w:semiHidden="0" w:uiPriority="70" w:unhideWhenUsed="0"/>
+    <w:lsdException w:name="Colorful Shading" w:semiHidden="0" w:uiPriority="71" w:unhideWhenUsed="0"/>
+    <w:lsdException w:name="Colorful List" w:semiHidden="0" w:uiPriority="72" w:unhideWhenUsed="0"/>
+    <w:lsdException w:name="Colorful Grid" w:semiHidden="0" w:uiPriority="73" w:unhideWhenUsed="0"/>
+    <w:lsdException w:name="Light Shading Accent 1" w:semiHidden="0" w:uiPriority="60" w:unhideWhenUsed="0"/>
+    <w:lsdException w:name="Light List Accent 1" w:semiHidden="0" w:uiPriority="61" w:unhideWhenUsed="0"/>
+    <w:lsdException w:name="Light Grid Accent 1" w:semiHidden="0" w:uiPriority="62" w:unhideWhenUsed="0"/>
+    <w:lsdException w:name="Medium Shading 1 Accent 1" w:semiHidden="0" w:uiPriority="63" w:unhideWhenUsed="0"/>
+    <w:lsdException w:name="Medium Shading 2 Accent 1" w:semiHidden="0" w:uiPriority="64" w:unhideWhenUsed="0"/>
+    <w:lsdException w:name="Medium List 1 Accent 1" w:semiHidden="0" w:uiPriority="65" w:unhideWhenUsed="0"/>
+    <w:lsdException w:name="Revision" w:unhideWhenUsed="0"/>
+    <w:lsdException w:name="List Paragraph" w:semiHidden="0" w:uiPriority="34" w:unhideWhenUsed="0" w:qFormat="1"/>
+    <w:lsdException w:name="Quote" w:semiHidden="0" w:uiPriority="29" w:unhideWhenUsed="0" w:qFormat="1"/>
+    <w:lsdException w:name="Intense Quote" w:semiHidden="0" w:uiPriority="30" w:unhideWhenUsed="0" w:qFormat="1"/>
+    <w:lsdException w:name="Medium List 2 Accent 1" w:semiHidden="0" w:uiPriority="66" w:unhideWhenUsed="0"/>
+    <w:lsdException w:name="Medium Grid 1 Accent 1" w:semiHidden="0" w:uiPriority="67" w:unhideWhenUsed="0"/>
+    <w:lsdException w:name="Medium Grid 2 Accent 1" w:semiHidden="0" w:uiPriority="68" w:unhideWhenUsed="0"/>
+    <w:lsdException w:name="Medium Grid 3 Accent 1" w:semiHidden="0" w:uiPriority="69" w:unhideWhenUsed="0"/>
+    <w:lsdException w:name="Dark List Accent 1" w:semiHidden="0" w:uiPriority="70" w:unhideWhenUsed="0"/>
+    <w:lsdException w:name="Colorful Shading Accent 1" w:semiHidden="0" w:uiPriority="71" w:unhideWhenUsed="0"/>
+    <w:lsdException w:name="Colorful List Accent 1" w:semiHidden="0" w:uiPriority="72" w:unhideWhenUsed="0"/>
+    <w:lsdException w:name="Colorful Grid Accent 1" w:semiHidden="0" w:uiPriority="73" w:unhideWhenUsed="0"/>
+    <w:lsdException w:name="Light Shading Accent 2" w:semiHidden="0" w:uiPriority="60" w:unhideWhenUsed="0"/>
+    <w:lsdException w:name="Light List Accent 2" w:semiHidden="0" w:uiPriority="61" w:unhideWhenUsed="0"/>
+    <w:lsdException w:name="Light Grid Accent 2" w:semiHidden="0" w:uiPriority="62" w:unhideWhenUsed="0"/>
+    <w:lsdException w:name="Medium Shading 1 Accent 2" w:semiHidden="0" w:uiPriority="63" w:unhideWhenUsed="0"/>
+    <w:lsdException w:name="Medium Shading 2 Accent 2" w:semiHidden="0" w:uiPriority="64" w:unhideWhenUsed="0"/>
+    <w:lsdException w:name="Medium List 1 Accent 2" w:semiHidden="0" w:uiPriority="65" w:unhideWhenUsed="0"/>
+    <w:lsdException w:name="Medium List 2 Accent 2" w:semiHidden="0" w:uiPriority="66" w:unhideWhenUsed="0"/>
+    <w:lsdException w:name="Medium Grid 1 Accent 2" w:semiHidden="0" w:uiPriority="67" w:unhideWhenUsed="0"/>
+    <w:lsdException w:name="Medium Grid 2 Accent 2" w:semiHidden="0" w:uiPriority="68" w:unhideWhenUsed="0"/>
+    <w:lsdException w:name="Medium Grid 3 Accent 2" w:semiHidden="0" w:uiPriority="69" w:unhideWhenUsed="0"/>
+    <w:lsdException w:name="Dark List Accent 2" w:semiHidden="0" w:uiPriority="70" w:unhideWhenUsed="0"/>
+    <w:lsdException w:name="Colorful Shading Accent 2" w:semiHidden="0" w:uiPriority="71" w:unhideWhenUsed="0"/>
+    <w:lsdException w:name="Colorful List Accent 2" w:semiHidden="0" w:uiPriority="72" w:unhideWhenUsed="0"/>
+    <w:lsdException w:name="Colorful Grid Accent 2" w:semiHidden="0" w:uiPriority="73" w:unhideWhenUsed="0"/>
+    <w:lsdException w:name="Light Shading Accent 3" w:semiHidden="0" w:uiPriority="60" w:unhideWhenUsed="0"/>
+    <w:lsdException w:name="Light List Accent 3" w:semiHidden="0" w:uiPriority="61" w:unhideWhenUsed="0"/>
+    <w:lsdException w:name="Light Grid Accent 3" w:semiHidden="0" w:uiPriority="62" w:unhideWhenUsed="0"/>
+    <w:lsdException w:name="Medium Shading 1 Accent 3" w:semiHidden="0" w:uiPriority="63" w:unhideWhenUsed="0"/>
+    <w:lsdException w:name="Medium Shading 2 Accent 3" w:semiHidden="0" w:uiPriority="64" w:unhideWhenUsed="0"/>
+    <w:lsdException w:name="Medium List 1 Accent 3" w:semiHidden="0" w:uiPriority="65" w:unhideWhenUsed="0"/>
+    <w:lsdException w:name="Medium List 2 Accent 3" w:semiHidden="0" w:uiPriority="66" w:unhideWhenUsed="0"/>
+    <w:lsdException w:name="Medium Grid 1 Accent 3" w:semiHidden="0" w:uiPriority="67" w:unhideWhenUsed="0"/>
+    <w:lsdException w:name="Medium Grid 2 Accent 3" w:semiHidden="0" w:uiPriority="68" w:unhideWhenUsed="0"/>
+    <w:lsdException w:name="Medium Grid 3 Accent 3" w:semiHidden="0" w:uiPriority="69" w:unhideWhenUsed="0"/>
+    <w:lsdException w:name="Dark List Accent 3" w:semiHidden="0" w:uiPriority="70" w:unhideWhenUsed="0"/>
+    <w:lsdException w:name="Colorful Shading Accent 3" w:semiHidden="0" w:uiPriority="71" w:unhideWhenUsed="0"/>
+    <w:lsdException w:name="Colorful List Accent 3" w:semiHidden="0" w:uiPriority="72" w:unhideWhenUsed="0"/>
+    <w:lsdException w:name="Colorful Grid Accent 3" w:semiHidden="0" w:uiPriority="73" w:unhideWhenUsed="0"/>
+    <w:lsdException w:name="Light Shading Accent 4" w:semiHidden="0" w:uiPriority="60" w:unhideWhenUsed="0"/>
+    <w:lsdException w:name="Light List Accent 4" w:semiHidden="0" w:uiPriority="61" w:unhideWhenUsed="0"/>
+    <w:lsdException w:name="Light Grid Accent 4" w:semiHidden="0" w:uiPriority="62" w:unhideWhenUsed="0"/>
+    <w:lsdException w:name="Medium Shading 1 Accent 4" w:semiHidden="0" w:uiPriority="63" w:unhideWhenUsed="0"/>
+    <w:lsdException w:name="Medium Shading 2 Accent 4" w:semiHidden="0" w:uiPriority="64" w:unhideWhenUsed="0"/>
+    <w:lsdException w:name="Medium List 1 Accent 4" w:semiHidden="0" w:uiPriority="65" w:unhideWhenUsed="0"/>
+    <w:lsdException w:name="Medium List 2 Accent 4" w:semiHidden="0" w:uiPriority="66" w:unhideWhenUsed="0"/>
+    <w:lsdException w:name="Medium Grid 1 Accent 4" w:semiHidden="0" w:uiPriority="67" w:unhideWhenUsed="0"/>
+    <w:lsdException w:name="Medium Grid 2 Accent 4" w:semiHidden="0" w:uiPriority="68" w:unhideWhenUsed="0"/>
+    <w:lsdException w:name="Medium Grid 3 Accent 4" w:semiHidden="0" w:uiPriority="69" w:unhideWhenUsed="0"/>
+    <w:lsdException w:name="Dark List Accent 4" w:semiHidden="0" w:uiPriority="70" w:unhideWhenUsed="0"/>
+    <w:lsdException w:name="Colorful Shading Accent 4" w:semiHidden="0" w:uiPriority="71" w:unhideWhenUsed="0"/>
+    <w:lsdException w:name="Colorful List Accent 4" w:semiHidden="0" w:uiPriority="72" w:unhideWhenUsed="0"/>
+    <w:lsdException w:name="Colorful Grid Accent 4" w:semiHidden="0" w:uiPriority="73" w:unhideWhenUsed="0"/>
+    <w:lsdException w:name="Light Shading Accent 5" w:semiHidden="0" w:uiPriority="60" w:unhideWhenUsed="0"/>
+    <w:lsdException w:name="Light List Accent 5" w:semiHidden="0" w:uiPriority="61" w:unhideWhenUsed="0"/>
+    <w:lsdException w:name="Light Grid Accent 5" w:semiHidden="0" w:uiPriority="62" w:unhideWhenUsed="0"/>
+    <w:lsdException w:name="Medium Shading 1 Accent 5" w:semiHidden="0" w:uiPriority="63" w:unhideWhenUsed="0"/>
+    <w:lsdException w:name="Medium Shading 2 Accent 5" w:semiHidden="0" w:uiPriority="64" w:unhideWhenUsed="0"/>
+    <w:lsdException w:name="Medium List 1 Accent 5" w:semiHidden="0" w:uiPriority="65" w:unhideWhenUsed="0"/>
+    <w:lsdException w:name="Medium List 2 Accent 5" w:semiHidden="0" w:uiPriority="66" w:unhideWhenUsed="0"/>
+    <w:lsdException w:name="Medium Grid 1 Accent 5" w:semiHidden="0" w:uiPriority="67" w:unhideWhenUsed="0"/>
+    <w:lsdException w:name="Medium Grid 2 Accent 5" w:semiHidden="0" w:uiPriority="68" w:unhideWhenUsed="0"/>
+    <w:lsdException w:name="Medium Grid 3 Accent 5" w:semiHidden="0" w:uiPriority="69" w:unhideWhenUsed="0"/>
+    <w:lsdException w:name="Dark List Accent 5" w:semiHidden="0" w:uiPriority="70" w:unhideWhenUsed="0"/>
+    <w:lsdException w:name="Colorful Shading Accent 5" w:semiHidden="0" w:uiPriority="71" w:unhideWhenUsed="0"/>
+    <w:lsdException w:name="Colorful List Accent 5" w:semiHidden="0" w:uiPriority="72" w:unhideWhenUsed="0"/>
+    <w:lsdException w:name="Colorful Grid Accent 5" w:semiHidden="0" w:uiPriority="73" w:unhideWhenUsed="0"/>
+    <w:lsdException w:name="Light Shading Accent 6" w:semiHidden="0" w:uiPriority="60" w:unhideWhenUsed="0"/>
+    <w:lsdException w:name="Light List Accent 6" w:semiHidden="0" w:uiPriority="61" w:unhideWhenUsed="0"/>
+    <w:lsdException w:name="Light Grid Accent 6" w:semiHidden="0" w:uiPriority="62" w:unhideWhenUsed="0"/>
+    <w:lsdException w:name="Medium Shading 1 Accent 6" w:semiHidden="0" w:uiPriority="63" w:unhideWhenUsed="0"/>
+    <w:lsdException w:name="Medium Shading 2 Accent 6" w:semiHidden="0" w:uiPriority="64" w:unhideWhenUsed="0"/>
+    <w:lsdException w:name="Medium List 1 Accent 6" w:semiHidden="0" w:uiPriority="65" w:unhideWhenUsed="0"/>
+    <w:lsdException w:name="Medium List 2 Accent 6" w:semiHidden="0" w:uiPriority="66" w:unhideWhenUsed="0"/>
+    <w:lsdException w:name="Medium Grid 1 Accent 6" w:semiHidden="0" w:uiPriority="67" w:unhideWhenUsed="0"/>
+    <w:lsdException w:name="Medium Grid 2 Accent 6" w:semiHidden="0" w:uiPriority="68" w:unhideWhenUsed="0"/>
+    <w:lsdException w:name="Medium Grid 3 Accent 6" w:semiHidden="0" w:uiPriority="69" w:unhideWhenUsed="0"/>
+    <w:lsdException w:name="Dark List Accent 6" w:semiHidden="0" w:uiPriority="70" w:unhideWhenUsed="0"/>
+    <w:lsdException w:name="Colorful Shading Accent 6" w:semiHidden="0" w:uiPriority="71" w:unhideWhenUsed="0"/>
+    <w:lsdException w:name="Colorful List Accent 6" w:semiHidden="0" w:uiPriority="72" w:unhideWhenUsed="0"/>
+    <w:lsdException w:name="Colorful Grid Accent 6" w:semiHidden="0" w:uiPriority="73" w:unhideWhenUsed="0"/>
+    <w:lsdException w:name="Subtle Emphasis" w:semiHidden="0" w:uiPriority="19" w:unhideWhenUsed="0" w:qFormat="1"/>
+    <w:lsdException w:name="Intense Emphasis" w:semiHidden="0" w:uiPriority="21" w:unhideWhenUsed="0" w:qFormat="1"/>
+    <w:lsdException w:name="Subtle Reference" w:semiHidden="0" w:uiPriority="31" w:unhideWhenUsed="0" w:qFormat="1"/>
+    <w:lsdException w:name="Intense Reference" w:semiHidden="0" w:uiPriority="32" w:unhideWhenUsed="0" w:qFormat="1"/>
+    <w:lsdException w:name="Book Title" w:semiHidden="0" w:uiPriority="33" w:unhideWhenUsed="0" w:qFormat="1"/>
+    <w:lsdException w:name="Bibliography" w:uiPriority="37"/>
+    <w:lsdException w:name="TOC Heading" w:uiPriority="39" w:qFormat="1"/>
   </w:latentStyles>
   <w:style w:type="paragraph" w:default="1" w:styleId="Normal">
     <w:name w:val="Normal"/>
@@ -3740,6 +3573,267 @@
       <w:ind w:left="720"/>
       <w:contextualSpacing/>
     </w:pPr>
+  </w:style>
+  <w:style w:type="paragraph" w:styleId="BalloonText">
+    <w:name w:val="Balloon Text"/>
+    <w:basedOn w:val="Normal"/>
+    <w:link w:val="BalloonTextChar"/>
+    <w:uiPriority w:val="99"/>
+    <w:semiHidden/>
+    <w:unhideWhenUsed/>
+    <w:rsid w:val="00BF453E"/>
+    <w:pPr>
+      <w:spacing w:after="0" w:line="240" w:lineRule="auto"/>
+    </w:pPr>
+    <w:rPr>
+      <w:rFonts w:ascii="Tahoma" w:hAnsi="Tahoma" w:cs="Tahoma"/>
+      <w:sz w:val="16"/>
+      <w:szCs w:val="16"/>
+    </w:rPr>
+  </w:style>
+  <w:style w:type="character" w:customStyle="1" w:styleId="BalloonTextChar">
+    <w:name w:val="Balloon Text Char"/>
+    <w:basedOn w:val="DefaultParagraphFont"/>
+    <w:link w:val="BalloonText"/>
+    <w:uiPriority w:val="99"/>
+    <w:semiHidden/>
+    <w:rsid w:val="00BF453E"/>
+    <w:rPr>
+      <w:rFonts w:ascii="Tahoma" w:hAnsi="Tahoma" w:cs="Tahoma"/>
+      <w:sz w:val="16"/>
+      <w:szCs w:val="16"/>
+    </w:rPr>
+  </w:style>
+</w:styles>
+</file>
+
+<file path=word/stylesWithEffects.xml><?xml version="1.0" encoding="utf-8"?>
+<w:styles xmlns:wpc="http://schemas.microsoft.com/office/word/2010/wordprocessingCanvas" xmlns:mc="http://schemas.openxmlformats.org/markup-compatibility/2006" xmlns:o="urn:schemas-microsoft-com:office:office" xmlns:r="http://schemas.openxmlformats.org/officeDocument/2006/relationships" xmlns:m="http://schemas.openxmlformats.org/officeDocument/2006/math" xmlns:v="urn:schemas-microsoft-com:vml" xmlns:wp14="http://schemas.microsoft.com/office/word/2010/wordprocessingDrawing" xmlns:wp="http://schemas.openxmlformats.org/drawingml/2006/wordprocessingDrawing" xmlns:w10="urn:schemas-microsoft-com:office:word" xmlns:w="http://schemas.openxmlformats.org/wordprocessingml/2006/main" xmlns:w14="http://schemas.microsoft.com/office/word/2010/wordml" xmlns:wpg="http://schemas.microsoft.com/office/word/2010/wordprocessingGroup" xmlns:wpi="http://schemas.microsoft.com/office/word/2010/wordprocessingInk" xmlns:wne="http://schemas.microsoft.com/office/word/2006/wordml" xmlns:wps="http://schemas.microsoft.com/office/word/2010/wordprocessingShape" mc:Ignorable="w14 wp14">
+  <w:docDefaults>
+    <w:rPrDefault>
+      <w:rPr>
+        <w:rFonts w:asciiTheme="minorHAnsi" w:eastAsiaTheme="minorHAnsi" w:hAnsiTheme="minorHAnsi" w:cstheme="minorBidi"/>
+        <w:sz w:val="22"/>
+        <w:szCs w:val="22"/>
+        <w:lang w:val="en-US" w:eastAsia="en-US" w:bidi="ar-SA"/>
+      </w:rPr>
+    </w:rPrDefault>
+    <w:pPrDefault>
+      <w:pPr>
+        <w:spacing w:after="200" w:line="276" w:lineRule="auto"/>
+      </w:pPr>
+    </w:pPrDefault>
+  </w:docDefaults>
+  <w:latentStyles w:defLockedState="0" w:defUIPriority="99" w:defSemiHidden="1" w:defUnhideWhenUsed="1" w:defQFormat="0" w:count="267">
+    <w:lsdException w:name="Normal" w:semiHidden="0" w:uiPriority="0" w:unhideWhenUsed="0" w:qFormat="1"/>
+    <w:lsdException w:name="heading 1" w:semiHidden="0" w:uiPriority="9" w:unhideWhenUsed="0" w:qFormat="1"/>
+    <w:lsdException w:name="heading 2" w:uiPriority="9" w:qFormat="1"/>
+    <w:lsdException w:name="heading 3" w:uiPriority="9" w:qFormat="1"/>
+    <w:lsdException w:name="heading 4" w:uiPriority="9" w:qFormat="1"/>
+    <w:lsdException w:name="heading 5" w:uiPriority="9" w:qFormat="1"/>
+    <w:lsdException w:name="heading 6" w:uiPriority="9" w:qFormat="1"/>
+    <w:lsdException w:name="heading 7" w:uiPriority="9" w:qFormat="1"/>
+    <w:lsdException w:name="heading 8" w:uiPriority="9" w:qFormat="1"/>
+    <w:lsdException w:name="heading 9" w:uiPriority="9" w:qFormat="1"/>
+    <w:lsdException w:name="toc 1" w:uiPriority="39"/>
+    <w:lsdException w:name="toc 2" w:uiPriority="39"/>
+    <w:lsdException w:name="toc 3" w:uiPriority="39"/>
+    <w:lsdException w:name="toc 4" w:uiPriority="39"/>
+    <w:lsdException w:name="toc 5" w:uiPriority="39"/>
+    <w:lsdException w:name="toc 6" w:uiPriority="39"/>
+    <w:lsdException w:name="toc 7" w:uiPriority="39"/>
+    <w:lsdException w:name="toc 8" w:uiPriority="39"/>
+    <w:lsdException w:name="toc 9" w:uiPriority="39"/>
+    <w:lsdException w:name="caption" w:uiPriority="35" w:qFormat="1"/>
+    <w:lsdException w:name="Title" w:semiHidden="0" w:uiPriority="10" w:unhideWhenUsed="0" w:qFormat="1"/>
+    <w:lsdException w:name="Default Paragraph Font" w:uiPriority="1"/>
+    <w:lsdException w:name="Subtitle" w:semiHidden="0" w:uiPriority="11" w:unhideWhenUsed="0" w:qFormat="1"/>
+    <w:lsdException w:name="Strong" w:semiHidden="0" w:uiPriority="22" w:unhideWhenUsed="0" w:qFormat="1"/>
+    <w:lsdException w:name="Emphasis" w:semiHidden="0" w:uiPriority="20" w:unhideWhenUsed="0" w:qFormat="1"/>
+    <w:lsdException w:name="Table Grid" w:semiHidden="0" w:uiPriority="59" w:unhideWhenUsed="0"/>
+    <w:lsdException w:name="Placeholder Text" w:unhideWhenUsed="0"/>
+    <w:lsdException w:name="No Spacing" w:semiHidden="0" w:uiPriority="1" w:unhideWhenUsed="0" w:qFormat="1"/>
+    <w:lsdException w:name="Light Shading" w:semiHidden="0" w:uiPriority="60" w:unhideWhenUsed="0"/>
+    <w:lsdException w:name="Light List" w:semiHidden="0" w:uiPriority="61" w:unhideWhenUsed="0"/>
+    <w:lsdException w:name="Light Grid" w:semiHidden="0" w:uiPriority="62" w:unhideWhenUsed="0"/>
+    <w:lsdException w:name="Medium Shading 1" w:semiHidden="0" w:uiPriority="63" w:unhideWhenUsed="0"/>
+    <w:lsdException w:name="Medium Shading 2" w:semiHidden="0" w:uiPriority="64" w:unhideWhenUsed="0"/>
+    <w:lsdException w:name="Medium List 1" w:semiHidden="0" w:uiPriority="65" w:unhideWhenUsed="0"/>
+    <w:lsdException w:name="Medium List 2" w:semiHidden="0" w:uiPriority="66" w:unhideWhenUsed="0"/>
+    <w:lsdException w:name="Medium Grid 1" w:semiHidden="0" w:uiPriority="67" w:unhideWhenUsed="0"/>
+    <w:lsdException w:name="Medium Grid 2" w:semiHidden="0" w:uiPriority="68" w:unhideWhenUsed="0"/>
+    <w:lsdException w:name="Medium Grid 3" w:semiHidden="0" w:uiPriority="69" w:unhideWhenUsed="0"/>
+    <w:lsdException w:name="Dark List" w:semiHidden="0" w:uiPriority="70" w:unhideWhenUsed="0"/>
+    <w:lsdException w:name="Colorful Shading" w:semiHidden="0" w:uiPriority="71" w:unhideWhenUsed="0"/>
+    <w:lsdException w:name="Colorful List" w:semiHidden="0" w:uiPriority="72" w:unhideWhenUsed="0"/>
+    <w:lsdException w:name="Colorful Grid" w:semiHidden="0" w:uiPriority="73" w:unhideWhenUsed="0"/>
+    <w:lsdException w:name="Light Shading Accent 1" w:semiHidden="0" w:uiPriority="60" w:unhideWhenUsed="0"/>
+    <w:lsdException w:name="Light List Accent 1" w:semiHidden="0" w:uiPriority="61" w:unhideWhenUsed="0"/>
+    <w:lsdException w:name="Light Grid Accent 1" w:semiHidden="0" w:uiPriority="62" w:unhideWhenUsed="0"/>
+    <w:lsdException w:name="Medium Shading 1 Accent 1" w:semiHidden="0" w:uiPriority="63" w:unhideWhenUsed="0"/>
+    <w:lsdException w:name="Medium Shading 2 Accent 1" w:semiHidden="0" w:uiPriority="64" w:unhideWhenUsed="0"/>
+    <w:lsdException w:name="Medium List 1 Accent 1" w:semiHidden="0" w:uiPriority="65" w:unhideWhenUsed="0"/>
+    <w:lsdException w:name="Revision" w:unhideWhenUsed="0"/>
+    <w:lsdException w:name="List Paragraph" w:semiHidden="0" w:uiPriority="34" w:unhideWhenUsed="0" w:qFormat="1"/>
+    <w:lsdException w:name="Quote" w:semiHidden="0" w:uiPriority="29" w:unhideWhenUsed="0" w:qFormat="1"/>
+    <w:lsdException w:name="Intense Quote" w:semiHidden="0" w:uiPriority="30" w:unhideWhenUsed="0" w:qFormat="1"/>
+    <w:lsdException w:name="Medium List 2 Accent 1" w:semiHidden="0" w:uiPriority="66" w:unhideWhenUsed="0"/>
+    <w:lsdException w:name="Medium Grid 1 Accent 1" w:semiHidden="0" w:uiPriority="67" w:unhideWhenUsed="0"/>
+    <w:lsdException w:name="Medium Grid 2 Accent 1" w:semiHidden="0" w:uiPriority="68" w:unhideWhenUsed="0"/>
+    <w:lsdException w:name="Medium Grid 3 Accent 1" w:semiHidden="0" w:uiPriority="69" w:unhideWhenUsed="0"/>
+    <w:lsdException w:name="Dark List Accent 1" w:semiHidden="0" w:uiPriority="70" w:unhideWhenUsed="0"/>
+    <w:lsdException w:name="Colorful Shading Accent 1" w:semiHidden="0" w:uiPriority="71" w:unhideWhenUsed="0"/>
+    <w:lsdException w:name="Colorful List Accent 1" w:semiHidden="0" w:uiPriority="72" w:unhideWhenUsed="0"/>
+    <w:lsdException w:name="Colorful Grid Accent 1" w:semiHidden="0" w:uiPriority="73" w:unhideWhenUsed="0"/>
+    <w:lsdException w:name="Light Shading Accent 2" w:semiHidden="0" w:uiPriority="60" w:unhideWhenUsed="0"/>
+    <w:lsdException w:name="Light List Accent 2" w:semiHidden="0" w:uiPriority="61" w:unhideWhenUsed="0"/>
+    <w:lsdException w:name="Light Grid Accent 2" w:semiHidden="0" w:uiPriority="62" w:unhideWhenUsed="0"/>
+    <w:lsdException w:name="Medium Shading 1 Accent 2" w:semiHidden="0" w:uiPriority="63" w:unhideWhenUsed="0"/>
+    <w:lsdException w:name="Medium Shading 2 Accent 2" w:semiHidden="0" w:uiPriority="64" w:unhideWhenUsed="0"/>
+    <w:lsdException w:name="Medium List 1 Accent 2" w:semiHidden="0" w:uiPriority="65" w:unhideWhenUsed="0"/>
+    <w:lsdException w:name="Medium List 2 Accent 2" w:semiHidden="0" w:uiPriority="66" w:unhideWhenUsed="0"/>
+    <w:lsdException w:name="Medium Grid 1 Accent 2" w:semiHidden="0" w:uiPriority="67" w:unhideWhenUsed="0"/>
+    <w:lsdException w:name="Medium Grid 2 Accent 2" w:semiHidden="0" w:uiPriority="68" w:unhideWhenUsed="0"/>
+    <w:lsdException w:name="Medium Grid 3 Accent 2" w:semiHidden="0" w:uiPriority="69" w:unhideWhenUsed="0"/>
+    <w:lsdException w:name="Dark List Accent 2" w:semiHidden="0" w:uiPriority="70" w:unhideWhenUsed="0"/>
+    <w:lsdException w:name="Colorful Shading Accent 2" w:semiHidden="0" w:uiPriority="71" w:unhideWhenUsed="0"/>
+    <w:lsdException w:name="Colorful List Accent 2" w:semiHidden="0" w:uiPriority="72" w:unhideWhenUsed="0"/>
+    <w:lsdException w:name="Colorful Grid Accent 2" w:semiHidden="0" w:uiPriority="73" w:unhideWhenUsed="0"/>
+    <w:lsdException w:name="Light Shading Accent 3" w:semiHidden="0" w:uiPriority="60" w:unhideWhenUsed="0"/>
+    <w:lsdException w:name="Light List Accent 3" w:semiHidden="0" w:uiPriority="61" w:unhideWhenUsed="0"/>
+    <w:lsdException w:name="Light Grid Accent 3" w:semiHidden="0" w:uiPriority="62" w:unhideWhenUsed="0"/>
+    <w:lsdException w:name="Medium Shading 1 Accent 3" w:semiHidden="0" w:uiPriority="63" w:unhideWhenUsed="0"/>
+    <w:lsdException w:name="Medium Shading 2 Accent 3" w:semiHidden="0" w:uiPriority="64" w:unhideWhenUsed="0"/>
+    <w:lsdException w:name="Medium List 1 Accent 3" w:semiHidden="0" w:uiPriority="65" w:unhideWhenUsed="0"/>
+    <w:lsdException w:name="Medium List 2 Accent 3" w:semiHidden="0" w:uiPriority="66" w:unhideWhenUsed="0"/>
+    <w:lsdException w:name="Medium Grid 1 Accent 3" w:semiHidden="0" w:uiPriority="67" w:unhideWhenUsed="0"/>
+    <w:lsdException w:name="Medium Grid 2 Accent 3" w:semiHidden="0" w:uiPriority="68" w:unhideWhenUsed="0"/>
+    <w:lsdException w:name="Medium Grid 3 Accent 3" w:semiHidden="0" w:uiPriority="69" w:unhideWhenUsed="0"/>
+    <w:lsdException w:name="Dark List Accent 3" w:semiHidden="0" w:uiPriority="70" w:unhideWhenUsed="0"/>
+    <w:lsdException w:name="Colorful Shading Accent 3" w:semiHidden="0" w:uiPriority="71" w:unhideWhenUsed="0"/>
+    <w:lsdException w:name="Colorful List Accent 3" w:semiHidden="0" w:uiPriority="72" w:unhideWhenUsed="0"/>
+    <w:lsdException w:name="Colorful Grid Accent 3" w:semiHidden="0" w:uiPriority="73" w:unhideWhenUsed="0"/>
+    <w:lsdException w:name="Light Shading Accent 4" w:semiHidden="0" w:uiPriority="60" w:unhideWhenUsed="0"/>
+    <w:lsdException w:name="Light List Accent 4" w:semiHidden="0" w:uiPriority="61" w:unhideWhenUsed="0"/>
+    <w:lsdException w:name="Light Grid Accent 4" w:semiHidden="0" w:uiPriority="62" w:unhideWhenUsed="0"/>
+    <w:lsdException w:name="Medium Shading 1 Accent 4" w:semiHidden="0" w:uiPriority="63" w:unhideWhenUsed="0"/>
+    <w:lsdException w:name="Medium Shading 2 Accent 4" w:semiHidden="0" w:uiPriority="64" w:unhideWhenUsed="0"/>
+    <w:lsdException w:name="Medium List 1 Accent 4" w:semiHidden="0" w:uiPriority="65" w:unhideWhenUsed="0"/>
+    <w:lsdException w:name="Medium List 2 Accent 4" w:semiHidden="0" w:uiPriority="66" w:unhideWhenUsed="0"/>
+    <w:lsdException w:name="Medium Grid 1 Accent 4" w:semiHidden="0" w:uiPriority="67" w:unhideWhenUsed="0"/>
+    <w:lsdException w:name="Medium Grid 2 Accent 4" w:semiHidden="0" w:uiPriority="68" w:unhideWhenUsed="0"/>
+    <w:lsdException w:name="Medium Grid 3 Accent 4" w:semiHidden="0" w:uiPriority="69" w:unhideWhenUsed="0"/>
+    <w:lsdException w:name="Dark List Accent 4" w:semiHidden="0" w:uiPriority="70" w:unhideWhenUsed="0"/>
+    <w:lsdException w:name="Colorful Shading Accent 4" w:semiHidden="0" w:uiPriority="71" w:unhideWhenUsed="0"/>
+    <w:lsdException w:name="Colorful List Accent 4" w:semiHidden="0" w:uiPriority="72" w:unhideWhenUsed="0"/>
+    <w:lsdException w:name="Colorful Grid Accent 4" w:semiHidden="0" w:uiPriority="73" w:unhideWhenUsed="0"/>
+    <w:lsdException w:name="Light Shading Accent 5" w:semiHidden="0" w:uiPriority="60" w:unhideWhenUsed="0"/>
+    <w:lsdException w:name="Light List Accent 5" w:semiHidden="0" w:uiPriority="61" w:unhideWhenUsed="0"/>
+    <w:lsdException w:name="Light Grid Accent 5" w:semiHidden="0" w:uiPriority="62" w:unhideWhenUsed="0"/>
+    <w:lsdException w:name="Medium Shading 1 Accent 5" w:semiHidden="0" w:uiPriority="63" w:unhideWhenUsed="0"/>
+    <w:lsdException w:name="Medium Shading 2 Accent 5" w:semiHidden="0" w:uiPriority="64" w:unhideWhenUsed="0"/>
+    <w:lsdException w:name="Medium List 1 Accent 5" w:semiHidden="0" w:uiPriority="65" w:unhideWhenUsed="0"/>
+    <w:lsdException w:name="Medium List 2 Accent 5" w:semiHidden="0" w:uiPriority="66" w:unhideWhenUsed="0"/>
+    <w:lsdException w:name="Medium Grid 1 Accent 5" w:semiHidden="0" w:uiPriority="67" w:unhideWhenUsed="0"/>
+    <w:lsdException w:name="Medium Grid 2 Accent 5" w:semiHidden="0" w:uiPriority="68" w:unhideWhenUsed="0"/>
+    <w:lsdException w:name="Medium Grid 3 Accent 5" w:semiHidden="0" w:uiPriority="69" w:unhideWhenUsed="0"/>
+    <w:lsdException w:name="Dark List Accent 5" w:semiHidden="0" w:uiPriority="70" w:unhideWhenUsed="0"/>
+    <w:lsdException w:name="Colorful Shading Accent 5" w:semiHidden="0" w:uiPriority="71" w:unhideWhenUsed="0"/>
+    <w:lsdException w:name="Colorful List Accent 5" w:semiHidden="0" w:uiPriority="72" w:unhideWhenUsed="0"/>
+    <w:lsdException w:name="Colorful Grid Accent 5" w:semiHidden="0" w:uiPriority="73" w:unhideWhenUsed="0"/>
+    <w:lsdException w:name="Light Shading Accent 6" w:semiHidden="0" w:uiPriority="60" w:unhideWhenUsed="0"/>
+    <w:lsdException w:name="Light List Accent 6" w:semiHidden="0" w:uiPriority="61" w:unhideWhenUsed="0"/>
+    <w:lsdException w:name="Light Grid Accent 6" w:semiHidden="0" w:uiPriority="62" w:unhideWhenUsed="0"/>
+    <w:lsdException w:name="Medium Shading 1 Accent 6" w:semiHidden="0" w:uiPriority="63" w:unhideWhenUsed="0"/>
+    <w:lsdException w:name="Medium Shading 2 Accent 6" w:semiHidden="0" w:uiPriority="64" w:unhideWhenUsed="0"/>
+    <w:lsdException w:name="Medium List 1 Accent 6" w:semiHidden="0" w:uiPriority="65" w:unhideWhenUsed="0"/>
+    <w:lsdException w:name="Medium List 2 Accent 6" w:semiHidden="0" w:uiPriority="66" w:unhideWhenUsed="0"/>
+    <w:lsdException w:name="Medium Grid 1 Accent 6" w:semiHidden="0" w:uiPriority="67" w:unhideWhenUsed="0"/>
+    <w:lsdException w:name="Medium Grid 2 Accent 6" w:semiHidden="0" w:uiPriority="68" w:unhideWhenUsed="0"/>
+    <w:lsdException w:name="Medium Grid 3 Accent 6" w:semiHidden="0" w:uiPriority="69" w:unhideWhenUsed="0"/>
+    <w:lsdException w:name="Dark List Accent 6" w:semiHidden="0" w:uiPriority="70" w:unhideWhenUsed="0"/>
+    <w:lsdException w:name="Colorful Shading Accent 6" w:semiHidden="0" w:uiPriority="71" w:unhideWhenUsed="0"/>
+    <w:lsdException w:name="Colorful List Accent 6" w:semiHidden="0" w:uiPriority="72" w:unhideWhenUsed="0"/>
+    <w:lsdException w:name="Colorful Grid Accent 6" w:semiHidden="0" w:uiPriority="73" w:unhideWhenUsed="0"/>
+    <w:lsdException w:name="Subtle Emphasis" w:semiHidden="0" w:uiPriority="19" w:unhideWhenUsed="0" w:qFormat="1"/>
+    <w:lsdException w:name="Intense Emphasis" w:semiHidden="0" w:uiPriority="21" w:unhideWhenUsed="0" w:qFormat="1"/>
+    <w:lsdException w:name="Subtle Reference" w:semiHidden="0" w:uiPriority="31" w:unhideWhenUsed="0" w:qFormat="1"/>
+    <w:lsdException w:name="Intense Reference" w:semiHidden="0" w:uiPriority="32" w:unhideWhenUsed="0" w:qFormat="1"/>
+    <w:lsdException w:name="Book Title" w:semiHidden="0" w:uiPriority="33" w:unhideWhenUsed="0" w:qFormat="1"/>
+    <w:lsdException w:name="Bibliography" w:uiPriority="37"/>
+    <w:lsdException w:name="TOC Heading" w:uiPriority="39" w:qFormat="1"/>
+  </w:latentStyles>
+  <w:style w:type="paragraph" w:default="1" w:styleId="Normal">
+    <w:name w:val="Normal"/>
+    <w:qFormat/>
+  </w:style>
+  <w:style w:type="character" w:default="1" w:styleId="DefaultParagraphFont">
+    <w:name w:val="Default Paragraph Font"/>
+    <w:uiPriority w:val="1"/>
+    <w:semiHidden/>
+    <w:unhideWhenUsed/>
+  </w:style>
+  <w:style w:type="table" w:default="1" w:styleId="TableNormal">
+    <w:name w:val="Normal Table"/>
+    <w:uiPriority w:val="99"/>
+    <w:semiHidden/>
+    <w:unhideWhenUsed/>
+    <w:tblPr>
+      <w:tblInd w:w="0" w:type="dxa"/>
+      <w:tblCellMar>
+        <w:top w:w="0" w:type="dxa"/>
+        <w:left w:w="108" w:type="dxa"/>
+        <w:bottom w:w="0" w:type="dxa"/>
+        <w:right w:w="108" w:type="dxa"/>
+      </w:tblCellMar>
+    </w:tblPr>
+  </w:style>
+  <w:style w:type="numbering" w:default="1" w:styleId="NoList">
+    <w:name w:val="No List"/>
+    <w:uiPriority w:val="99"/>
+    <w:semiHidden/>
+    <w:unhideWhenUsed/>
+  </w:style>
+  <w:style w:type="paragraph" w:styleId="ListParagraph">
+    <w:name w:val="List Paragraph"/>
+    <w:basedOn w:val="Normal"/>
+    <w:uiPriority w:val="34"/>
+    <w:qFormat/>
+    <w:rsid w:val="00A919DC"/>
+    <w:pPr>
+      <w:ind w:left="720"/>
+      <w:contextualSpacing/>
+    </w:pPr>
+  </w:style>
+  <w:style w:type="paragraph" w:styleId="BalloonText">
+    <w:name w:val="Balloon Text"/>
+    <w:basedOn w:val="Normal"/>
+    <w:link w:val="BalloonTextChar"/>
+    <w:uiPriority w:val="99"/>
+    <w:semiHidden/>
+    <w:unhideWhenUsed/>
+    <w:rsid w:val="00BF453E"/>
+    <w:pPr>
+      <w:spacing w:after="0" w:line="240" w:lineRule="auto"/>
+    </w:pPr>
+    <w:rPr>
+      <w:rFonts w:ascii="Tahoma" w:hAnsi="Tahoma" w:cs="Tahoma"/>
+      <w:sz w:val="16"/>
+      <w:szCs w:val="16"/>
+    </w:rPr>
+  </w:style>
+  <w:style w:type="character" w:customStyle="1" w:styleId="BalloonTextChar">
+    <w:name w:val="Balloon Text Char"/>
+    <w:basedOn w:val="DefaultParagraphFont"/>
+    <w:link w:val="BalloonText"/>
+    <w:uiPriority w:val="99"/>
+    <w:semiHidden/>
+    <w:rsid w:val="00BF453E"/>
+    <w:rPr>
+      <w:rFonts w:ascii="Tahoma" w:hAnsi="Tahoma" w:cs="Tahoma"/>
+      <w:sz w:val="16"/>
+      <w:szCs w:val="16"/>
+    </w:rPr>
   </w:style>
 </w:styles>
 </file>

</xml_diff>

<commit_message>
adding sequence and class diagrams into the phase2 word document
</commit_message>
<xml_diff>
--- a/Phase2.docx
+++ b/Phase2.docx
@@ -1,6 +1,6 @@
 
 <file path=word/document.xml><?xml version="1.0" encoding="utf-8"?>
-<w:document xmlns:wpc="http://schemas.microsoft.com/office/word/2010/wordprocessingCanvas" xmlns:mc="http://schemas.openxmlformats.org/markup-compatibility/2006" xmlns:o="urn:schemas-microsoft-com:office:office" xmlns:r="http://schemas.openxmlformats.org/officeDocument/2006/relationships" xmlns:m="http://schemas.openxmlformats.org/officeDocument/2006/math" xmlns:v="urn:schemas-microsoft-com:vml" xmlns:wp14="http://schemas.microsoft.com/office/word/2010/wordprocessingDrawing" xmlns:wp="http://schemas.openxmlformats.org/drawingml/2006/wordprocessingDrawing" xmlns:w10="urn:schemas-microsoft-com:office:word" xmlns:w="http://schemas.openxmlformats.org/wordprocessingml/2006/main" xmlns:w14="http://schemas.microsoft.com/office/word/2010/wordml" xmlns:wpg="http://schemas.microsoft.com/office/word/2010/wordprocessingGroup" xmlns:wpi="http://schemas.microsoft.com/office/word/2010/wordprocessingInk" xmlns:wne="http://schemas.microsoft.com/office/word/2006/wordml" xmlns:wps="http://schemas.microsoft.com/office/word/2010/wordprocessingShape" mc:Ignorable="w14 wp14">
+<w:document xmlns:wpc="http://schemas.microsoft.com/office/word/2010/wordprocessingCanvas" xmlns:cx="http://schemas.microsoft.com/office/drawing/2014/chartex" xmlns:cx1="http://schemas.microsoft.com/office/drawing/2015/9/8/chartex" xmlns:cx2="http://schemas.microsoft.com/office/drawing/2015/10/21/chartex" xmlns:cx3="http://schemas.microsoft.com/office/drawing/2016/5/9/chartex" xmlns:cx4="http://schemas.microsoft.com/office/drawing/2016/5/10/chartex" xmlns:cx5="http://schemas.microsoft.com/office/drawing/2016/5/11/chartex" xmlns:cx6="http://schemas.microsoft.com/office/drawing/2016/5/12/chartex" xmlns:cx7="http://schemas.microsoft.com/office/drawing/2016/5/13/chartex" xmlns:cx8="http://schemas.microsoft.com/office/drawing/2016/5/14/chartex" xmlns:mc="http://schemas.openxmlformats.org/markup-compatibility/2006" xmlns:aink="http://schemas.microsoft.com/office/drawing/2016/ink" xmlns:am3d="http://schemas.microsoft.com/office/drawing/2017/model3d" xmlns:o="urn:schemas-microsoft-com:office:office" xmlns:r="http://schemas.openxmlformats.org/officeDocument/2006/relationships" xmlns:m="http://schemas.openxmlformats.org/officeDocument/2006/math" xmlns:v="urn:schemas-microsoft-com:vml" xmlns:wp14="http://schemas.microsoft.com/office/word/2010/wordprocessingDrawing" xmlns:wp="http://schemas.openxmlformats.org/drawingml/2006/wordprocessingDrawing" xmlns:w10="urn:schemas-microsoft-com:office:word" xmlns:w="http://schemas.openxmlformats.org/wordprocessingml/2006/main" xmlns:w14="http://schemas.microsoft.com/office/word/2010/wordml" xmlns:w15="http://schemas.microsoft.com/office/word/2012/wordml" xmlns:w16cex="http://schemas.microsoft.com/office/word/2018/wordml/cex" xmlns:w16cid="http://schemas.microsoft.com/office/word/2016/wordml/cid" xmlns:w16="http://schemas.microsoft.com/office/word/2018/wordml" xmlns:w16sdtdh="http://schemas.microsoft.com/office/word/2020/wordml/sdtdatahash" xmlns:w16se="http://schemas.microsoft.com/office/word/2015/wordml/symex" xmlns:wpg="http://schemas.microsoft.com/office/word/2010/wordprocessingGroup" xmlns:wpi="http://schemas.microsoft.com/office/word/2010/wordprocessingInk" xmlns:wne="http://schemas.microsoft.com/office/word/2006/wordml" xmlns:wps="http://schemas.microsoft.com/office/word/2010/wordprocessingShape" mc:Ignorable="w14 w15 w16se w16cid w16 w16cex w16sdtdh wp14">
   <w:body>
     <w:p>
       <w:pPr>
@@ -1530,7 +1530,7 @@
                     <pic:cNvPicPr/>
                   </pic:nvPicPr>
                   <pic:blipFill>
-                    <a:blip r:embed="rId6" cstate="print">
+                    <a:blip r:embed="rId5" cstate="print">
                       <a:extLst>
                         <a:ext uri="{28A0092B-C50C-407E-A947-70E740481C1C}">
                           <a14:useLocalDpi xmlns:a14="http://schemas.microsoft.com/office/drawing/2010/main" val="0"/>
@@ -1607,7 +1607,7 @@
                     <pic:cNvPicPr/>
                   </pic:nvPicPr>
                   <pic:blipFill>
-                    <a:blip r:embed="rId7">
+                    <a:blip r:embed="rId6">
                       <a:extLst>
                         <a:ext uri="{28A0092B-C50C-407E-A947-70E740481C1C}">
                           <a14:useLocalDpi xmlns:a14="http://schemas.microsoft.com/office/drawing/2010/main" val="0"/>
@@ -1709,7 +1709,7 @@
                     <pic:cNvPicPr/>
                   </pic:nvPicPr>
                   <pic:blipFill>
-                    <a:blip r:embed="rId8">
+                    <a:blip r:embed="rId7">
                       <a:extLst>
                         <a:ext uri="{28A0092B-C50C-407E-A947-70E740481C1C}">
                           <a14:useLocalDpi xmlns:a14="http://schemas.microsoft.com/office/drawing/2010/main" val="0"/>
@@ -1792,7 +1792,7 @@
                     <pic:cNvPicPr/>
                   </pic:nvPicPr>
                   <pic:blipFill>
-                    <a:blip r:embed="rId9">
+                    <a:blip r:embed="rId8">
                       <a:extLst>
                         <a:ext uri="{28A0092B-C50C-407E-A947-70E740481C1C}">
                           <a14:useLocalDpi xmlns:a14="http://schemas.microsoft.com/office/drawing/2010/main" val="0"/>
@@ -1869,7 +1869,6 @@
           <w:u w:val="single"/>
         </w:rPr>
       </w:pPr>
-      <w:bookmarkStart w:id="0" w:name="_GoBack"/>
       <w:r>
         <w:rPr>
           <w:b/>
@@ -1895,7 +1894,7 @@
                     <pic:cNvPicPr/>
                   </pic:nvPicPr>
                   <pic:blipFill>
-                    <a:blip r:embed="rId10" cstate="print">
+                    <a:blip r:embed="rId9" cstate="print">
                       <a:extLst>
                         <a:ext uri="{28A0092B-C50C-407E-A947-70E740481C1C}">
                           <a14:useLocalDpi xmlns:a14="http://schemas.microsoft.com/office/drawing/2010/main" val="0"/>
@@ -1921,7 +1920,335 @@
           </wp:inline>
         </w:drawing>
       </w:r>
-      <w:bookmarkEnd w:id="0"/>
+    </w:p>
+    <w:p>
+      <w:pPr>
+        <w:spacing w:after="160" w:line="259" w:lineRule="auto"/>
+        <w:rPr>
+          <w:b/>
+          <w:bCs/>
+          <w:sz w:val="32"/>
+          <w:szCs w:val="32"/>
+          <w:u w:val="single"/>
+        </w:rPr>
+      </w:pPr>
+    </w:p>
+    <w:p>
+      <w:pPr>
+        <w:spacing w:after="160" w:line="259" w:lineRule="auto"/>
+        <w:rPr>
+          <w:b/>
+          <w:bCs/>
+          <w:sz w:val="32"/>
+          <w:szCs w:val="32"/>
+          <w:u w:val="single"/>
+        </w:rPr>
+      </w:pPr>
+    </w:p>
+    <w:p>
+      <w:pPr>
+        <w:spacing w:after="160" w:line="259" w:lineRule="auto"/>
+        <w:rPr>
+          <w:b/>
+          <w:bCs/>
+          <w:sz w:val="32"/>
+          <w:szCs w:val="32"/>
+          <w:u w:val="single"/>
+        </w:rPr>
+      </w:pPr>
+    </w:p>
+    <w:p>
+      <w:pPr>
+        <w:spacing w:after="160" w:line="259" w:lineRule="auto"/>
+        <w:rPr>
+          <w:b/>
+          <w:bCs/>
+          <w:sz w:val="32"/>
+          <w:szCs w:val="32"/>
+          <w:u w:val="single"/>
+        </w:rPr>
+      </w:pPr>
+    </w:p>
+    <w:p>
+      <w:pPr>
+        <w:spacing w:after="160" w:line="259" w:lineRule="auto"/>
+        <w:rPr>
+          <w:b/>
+          <w:bCs/>
+          <w:sz w:val="32"/>
+          <w:szCs w:val="32"/>
+          <w:u w:val="single"/>
+        </w:rPr>
+      </w:pPr>
+      <w:r>
+        <w:rPr>
+          <w:b/>
+          <w:bCs/>
+          <w:sz w:val="32"/>
+          <w:szCs w:val="32"/>
+          <w:u w:val="single"/>
+        </w:rPr>
+        <w:lastRenderedPageBreak/>
+        <w:t>Class diagram:</w:t>
+      </w:r>
+    </w:p>
+    <w:p>
+      <w:pPr>
+        <w:spacing w:after="160" w:line="259" w:lineRule="auto"/>
+        <w:rPr>
+          <w:b/>
+          <w:bCs/>
+          <w:sz w:val="32"/>
+          <w:szCs w:val="32"/>
+          <w:u w:val="single"/>
+        </w:rPr>
+      </w:pPr>
+      <w:r>
+        <w:rPr>
+          <w:b/>
+          <w:bCs/>
+          <w:noProof/>
+          <w:sz w:val="32"/>
+          <w:szCs w:val="32"/>
+          <w:u w:val="single"/>
+        </w:rPr>
+        <w:drawing>
+          <wp:inline distT="0" distB="0" distL="0" distR="0" wp14:anchorId="189FF0BC" wp14:editId="1E82D29E">
+            <wp:extent cx="5943600" cy="5045075"/>
+            <wp:effectExtent l="0" t="0" r="0" b="0"/>
+            <wp:docPr id="5" name="Picture 5"/>
+            <wp:cNvGraphicFramePr>
+              <a:graphicFrameLocks xmlns:a="http://schemas.openxmlformats.org/drawingml/2006/main" noChangeAspect="1"/>
+            </wp:cNvGraphicFramePr>
+            <a:graphic xmlns:a="http://schemas.openxmlformats.org/drawingml/2006/main">
+              <a:graphicData uri="http://schemas.openxmlformats.org/drawingml/2006/picture">
+                <pic:pic xmlns:pic="http://schemas.openxmlformats.org/drawingml/2006/picture">
+                  <pic:nvPicPr>
+                    <pic:cNvPr id="5" name="Picture 5"/>
+                    <pic:cNvPicPr/>
+                  </pic:nvPicPr>
+                  <pic:blipFill>
+                    <a:blip r:embed="rId10">
+                      <a:extLst>
+                        <a:ext uri="{28A0092B-C50C-407E-A947-70E740481C1C}">
+                          <a14:useLocalDpi xmlns:a14="http://schemas.microsoft.com/office/drawing/2010/main" val="0"/>
+                        </a:ext>
+                      </a:extLst>
+                    </a:blip>
+                    <a:stretch>
+                      <a:fillRect/>
+                    </a:stretch>
+                  </pic:blipFill>
+                  <pic:spPr>
+                    <a:xfrm>
+                      <a:off x="0" y="0"/>
+                      <a:ext cx="5943600" cy="5045075"/>
+                    </a:xfrm>
+                    <a:prstGeom prst="rect">
+                      <a:avLst/>
+                    </a:prstGeom>
+                  </pic:spPr>
+                </pic:pic>
+              </a:graphicData>
+            </a:graphic>
+          </wp:inline>
+        </w:drawing>
+      </w:r>
+    </w:p>
+    <w:p>
+      <w:pPr>
+        <w:spacing w:after="160" w:line="259" w:lineRule="auto"/>
+        <w:rPr>
+          <w:b/>
+          <w:bCs/>
+          <w:sz w:val="32"/>
+          <w:szCs w:val="32"/>
+          <w:u w:val="single"/>
+        </w:rPr>
+      </w:pPr>
+    </w:p>
+    <w:p>
+      <w:pPr>
+        <w:spacing w:after="160" w:line="259" w:lineRule="auto"/>
+        <w:rPr>
+          <w:b/>
+          <w:bCs/>
+          <w:sz w:val="32"/>
+          <w:szCs w:val="32"/>
+          <w:u w:val="single"/>
+        </w:rPr>
+      </w:pPr>
+    </w:p>
+    <w:p>
+      <w:pPr>
+        <w:spacing w:after="160" w:line="259" w:lineRule="auto"/>
+        <w:rPr>
+          <w:b/>
+          <w:bCs/>
+          <w:sz w:val="32"/>
+          <w:szCs w:val="32"/>
+          <w:u w:val="single"/>
+        </w:rPr>
+      </w:pPr>
+    </w:p>
+    <w:p>
+      <w:pPr>
+        <w:spacing w:after="160" w:line="259" w:lineRule="auto"/>
+        <w:rPr>
+          <w:b/>
+          <w:bCs/>
+          <w:sz w:val="32"/>
+          <w:szCs w:val="32"/>
+          <w:u w:val="single"/>
+        </w:rPr>
+      </w:pPr>
+    </w:p>
+    <w:p>
+      <w:pPr>
+        <w:spacing w:after="160" w:line="259" w:lineRule="auto"/>
+        <w:rPr>
+          <w:b/>
+          <w:bCs/>
+          <w:sz w:val="32"/>
+          <w:szCs w:val="32"/>
+          <w:u w:val="single"/>
+        </w:rPr>
+      </w:pPr>
+    </w:p>
+    <w:p>
+      <w:pPr>
+        <w:spacing w:after="160" w:line="259" w:lineRule="auto"/>
+        <w:rPr>
+          <w:b/>
+          <w:bCs/>
+          <w:sz w:val="32"/>
+          <w:szCs w:val="32"/>
+          <w:u w:val="single"/>
+        </w:rPr>
+      </w:pPr>
+    </w:p>
+    <w:p>
+      <w:pPr>
+        <w:spacing w:after="160" w:line="259" w:lineRule="auto"/>
+        <w:rPr>
+          <w:b/>
+          <w:bCs/>
+          <w:sz w:val="32"/>
+          <w:szCs w:val="32"/>
+          <w:u w:val="single"/>
+        </w:rPr>
+      </w:pPr>
+    </w:p>
+    <w:p>
+      <w:pPr>
+        <w:spacing w:after="160" w:line="259" w:lineRule="auto"/>
+        <w:rPr>
+          <w:b/>
+          <w:bCs/>
+          <w:sz w:val="32"/>
+          <w:szCs w:val="32"/>
+          <w:u w:val="single"/>
+        </w:rPr>
+      </w:pPr>
+      <w:r>
+        <w:rPr>
+          <w:b/>
+          <w:bCs/>
+          <w:noProof/>
+          <w:sz w:val="32"/>
+          <w:szCs w:val="32"/>
+          <w:u w:val="single"/>
+        </w:rPr>
+        <w:lastRenderedPageBreak/>
+        <w:drawing>
+          <wp:anchor distT="0" distB="0" distL="114300" distR="114300" simplePos="0" relativeHeight="251665408" behindDoc="0" locked="0" layoutInCell="1" allowOverlap="1" wp14:anchorId="127C240F" wp14:editId="47027C5C">
+            <wp:simplePos x="0" y="0"/>
+            <wp:positionH relativeFrom="column">
+              <wp:posOffset>688176</wp:posOffset>
+            </wp:positionH>
+            <wp:positionV relativeFrom="paragraph">
+              <wp:posOffset>359596</wp:posOffset>
+            </wp:positionV>
+            <wp:extent cx="4027170" cy="7847330"/>
+            <wp:effectExtent l="0" t="0" r="0" b="1270"/>
+            <wp:wrapNone/>
+            <wp:docPr id="6" name="Picture 6"/>
+            <wp:cNvGraphicFramePr>
+              <a:graphicFrameLocks xmlns:a="http://schemas.openxmlformats.org/drawingml/2006/main" noChangeAspect="1"/>
+            </wp:cNvGraphicFramePr>
+            <a:graphic xmlns:a="http://schemas.openxmlformats.org/drawingml/2006/main">
+              <a:graphicData uri="http://schemas.openxmlformats.org/drawingml/2006/picture">
+                <pic:pic xmlns:pic="http://schemas.openxmlformats.org/drawingml/2006/picture">
+                  <pic:nvPicPr>
+                    <pic:cNvPr id="6" name="Picture 6"/>
+                    <pic:cNvPicPr/>
+                  </pic:nvPicPr>
+                  <pic:blipFill>
+                    <a:blip r:embed="rId11" cstate="print">
+                      <a:extLst>
+                        <a:ext uri="{28A0092B-C50C-407E-A947-70E740481C1C}">
+                          <a14:useLocalDpi xmlns:a14="http://schemas.microsoft.com/office/drawing/2010/main" val="0"/>
+                        </a:ext>
+                      </a:extLst>
+                    </a:blip>
+                    <a:stretch>
+                      <a:fillRect/>
+                    </a:stretch>
+                  </pic:blipFill>
+                  <pic:spPr>
+                    <a:xfrm>
+                      <a:off x="0" y="0"/>
+                      <a:ext cx="4027170" cy="7847330"/>
+                    </a:xfrm>
+                    <a:prstGeom prst="rect">
+                      <a:avLst/>
+                    </a:prstGeom>
+                  </pic:spPr>
+                </pic:pic>
+              </a:graphicData>
+            </a:graphic>
+            <wp14:sizeRelH relativeFrom="page">
+              <wp14:pctWidth>0</wp14:pctWidth>
+            </wp14:sizeRelH>
+            <wp14:sizeRelV relativeFrom="page">
+              <wp14:pctHeight>0</wp14:pctHeight>
+            </wp14:sizeRelV>
+          </wp:anchor>
+        </w:drawing>
+      </w:r>
+      <w:r>
+        <w:rPr>
+          <w:b/>
+          <w:bCs/>
+          <w:sz w:val="32"/>
+          <w:szCs w:val="32"/>
+          <w:u w:val="single"/>
+        </w:rPr>
+        <w:t>Sequence Diagram:</w:t>
+      </w:r>
+      <w:r>
+        <w:rPr>
+          <w:b/>
+          <w:bCs/>
+          <w:noProof/>
+          <w:sz w:val="32"/>
+          <w:szCs w:val="32"/>
+          <w:u w:val="single"/>
+        </w:rPr>
+        <w:t xml:space="preserve"> </w:t>
+      </w:r>
+    </w:p>
+    <w:p>
+      <w:pPr>
+        <w:spacing w:after="160" w:line="259" w:lineRule="auto"/>
+        <w:rPr>
+          <w:b/>
+          <w:bCs/>
+          <w:sz w:val="32"/>
+          <w:szCs w:val="32"/>
+          <w:u w:val="single"/>
+        </w:rPr>
+      </w:pPr>
     </w:p>
     <w:sectPr>
       <w:pgSz w:w="12240" w:h="15840"/>
@@ -1940,8 +2267,8 @@
 </file>
 
 <file path=word/numbering.xml><?xml version="1.0" encoding="utf-8"?>
-<w:numbering xmlns:wpc="http://schemas.microsoft.com/office/word/2010/wordprocessingCanvas" xmlns:mc="http://schemas.openxmlformats.org/markup-compatibility/2006" xmlns:o="urn:schemas-microsoft-com:office:office" xmlns:r="http://schemas.openxmlformats.org/officeDocument/2006/relationships" xmlns:m="http://schemas.openxmlformats.org/officeDocument/2006/math" xmlns:v="urn:schemas-microsoft-com:vml" xmlns:wp14="http://schemas.microsoft.com/office/word/2010/wordprocessingDrawing" xmlns:wp="http://schemas.openxmlformats.org/drawingml/2006/wordprocessingDrawing" xmlns:w10="urn:schemas-microsoft-com:office:word" xmlns:w="http://schemas.openxmlformats.org/wordprocessingml/2006/main" xmlns:w14="http://schemas.microsoft.com/office/word/2010/wordml" xmlns:wpg="http://schemas.microsoft.com/office/word/2010/wordprocessingGroup" xmlns:wpi="http://schemas.microsoft.com/office/word/2010/wordprocessingInk" xmlns:wne="http://schemas.microsoft.com/office/word/2006/wordml" xmlns:wps="http://schemas.microsoft.com/office/word/2010/wordprocessingShape" mc:Ignorable="w14 wp14">
-  <w:abstractNum w:abstractNumId="0">
+<w:numbering xmlns:wpc="http://schemas.microsoft.com/office/word/2010/wordprocessingCanvas" xmlns:cx="http://schemas.microsoft.com/office/drawing/2014/chartex" xmlns:cx1="http://schemas.microsoft.com/office/drawing/2015/9/8/chartex" xmlns:cx2="http://schemas.microsoft.com/office/drawing/2015/10/21/chartex" xmlns:cx3="http://schemas.microsoft.com/office/drawing/2016/5/9/chartex" xmlns:cx4="http://schemas.microsoft.com/office/drawing/2016/5/10/chartex" xmlns:cx5="http://schemas.microsoft.com/office/drawing/2016/5/11/chartex" xmlns:cx6="http://schemas.microsoft.com/office/drawing/2016/5/12/chartex" xmlns:cx7="http://schemas.microsoft.com/office/drawing/2016/5/13/chartex" xmlns:cx8="http://schemas.microsoft.com/office/drawing/2016/5/14/chartex" xmlns:mc="http://schemas.openxmlformats.org/markup-compatibility/2006" xmlns:aink="http://schemas.microsoft.com/office/drawing/2016/ink" xmlns:am3d="http://schemas.microsoft.com/office/drawing/2017/model3d" xmlns:o="urn:schemas-microsoft-com:office:office" xmlns:r="http://schemas.openxmlformats.org/officeDocument/2006/relationships" xmlns:m="http://schemas.openxmlformats.org/officeDocument/2006/math" xmlns:v="urn:schemas-microsoft-com:vml" xmlns:wp14="http://schemas.microsoft.com/office/word/2010/wordprocessingDrawing" xmlns:wp="http://schemas.openxmlformats.org/drawingml/2006/wordprocessingDrawing" xmlns:w10="urn:schemas-microsoft-com:office:word" xmlns:w="http://schemas.openxmlformats.org/wordprocessingml/2006/main" xmlns:w14="http://schemas.microsoft.com/office/word/2010/wordml" xmlns:w15="http://schemas.microsoft.com/office/word/2012/wordml" xmlns:w16cex="http://schemas.microsoft.com/office/word/2018/wordml/cex" xmlns:w16cid="http://schemas.microsoft.com/office/word/2016/wordml/cid" xmlns:w16="http://schemas.microsoft.com/office/word/2018/wordml" xmlns:w16sdtdh="http://schemas.microsoft.com/office/word/2020/wordml/sdtdatahash" xmlns:w16se="http://schemas.microsoft.com/office/word/2015/wordml/symex" xmlns:wpg="http://schemas.microsoft.com/office/word/2010/wordprocessingGroup" xmlns:wpi="http://schemas.microsoft.com/office/word/2010/wordprocessingInk" xmlns:wne="http://schemas.microsoft.com/office/word/2006/wordml" xmlns:wps="http://schemas.microsoft.com/office/word/2010/wordprocessingShape" mc:Ignorable="w14 w15 w16se w16cid w16 w16cex w16sdtdh wp14">
+  <w:abstractNum w:abstractNumId="0" w15:restartNumberingAfterBreak="0">
     <w:nsid w:val="07810434"/>
     <w:multiLevelType w:val="multilevel"/>
     <w:tmpl w:val="BD38857E"/>
@@ -2054,7 +2381,7 @@
       </w:rPr>
     </w:lvl>
   </w:abstractNum>
-  <w:abstractNum w:abstractNumId="1">
+  <w:abstractNum w:abstractNumId="1" w15:restartNumberingAfterBreak="0">
     <w:nsid w:val="0B881F8B"/>
     <w:multiLevelType w:val="hybridMultilevel"/>
     <w:tmpl w:val="335810BA"/>
@@ -2143,7 +2470,7 @@
       </w:pPr>
     </w:lvl>
   </w:abstractNum>
-  <w:abstractNum w:abstractNumId="2">
+  <w:abstractNum w:abstractNumId="2" w15:restartNumberingAfterBreak="0">
     <w:nsid w:val="1BB82A33"/>
     <w:multiLevelType w:val="hybridMultilevel"/>
     <w:tmpl w:val="5CCC7BF2"/>
@@ -2232,7 +2559,7 @@
       </w:pPr>
     </w:lvl>
   </w:abstractNum>
-  <w:abstractNum w:abstractNumId="3">
+  <w:abstractNum w:abstractNumId="3" w15:restartNumberingAfterBreak="0">
     <w:nsid w:val="26EC665C"/>
     <w:multiLevelType w:val="hybridMultilevel"/>
     <w:tmpl w:val="6CFC7582"/>
@@ -2345,7 +2672,7 @@
       </w:rPr>
     </w:lvl>
   </w:abstractNum>
-  <w:abstractNum w:abstractNumId="4">
+  <w:abstractNum w:abstractNumId="4" w15:restartNumberingAfterBreak="0">
     <w:nsid w:val="2BF34651"/>
     <w:multiLevelType w:val="hybridMultilevel"/>
     <w:tmpl w:val="8C82F4B6"/>
@@ -2434,7 +2761,7 @@
       </w:pPr>
     </w:lvl>
   </w:abstractNum>
-  <w:abstractNum w:abstractNumId="5">
+  <w:abstractNum w:abstractNumId="5" w15:restartNumberingAfterBreak="0">
     <w:nsid w:val="3BBC53F0"/>
     <w:multiLevelType w:val="hybridMultilevel"/>
     <w:tmpl w:val="972C04AE"/>
@@ -2523,7 +2850,7 @@
       </w:pPr>
     </w:lvl>
   </w:abstractNum>
-  <w:abstractNum w:abstractNumId="6">
+  <w:abstractNum w:abstractNumId="6" w15:restartNumberingAfterBreak="0">
     <w:nsid w:val="4A5A28A2"/>
     <w:multiLevelType w:val="hybridMultilevel"/>
     <w:tmpl w:val="1EA4EDA0"/>
@@ -2636,7 +2963,7 @@
       </w:rPr>
     </w:lvl>
   </w:abstractNum>
-  <w:abstractNum w:abstractNumId="7">
+  <w:abstractNum w:abstractNumId="7" w15:restartNumberingAfterBreak="0">
     <w:nsid w:val="51532D92"/>
     <w:multiLevelType w:val="hybridMultilevel"/>
     <w:tmpl w:val="8250B96A"/>
@@ -2725,7 +3052,7 @@
       </w:pPr>
     </w:lvl>
   </w:abstractNum>
-  <w:abstractNum w:abstractNumId="8">
+  <w:abstractNum w:abstractNumId="8" w15:restartNumberingAfterBreak="0">
     <w:nsid w:val="56065BEA"/>
     <w:multiLevelType w:val="hybridMultilevel"/>
     <w:tmpl w:val="E1981742"/>
@@ -2838,7 +3165,7 @@
       </w:rPr>
     </w:lvl>
   </w:abstractNum>
-  <w:abstractNum w:abstractNumId="9">
+  <w:abstractNum w:abstractNumId="9" w15:restartNumberingAfterBreak="0">
     <w:nsid w:val="58E17BED"/>
     <w:multiLevelType w:val="hybridMultilevel"/>
     <w:tmpl w:val="996C6856"/>
@@ -2927,7 +3254,7 @@
       </w:pPr>
     </w:lvl>
   </w:abstractNum>
-  <w:abstractNum w:abstractNumId="10">
+  <w:abstractNum w:abstractNumId="10" w15:restartNumberingAfterBreak="0">
     <w:nsid w:val="596D7FC8"/>
     <w:multiLevelType w:val="hybridMultilevel"/>
     <w:tmpl w:val="DCF09F24"/>
@@ -3016,7 +3343,7 @@
       </w:pPr>
     </w:lvl>
   </w:abstractNum>
-  <w:abstractNum w:abstractNumId="11">
+  <w:abstractNum w:abstractNumId="11" w15:restartNumberingAfterBreak="0">
     <w:nsid w:val="625D5BE7"/>
     <w:multiLevelType w:val="hybridMultilevel"/>
     <w:tmpl w:val="D43C8258"/>
@@ -3129,7 +3456,7 @@
       </w:rPr>
     </w:lvl>
   </w:abstractNum>
-  <w:abstractNum w:abstractNumId="12">
+  <w:abstractNum w:abstractNumId="12" w15:restartNumberingAfterBreak="0">
     <w:nsid w:val="62C73FD3"/>
     <w:multiLevelType w:val="hybridMultilevel"/>
     <w:tmpl w:val="706C7214"/>
@@ -3218,7 +3545,7 @@
       </w:pPr>
     </w:lvl>
   </w:abstractNum>
-  <w:abstractNum w:abstractNumId="13">
+  <w:abstractNum w:abstractNumId="13" w15:restartNumberingAfterBreak="0">
     <w:nsid w:val="687930B6"/>
     <w:multiLevelType w:val="hybridMultilevel"/>
     <w:tmpl w:val="C30C2B44"/>
@@ -3331,53 +3658,53 @@
       </w:rPr>
     </w:lvl>
   </w:abstractNum>
-  <w:num w:numId="1">
+  <w:num w:numId="1" w16cid:durableId="1586107152">
     <w:abstractNumId w:val="13"/>
   </w:num>
-  <w:num w:numId="2">
+  <w:num w:numId="2" w16cid:durableId="170535640">
     <w:abstractNumId w:val="5"/>
   </w:num>
-  <w:num w:numId="3">
+  <w:num w:numId="3" w16cid:durableId="2002198308">
     <w:abstractNumId w:val="12"/>
   </w:num>
-  <w:num w:numId="4">
+  <w:num w:numId="4" w16cid:durableId="33164874">
     <w:abstractNumId w:val="0"/>
   </w:num>
-  <w:num w:numId="5">
+  <w:num w:numId="5" w16cid:durableId="956254168">
     <w:abstractNumId w:val="10"/>
   </w:num>
-  <w:num w:numId="6">
+  <w:num w:numId="6" w16cid:durableId="983437787">
     <w:abstractNumId w:val="9"/>
   </w:num>
-  <w:num w:numId="7">
+  <w:num w:numId="7" w16cid:durableId="1119107794">
     <w:abstractNumId w:val="4"/>
   </w:num>
-  <w:num w:numId="8">
+  <w:num w:numId="8" w16cid:durableId="1287933309">
     <w:abstractNumId w:val="7"/>
   </w:num>
-  <w:num w:numId="9">
+  <w:num w:numId="9" w16cid:durableId="572088731">
     <w:abstractNumId w:val="2"/>
   </w:num>
-  <w:num w:numId="10">
+  <w:num w:numId="10" w16cid:durableId="86851167">
     <w:abstractNumId w:val="1"/>
   </w:num>
-  <w:num w:numId="11">
+  <w:num w:numId="11" w16cid:durableId="621495946">
     <w:abstractNumId w:val="8"/>
   </w:num>
-  <w:num w:numId="12">
+  <w:num w:numId="12" w16cid:durableId="1643149949">
     <w:abstractNumId w:val="6"/>
   </w:num>
-  <w:num w:numId="13">
+  <w:num w:numId="13" w16cid:durableId="2092122538">
     <w:abstractNumId w:val="3"/>
   </w:num>
-  <w:num w:numId="14">
+  <w:num w:numId="14" w16cid:durableId="1195078288">
     <w:abstractNumId w:val="11"/>
   </w:num>
 </w:numbering>
 </file>
 
 <file path=word/styles.xml><?xml version="1.0" encoding="utf-8"?>
-<w:styles xmlns:mc="http://schemas.openxmlformats.org/markup-compatibility/2006" xmlns:r="http://schemas.openxmlformats.org/officeDocument/2006/relationships" xmlns:w="http://schemas.openxmlformats.org/wordprocessingml/2006/main" xmlns:w14="http://schemas.microsoft.com/office/word/2010/wordml" mc:Ignorable="w14">
+<w:styles xmlns:mc="http://schemas.openxmlformats.org/markup-compatibility/2006" xmlns:r="http://schemas.openxmlformats.org/officeDocument/2006/relationships" xmlns:w="http://schemas.openxmlformats.org/wordprocessingml/2006/main" xmlns:w14="http://schemas.microsoft.com/office/word/2010/wordml" xmlns:w15="http://schemas.microsoft.com/office/word/2012/wordml" xmlns:w16cex="http://schemas.microsoft.com/office/word/2018/wordml/cex" xmlns:w16cid="http://schemas.microsoft.com/office/word/2016/wordml/cid" xmlns:w16="http://schemas.microsoft.com/office/word/2018/wordml" xmlns:w16sdtdh="http://schemas.microsoft.com/office/word/2020/wordml/sdtdatahash" xmlns:w16se="http://schemas.microsoft.com/office/word/2015/wordml/symex" mc:Ignorable="w14 w15 w16se w16cid w16 w16cex w16sdtdh">
   <w:docDefaults>
     <w:rPrDefault>
       <w:rPr>
@@ -3393,375 +3720,383 @@
       </w:pPr>
     </w:pPrDefault>
   </w:docDefaults>
-  <w:latentStyles w:defLockedState="0" w:defUIPriority="99" w:defSemiHidden="1" w:defUnhideWhenUsed="1" w:defQFormat="0" w:count="267">
-    <w:lsdException w:name="Normal" w:semiHidden="0" w:uiPriority="0" w:unhideWhenUsed="0" w:qFormat="1"/>
-    <w:lsdException w:name="heading 1" w:semiHidden="0" w:uiPriority="9" w:unhideWhenUsed="0" w:qFormat="1"/>
-    <w:lsdException w:name="heading 2" w:uiPriority="9" w:qFormat="1"/>
-    <w:lsdException w:name="heading 3" w:uiPriority="9" w:qFormat="1"/>
-    <w:lsdException w:name="heading 4" w:uiPriority="9" w:qFormat="1"/>
-    <w:lsdException w:name="heading 5" w:uiPriority="9" w:qFormat="1"/>
-    <w:lsdException w:name="heading 6" w:uiPriority="9" w:qFormat="1"/>
-    <w:lsdException w:name="heading 7" w:uiPriority="9" w:qFormat="1"/>
-    <w:lsdException w:name="heading 8" w:uiPriority="9" w:qFormat="1"/>
-    <w:lsdException w:name="heading 9" w:uiPriority="9" w:qFormat="1"/>
-    <w:lsdException w:name="toc 1" w:uiPriority="39"/>
-    <w:lsdException w:name="toc 2" w:uiPriority="39"/>
-    <w:lsdException w:name="toc 3" w:uiPriority="39"/>
-    <w:lsdException w:name="toc 4" w:uiPriority="39"/>
-    <w:lsdException w:name="toc 5" w:uiPriority="39"/>
-    <w:lsdException w:name="toc 6" w:uiPriority="39"/>
-    <w:lsdException w:name="toc 7" w:uiPriority="39"/>
-    <w:lsdException w:name="toc 8" w:uiPriority="39"/>
-    <w:lsdException w:name="toc 9" w:uiPriority="39"/>
-    <w:lsdException w:name="caption" w:uiPriority="35" w:qFormat="1"/>
-    <w:lsdException w:name="Title" w:semiHidden="0" w:uiPriority="10" w:unhideWhenUsed="0" w:qFormat="1"/>
-    <w:lsdException w:name="Default Paragraph Font" w:uiPriority="1"/>
-    <w:lsdException w:name="Subtitle" w:semiHidden="0" w:uiPriority="11" w:unhideWhenUsed="0" w:qFormat="1"/>
-    <w:lsdException w:name="Strong" w:semiHidden="0" w:uiPriority="22" w:unhideWhenUsed="0" w:qFormat="1"/>
-    <w:lsdException w:name="Emphasis" w:semiHidden="0" w:uiPriority="20" w:unhideWhenUsed="0" w:qFormat="1"/>
-    <w:lsdException w:name="Table Grid" w:semiHidden="0" w:uiPriority="59" w:unhideWhenUsed="0"/>
-    <w:lsdException w:name="Placeholder Text" w:unhideWhenUsed="0"/>
-    <w:lsdException w:name="No Spacing" w:semiHidden="0" w:uiPriority="1" w:unhideWhenUsed="0" w:qFormat="1"/>
-    <w:lsdException w:name="Light Shading" w:semiHidden="0" w:uiPriority="60" w:unhideWhenUsed="0"/>
-    <w:lsdException w:name="Light List" w:semiHidden="0" w:uiPriority="61" w:unhideWhenUsed="0"/>
-    <w:lsdException w:name="Light Grid" w:semiHidden="0" w:uiPriority="62" w:unhideWhenUsed="0"/>
-    <w:lsdException w:name="Medium Shading 1" w:semiHidden="0" w:uiPriority="63" w:unhideWhenUsed="0"/>
-    <w:lsdException w:name="Medium Shading 2" w:semiHidden="0" w:uiPriority="64" w:unhideWhenUsed="0"/>
-    <w:lsdException w:name="Medium List 1" w:semiHidden="0" w:uiPriority="65" w:unhideWhenUsed="0"/>
-    <w:lsdException w:name="Medium List 2" w:semiHidden="0" w:uiPriority="66" w:unhideWhenUsed="0"/>
-    <w:lsdException w:name="Medium Grid 1" w:semiHidden="0" w:uiPriority="67" w:unhideWhenUsed="0"/>
-    <w:lsdException w:name="Medium Grid 2" w:semiHidden="0" w:uiPriority="68" w:unhideWhenUsed="0"/>
-    <w:lsdException w:name="Medium Grid 3" w:semiHidden="0" w:uiPriority="69" w:unhideWhenUsed="0"/>
-    <w:lsdException w:name="Dark List" w:semiHidden="0" w:uiPriority="70" w:unhideWhenUsed="0"/>
-    <w:lsdException w:name="Colorful Shading" w:semiHidden="0" w:uiPriority="71" w:unhideWhenUsed="0"/>
-    <w:lsdException w:name="Colorful List" w:semiHidden="0" w:uiPriority="72" w:unhideWhenUsed="0"/>
-    <w:lsdException w:name="Colorful Grid" w:semiHidden="0" w:uiPriority="73" w:unhideWhenUsed="0"/>
-    <w:lsdException w:name="Light Shading Accent 1" w:semiHidden="0" w:uiPriority="60" w:unhideWhenUsed="0"/>
-    <w:lsdException w:name="Light List Accent 1" w:semiHidden="0" w:uiPriority="61" w:unhideWhenUsed="0"/>
-    <w:lsdException w:name="Light Grid Accent 1" w:semiHidden="0" w:uiPriority="62" w:unhideWhenUsed="0"/>
-    <w:lsdException w:name="Medium Shading 1 Accent 1" w:semiHidden="0" w:uiPriority="63" w:unhideWhenUsed="0"/>
-    <w:lsdException w:name="Medium Shading 2 Accent 1" w:semiHidden="0" w:uiPriority="64" w:unhideWhenUsed="0"/>
-    <w:lsdException w:name="Medium List 1 Accent 1" w:semiHidden="0" w:uiPriority="65" w:unhideWhenUsed="0"/>
-    <w:lsdException w:name="Revision" w:unhideWhenUsed="0"/>
-    <w:lsdException w:name="List Paragraph" w:semiHidden="0" w:uiPriority="34" w:unhideWhenUsed="0" w:qFormat="1"/>
-    <w:lsdException w:name="Quote" w:semiHidden="0" w:uiPriority="29" w:unhideWhenUsed="0" w:qFormat="1"/>
-    <w:lsdException w:name="Intense Quote" w:semiHidden="0" w:uiPriority="30" w:unhideWhenUsed="0" w:qFormat="1"/>
-    <w:lsdException w:name="Medium List 2 Accent 1" w:semiHidden="0" w:uiPriority="66" w:unhideWhenUsed="0"/>
-    <w:lsdException w:name="Medium Grid 1 Accent 1" w:semiHidden="0" w:uiPriority="67" w:unhideWhenUsed="0"/>
-    <w:lsdException w:name="Medium Grid 2 Accent 1" w:semiHidden="0" w:uiPriority="68" w:unhideWhenUsed="0"/>
-    <w:lsdException w:name="Medium Grid 3 Accent 1" w:semiHidden="0" w:uiPriority="69" w:unhideWhenUsed="0"/>
-    <w:lsdException w:name="Dark List Accent 1" w:semiHidden="0" w:uiPriority="70" w:unhideWhenUsed="0"/>
-    <w:lsdException w:name="Colorful Shading Accent 1" w:semiHidden="0" w:uiPriority="71" w:unhideWhenUsed="0"/>
-    <w:lsdException w:name="Colorful List Accent 1" w:semiHidden="0" w:uiPriority="72" w:unhideWhenUsed="0"/>
-    <w:lsdException w:name="Colorful Grid Accent 1" w:semiHidden="0" w:uiPriority="73" w:unhideWhenUsed="0"/>
-    <w:lsdException w:name="Light Shading Accent 2" w:semiHidden="0" w:uiPriority="60" w:unhideWhenUsed="0"/>
-    <w:lsdException w:name="Light List Accent 2" w:semiHidden="0" w:uiPriority="61" w:unhideWhenUsed="0"/>
-    <w:lsdException w:name="Light Grid Accent 2" w:semiHidden="0" w:uiPriority="62" w:unhideWhenUsed="0"/>
-    <w:lsdException w:name="Medium Shading 1 Accent 2" w:semiHidden="0" w:uiPriority="63" w:unhideWhenUsed="0"/>
-    <w:lsdException w:name="Medium Shading 2 Accent 2" w:semiHidden="0" w:uiPriority="64" w:unhideWhenUsed="0"/>
-    <w:lsdException w:name="Medium List 1 Accent 2" w:semiHidden="0" w:uiPriority="65" w:unhideWhenUsed="0"/>
-    <w:lsdException w:name="Medium List 2 Accent 2" w:semiHidden="0" w:uiPriority="66" w:unhideWhenUsed="0"/>
-    <w:lsdException w:name="Medium Grid 1 Accent 2" w:semiHidden="0" w:uiPriority="67" w:unhideWhenUsed="0"/>
-    <w:lsdException w:name="Medium Grid 2 Accent 2" w:semiHidden="0" w:uiPriority="68" w:unhideWhenUsed="0"/>
-    <w:lsdException w:name="Medium Grid 3 Accent 2" w:semiHidden="0" w:uiPriority="69" w:unhideWhenUsed="0"/>
-    <w:lsdException w:name="Dark List Accent 2" w:semiHidden="0" w:uiPriority="70" w:unhideWhenUsed="0"/>
-    <w:lsdException w:name="Colorful Shading Accent 2" w:semiHidden="0" w:uiPriority="71" w:unhideWhenUsed="0"/>
-    <w:lsdException w:name="Colorful List Accent 2" w:semiHidden="0" w:uiPriority="72" w:unhideWhenUsed="0"/>
-    <w:lsdException w:name="Colorful Grid Accent 2" w:semiHidden="0" w:uiPriority="73" w:unhideWhenUsed="0"/>
-    <w:lsdException w:name="Light Shading Accent 3" w:semiHidden="0" w:uiPriority="60" w:unhideWhenUsed="0"/>
-    <w:lsdException w:name="Light List Accent 3" w:semiHidden="0" w:uiPriority="61" w:unhideWhenUsed="0"/>
-    <w:lsdException w:name="Light Grid Accent 3" w:semiHidden="0" w:uiPriority="62" w:unhideWhenUsed="0"/>
-    <w:lsdException w:name="Medium Shading 1 Accent 3" w:semiHidden="0" w:uiPriority="63" w:unhideWhenUsed="0"/>
-    <w:lsdException w:name="Medium Shading 2 Accent 3" w:semiHidden="0" w:uiPriority="64" w:unhideWhenUsed="0"/>
-    <w:lsdException w:name="Medium List 1 Accent 3" w:semiHidden="0" w:uiPriority="65" w:unhideWhenUsed="0"/>
-    <w:lsdException w:name="Medium List 2 Accent 3" w:semiHidden="0" w:uiPriority="66" w:unhideWhenUsed="0"/>
-    <w:lsdException w:name="Medium Grid 1 Accent 3" w:semiHidden="0" w:uiPriority="67" w:unhideWhenUsed="0"/>
-    <w:lsdException w:name="Medium Grid 2 Accent 3" w:semiHidden="0" w:uiPriority="68" w:unhideWhenUsed="0"/>
-    <w:lsdException w:name="Medium Grid 3 Accent 3" w:semiHidden="0" w:uiPriority="69" w:unhideWhenUsed="0"/>
-    <w:lsdException w:name="Dark List Accent 3" w:semiHidden="0" w:uiPriority="70" w:unhideWhenUsed="0"/>
-    <w:lsdException w:name="Colorful Shading Accent 3" w:semiHidden="0" w:uiPriority="71" w:unhideWhenUsed="0"/>
-    <w:lsdException w:name="Colorful List Accent 3" w:semiHidden="0" w:uiPriority="72" w:unhideWhenUsed="0"/>
-    <w:lsdException w:name="Colorful Grid Accent 3" w:semiHidden="0" w:uiPriority="73" w:unhideWhenUsed="0"/>
-    <w:lsdException w:name="Light Shading Accent 4" w:semiHidden="0" w:uiPriority="60" w:unhideWhenUsed="0"/>
-    <w:lsdException w:name="Light List Accent 4" w:semiHidden="0" w:uiPriority="61" w:unhideWhenUsed="0"/>
-    <w:lsdException w:name="Light Grid Accent 4" w:semiHidden="0" w:uiPriority="62" w:unhideWhenUsed="0"/>
-    <w:lsdException w:name="Medium Shading 1 Accent 4" w:semiHidden="0" w:uiPriority="63" w:unhideWhenUsed="0"/>
-    <w:lsdException w:name="Medium Shading 2 Accent 4" w:semiHidden="0" w:uiPriority="64" w:unhideWhenUsed="0"/>
-    <w:lsdException w:name="Medium List 1 Accent 4" w:semiHidden="0" w:uiPriority="65" w:unhideWhenUsed="0"/>
-    <w:lsdException w:name="Medium List 2 Accent 4" w:semiHidden="0" w:uiPriority="66" w:unhideWhenUsed="0"/>
-    <w:lsdException w:name="Medium Grid 1 Accent 4" w:semiHidden="0" w:uiPriority="67" w:unhideWhenUsed="0"/>
-    <w:lsdException w:name="Medium Grid 2 Accent 4" w:semiHidden="0" w:uiPriority="68" w:unhideWhenUsed="0"/>
-    <w:lsdException w:name="Medium Grid 3 Accent 4" w:semiHidden="0" w:uiPriority="69" w:unhideWhenUsed="0"/>
-    <w:lsdException w:name="Dark List Accent 4" w:semiHidden="0" w:uiPriority="70" w:unhideWhenUsed="0"/>
-    <w:lsdException w:name="Colorful Shading Accent 4" w:semiHidden="0" w:uiPriority="71" w:unhideWhenUsed="0"/>
-    <w:lsdException w:name="Colorful List Accent 4" w:semiHidden="0" w:uiPriority="72" w:unhideWhenUsed="0"/>
-    <w:lsdException w:name="Colorful Grid Accent 4" w:semiHidden="0" w:uiPriority="73" w:unhideWhenUsed="0"/>
-    <w:lsdException w:name="Light Shading Accent 5" w:semiHidden="0" w:uiPriority="60" w:unhideWhenUsed="0"/>
-    <w:lsdException w:name="Light List Accent 5" w:semiHidden="0" w:uiPriority="61" w:unhideWhenUsed="0"/>
-    <w:lsdException w:name="Light Grid Accent 5" w:semiHidden="0" w:uiPriority="62" w:unhideWhenUsed="0"/>
-    <w:lsdException w:name="Medium Shading 1 Accent 5" w:semiHidden="0" w:uiPriority="63" w:unhideWhenUsed="0"/>
-    <w:lsdException w:name="Medium Shading 2 Accent 5" w:semiHidden="0" w:uiPriority="64" w:unhideWhenUsed="0"/>
-    <w:lsdException w:name="Medium List 1 Accent 5" w:semiHidden="0" w:uiPriority="65" w:unhideWhenUsed="0"/>
-    <w:lsdException w:name="Medium List 2 Accent 5" w:semiHidden="0" w:uiPriority="66" w:unhideWhenUsed="0"/>
-    <w:lsdException w:name="Medium Grid 1 Accent 5" w:semiHidden="0" w:uiPriority="67" w:unhideWhenUsed="0"/>
-    <w:lsdException w:name="Medium Grid 2 Accent 5" w:semiHidden="0" w:uiPriority="68" w:unhideWhenUsed="0"/>
-    <w:lsdException w:name="Medium Grid 3 Accent 5" w:semiHidden="0" w:uiPriority="69" w:unhideWhenUsed="0"/>
-    <w:lsdException w:name="Dark List Accent 5" w:semiHidden="0" w:uiPriority="70" w:unhideWhenUsed="0"/>
-    <w:lsdException w:name="Colorful Shading Accent 5" w:semiHidden="0" w:uiPriority="71" w:unhideWhenUsed="0"/>
-    <w:lsdException w:name="Colorful List Accent 5" w:semiHidden="0" w:uiPriority="72" w:unhideWhenUsed="0"/>
-    <w:lsdException w:name="Colorful Grid Accent 5" w:semiHidden="0" w:uiPriority="73" w:unhideWhenUsed="0"/>
-    <w:lsdException w:name="Light Shading Accent 6" w:semiHidden="0" w:uiPriority="60" w:unhideWhenUsed="0"/>
-    <w:lsdException w:name="Light List Accent 6" w:semiHidden="0" w:uiPriority="61" w:unhideWhenUsed="0"/>
-    <w:lsdException w:name="Light Grid Accent 6" w:semiHidden="0" w:uiPriority="62" w:unhideWhenUsed="0"/>
-    <w:lsdException w:name="Medium Shading 1 Accent 6" w:semiHidden="0" w:uiPriority="63" w:unhideWhenUsed="0"/>
-    <w:lsdException w:name="Medium Shading 2 Accent 6" w:semiHidden="0" w:uiPriority="64" w:unhideWhenUsed="0"/>
-    <w:lsdException w:name="Medium List 1 Accent 6" w:semiHidden="0" w:uiPriority="65" w:unhideWhenUsed="0"/>
-    <w:lsdException w:name="Medium List 2 Accent 6" w:semiHidden="0" w:uiPriority="66" w:unhideWhenUsed="0"/>
-    <w:lsdException w:name="Medium Grid 1 Accent 6" w:semiHidden="0" w:uiPriority="67" w:unhideWhenUsed="0"/>
-    <w:lsdException w:name="Medium Grid 2 Accent 6" w:semiHidden="0" w:uiPriority="68" w:unhideWhenUsed="0"/>
-    <w:lsdException w:name="Medium Grid 3 Accent 6" w:semiHidden="0" w:uiPriority="69" w:unhideWhenUsed="0"/>
-    <w:lsdException w:name="Dark List Accent 6" w:semiHidden="0" w:uiPriority="70" w:unhideWhenUsed="0"/>
-    <w:lsdException w:name="Colorful Shading Accent 6" w:semiHidden="0" w:uiPriority="71" w:unhideWhenUsed="0"/>
-    <w:lsdException w:name="Colorful List Accent 6" w:semiHidden="0" w:uiPriority="72" w:unhideWhenUsed="0"/>
-    <w:lsdException w:name="Colorful Grid Accent 6" w:semiHidden="0" w:uiPriority="73" w:unhideWhenUsed="0"/>
-    <w:lsdException w:name="Subtle Emphasis" w:semiHidden="0" w:uiPriority="19" w:unhideWhenUsed="0" w:qFormat="1"/>
-    <w:lsdException w:name="Intense Emphasis" w:semiHidden="0" w:uiPriority="21" w:unhideWhenUsed="0" w:qFormat="1"/>
-    <w:lsdException w:name="Subtle Reference" w:semiHidden="0" w:uiPriority="31" w:unhideWhenUsed="0" w:qFormat="1"/>
-    <w:lsdException w:name="Intense Reference" w:semiHidden="0" w:uiPriority="32" w:unhideWhenUsed="0" w:qFormat="1"/>
-    <w:lsdException w:name="Book Title" w:semiHidden="0" w:uiPriority="33" w:unhideWhenUsed="0" w:qFormat="1"/>
-    <w:lsdException w:name="Bibliography" w:uiPriority="37"/>
-    <w:lsdException w:name="TOC Heading" w:uiPriority="39" w:qFormat="1"/>
-  </w:latentStyles>
-  <w:style w:type="paragraph" w:default="1" w:styleId="Normal">
-    <w:name w:val="Normal"/>
-    <w:qFormat/>
-  </w:style>
-  <w:style w:type="character" w:default="1" w:styleId="DefaultParagraphFont">
-    <w:name w:val="Default Paragraph Font"/>
-    <w:uiPriority w:val="1"/>
-    <w:semiHidden/>
-    <w:unhideWhenUsed/>
-  </w:style>
-  <w:style w:type="table" w:default="1" w:styleId="TableNormal">
-    <w:name w:val="Normal Table"/>
-    <w:uiPriority w:val="99"/>
-    <w:semiHidden/>
-    <w:unhideWhenUsed/>
-    <w:tblPr>
-      <w:tblInd w:w="0" w:type="dxa"/>
-      <w:tblCellMar>
-        <w:top w:w="0" w:type="dxa"/>
-        <w:left w:w="108" w:type="dxa"/>
-        <w:bottom w:w="0" w:type="dxa"/>
-        <w:right w:w="108" w:type="dxa"/>
-      </w:tblCellMar>
-    </w:tblPr>
-  </w:style>
-  <w:style w:type="numbering" w:default="1" w:styleId="NoList">
-    <w:name w:val="No List"/>
-    <w:uiPriority w:val="99"/>
-    <w:semiHidden/>
-    <w:unhideWhenUsed/>
-  </w:style>
-  <w:style w:type="paragraph" w:styleId="ListParagraph">
-    <w:name w:val="List Paragraph"/>
-    <w:basedOn w:val="Normal"/>
-    <w:uiPriority w:val="34"/>
-    <w:qFormat/>
-    <w:rsid w:val="00A919DC"/>
-    <w:pPr>
-      <w:ind w:left="720"/>
-      <w:contextualSpacing/>
-    </w:pPr>
-  </w:style>
-  <w:style w:type="paragraph" w:styleId="BalloonText">
-    <w:name w:val="Balloon Text"/>
-    <w:basedOn w:val="Normal"/>
-    <w:link w:val="BalloonTextChar"/>
-    <w:uiPriority w:val="99"/>
-    <w:semiHidden/>
-    <w:unhideWhenUsed/>
-    <w:rsid w:val="00BF453E"/>
-    <w:pPr>
-      <w:spacing w:after="0" w:line="240" w:lineRule="auto"/>
-    </w:pPr>
-    <w:rPr>
-      <w:rFonts w:ascii="Tahoma" w:hAnsi="Tahoma" w:cs="Tahoma"/>
-      <w:sz w:val="16"/>
-      <w:szCs w:val="16"/>
-    </w:rPr>
-  </w:style>
-  <w:style w:type="character" w:customStyle="1" w:styleId="BalloonTextChar">
-    <w:name w:val="Balloon Text Char"/>
-    <w:basedOn w:val="DefaultParagraphFont"/>
-    <w:link w:val="BalloonText"/>
-    <w:uiPriority w:val="99"/>
-    <w:semiHidden/>
-    <w:rsid w:val="00BF453E"/>
-    <w:rPr>
-      <w:rFonts w:ascii="Tahoma" w:hAnsi="Tahoma" w:cs="Tahoma"/>
-      <w:sz w:val="16"/>
-      <w:szCs w:val="16"/>
-    </w:rPr>
-  </w:style>
-</w:styles>
-</file>
-
-<file path=word/stylesWithEffects.xml><?xml version="1.0" encoding="utf-8"?>
-<w:styles xmlns:wpc="http://schemas.microsoft.com/office/word/2010/wordprocessingCanvas" xmlns:mc="http://schemas.openxmlformats.org/markup-compatibility/2006" xmlns:o="urn:schemas-microsoft-com:office:office" xmlns:r="http://schemas.openxmlformats.org/officeDocument/2006/relationships" xmlns:m="http://schemas.openxmlformats.org/officeDocument/2006/math" xmlns:v="urn:schemas-microsoft-com:vml" xmlns:wp14="http://schemas.microsoft.com/office/word/2010/wordprocessingDrawing" xmlns:wp="http://schemas.openxmlformats.org/drawingml/2006/wordprocessingDrawing" xmlns:w10="urn:schemas-microsoft-com:office:word" xmlns:w="http://schemas.openxmlformats.org/wordprocessingml/2006/main" xmlns:w14="http://schemas.microsoft.com/office/word/2010/wordml" xmlns:wpg="http://schemas.microsoft.com/office/word/2010/wordprocessingGroup" xmlns:wpi="http://schemas.microsoft.com/office/word/2010/wordprocessingInk" xmlns:wne="http://schemas.microsoft.com/office/word/2006/wordml" xmlns:wps="http://schemas.microsoft.com/office/word/2010/wordprocessingShape" mc:Ignorable="w14 wp14">
-  <w:docDefaults>
-    <w:rPrDefault>
-      <w:rPr>
-        <w:rFonts w:asciiTheme="minorHAnsi" w:eastAsiaTheme="minorHAnsi" w:hAnsiTheme="minorHAnsi" w:cstheme="minorBidi"/>
-        <w:sz w:val="22"/>
-        <w:szCs w:val="22"/>
-        <w:lang w:val="en-US" w:eastAsia="en-US" w:bidi="ar-SA"/>
-      </w:rPr>
-    </w:rPrDefault>
-    <w:pPrDefault>
-      <w:pPr>
-        <w:spacing w:after="200" w:line="276" w:lineRule="auto"/>
-      </w:pPr>
-    </w:pPrDefault>
-  </w:docDefaults>
-  <w:latentStyles w:defLockedState="0" w:defUIPriority="99" w:defSemiHidden="1" w:defUnhideWhenUsed="1" w:defQFormat="0" w:count="267">
-    <w:lsdException w:name="Normal" w:semiHidden="0" w:uiPriority="0" w:unhideWhenUsed="0" w:qFormat="1"/>
-    <w:lsdException w:name="heading 1" w:semiHidden="0" w:uiPriority="9" w:unhideWhenUsed="0" w:qFormat="1"/>
-    <w:lsdException w:name="heading 2" w:uiPriority="9" w:qFormat="1"/>
-    <w:lsdException w:name="heading 3" w:uiPriority="9" w:qFormat="1"/>
-    <w:lsdException w:name="heading 4" w:uiPriority="9" w:qFormat="1"/>
-    <w:lsdException w:name="heading 5" w:uiPriority="9" w:qFormat="1"/>
-    <w:lsdException w:name="heading 6" w:uiPriority="9" w:qFormat="1"/>
-    <w:lsdException w:name="heading 7" w:uiPriority="9" w:qFormat="1"/>
-    <w:lsdException w:name="heading 8" w:uiPriority="9" w:qFormat="1"/>
-    <w:lsdException w:name="heading 9" w:uiPriority="9" w:qFormat="1"/>
-    <w:lsdException w:name="toc 1" w:uiPriority="39"/>
-    <w:lsdException w:name="toc 2" w:uiPriority="39"/>
-    <w:lsdException w:name="toc 3" w:uiPriority="39"/>
-    <w:lsdException w:name="toc 4" w:uiPriority="39"/>
-    <w:lsdException w:name="toc 5" w:uiPriority="39"/>
-    <w:lsdException w:name="toc 6" w:uiPriority="39"/>
-    <w:lsdException w:name="toc 7" w:uiPriority="39"/>
-    <w:lsdException w:name="toc 8" w:uiPriority="39"/>
-    <w:lsdException w:name="toc 9" w:uiPriority="39"/>
-    <w:lsdException w:name="caption" w:uiPriority="35" w:qFormat="1"/>
-    <w:lsdException w:name="Title" w:semiHidden="0" w:uiPriority="10" w:unhideWhenUsed="0" w:qFormat="1"/>
-    <w:lsdException w:name="Default Paragraph Font" w:uiPriority="1"/>
-    <w:lsdException w:name="Subtitle" w:semiHidden="0" w:uiPriority="11" w:unhideWhenUsed="0" w:qFormat="1"/>
-    <w:lsdException w:name="Strong" w:semiHidden="0" w:uiPriority="22" w:unhideWhenUsed="0" w:qFormat="1"/>
-    <w:lsdException w:name="Emphasis" w:semiHidden="0" w:uiPriority="20" w:unhideWhenUsed="0" w:qFormat="1"/>
-    <w:lsdException w:name="Table Grid" w:semiHidden="0" w:uiPriority="59" w:unhideWhenUsed="0"/>
-    <w:lsdException w:name="Placeholder Text" w:unhideWhenUsed="0"/>
-    <w:lsdException w:name="No Spacing" w:semiHidden="0" w:uiPriority="1" w:unhideWhenUsed="0" w:qFormat="1"/>
-    <w:lsdException w:name="Light Shading" w:semiHidden="0" w:uiPriority="60" w:unhideWhenUsed="0"/>
-    <w:lsdException w:name="Light List" w:semiHidden="0" w:uiPriority="61" w:unhideWhenUsed="0"/>
-    <w:lsdException w:name="Light Grid" w:semiHidden="0" w:uiPriority="62" w:unhideWhenUsed="0"/>
-    <w:lsdException w:name="Medium Shading 1" w:semiHidden="0" w:uiPriority="63" w:unhideWhenUsed="0"/>
-    <w:lsdException w:name="Medium Shading 2" w:semiHidden="0" w:uiPriority="64" w:unhideWhenUsed="0"/>
-    <w:lsdException w:name="Medium List 1" w:semiHidden="0" w:uiPriority="65" w:unhideWhenUsed="0"/>
-    <w:lsdException w:name="Medium List 2" w:semiHidden="0" w:uiPriority="66" w:unhideWhenUsed="0"/>
-    <w:lsdException w:name="Medium Grid 1" w:semiHidden="0" w:uiPriority="67" w:unhideWhenUsed="0"/>
-    <w:lsdException w:name="Medium Grid 2" w:semiHidden="0" w:uiPriority="68" w:unhideWhenUsed="0"/>
-    <w:lsdException w:name="Medium Grid 3" w:semiHidden="0" w:uiPriority="69" w:unhideWhenUsed="0"/>
-    <w:lsdException w:name="Dark List" w:semiHidden="0" w:uiPriority="70" w:unhideWhenUsed="0"/>
-    <w:lsdException w:name="Colorful Shading" w:semiHidden="0" w:uiPriority="71" w:unhideWhenUsed="0"/>
-    <w:lsdException w:name="Colorful List" w:semiHidden="0" w:uiPriority="72" w:unhideWhenUsed="0"/>
-    <w:lsdException w:name="Colorful Grid" w:semiHidden="0" w:uiPriority="73" w:unhideWhenUsed="0"/>
-    <w:lsdException w:name="Light Shading Accent 1" w:semiHidden="0" w:uiPriority="60" w:unhideWhenUsed="0"/>
-    <w:lsdException w:name="Light List Accent 1" w:semiHidden="0" w:uiPriority="61" w:unhideWhenUsed="0"/>
-    <w:lsdException w:name="Light Grid Accent 1" w:semiHidden="0" w:uiPriority="62" w:unhideWhenUsed="0"/>
-    <w:lsdException w:name="Medium Shading 1 Accent 1" w:semiHidden="0" w:uiPriority="63" w:unhideWhenUsed="0"/>
-    <w:lsdException w:name="Medium Shading 2 Accent 1" w:semiHidden="0" w:uiPriority="64" w:unhideWhenUsed="0"/>
-    <w:lsdException w:name="Medium List 1 Accent 1" w:semiHidden="0" w:uiPriority="65" w:unhideWhenUsed="0"/>
-    <w:lsdException w:name="Revision" w:unhideWhenUsed="0"/>
-    <w:lsdException w:name="List Paragraph" w:semiHidden="0" w:uiPriority="34" w:unhideWhenUsed="0" w:qFormat="1"/>
-    <w:lsdException w:name="Quote" w:semiHidden="0" w:uiPriority="29" w:unhideWhenUsed="0" w:qFormat="1"/>
-    <w:lsdException w:name="Intense Quote" w:semiHidden="0" w:uiPriority="30" w:unhideWhenUsed="0" w:qFormat="1"/>
-    <w:lsdException w:name="Medium List 2 Accent 1" w:semiHidden="0" w:uiPriority="66" w:unhideWhenUsed="0"/>
-    <w:lsdException w:name="Medium Grid 1 Accent 1" w:semiHidden="0" w:uiPriority="67" w:unhideWhenUsed="0"/>
-    <w:lsdException w:name="Medium Grid 2 Accent 1" w:semiHidden="0" w:uiPriority="68" w:unhideWhenUsed="0"/>
-    <w:lsdException w:name="Medium Grid 3 Accent 1" w:semiHidden="0" w:uiPriority="69" w:unhideWhenUsed="0"/>
-    <w:lsdException w:name="Dark List Accent 1" w:semiHidden="0" w:uiPriority="70" w:unhideWhenUsed="0"/>
-    <w:lsdException w:name="Colorful Shading Accent 1" w:semiHidden="0" w:uiPriority="71" w:unhideWhenUsed="0"/>
-    <w:lsdException w:name="Colorful List Accent 1" w:semiHidden="0" w:uiPriority="72" w:unhideWhenUsed="0"/>
-    <w:lsdException w:name="Colorful Grid Accent 1" w:semiHidden="0" w:uiPriority="73" w:unhideWhenUsed="0"/>
-    <w:lsdException w:name="Light Shading Accent 2" w:semiHidden="0" w:uiPriority="60" w:unhideWhenUsed="0"/>
-    <w:lsdException w:name="Light List Accent 2" w:semiHidden="0" w:uiPriority="61" w:unhideWhenUsed="0"/>
-    <w:lsdException w:name="Light Grid Accent 2" w:semiHidden="0" w:uiPriority="62" w:unhideWhenUsed="0"/>
-    <w:lsdException w:name="Medium Shading 1 Accent 2" w:semiHidden="0" w:uiPriority="63" w:unhideWhenUsed="0"/>
-    <w:lsdException w:name="Medium Shading 2 Accent 2" w:semiHidden="0" w:uiPriority="64" w:unhideWhenUsed="0"/>
-    <w:lsdException w:name="Medium List 1 Accent 2" w:semiHidden="0" w:uiPriority="65" w:unhideWhenUsed="0"/>
-    <w:lsdException w:name="Medium List 2 Accent 2" w:semiHidden="0" w:uiPriority="66" w:unhideWhenUsed="0"/>
-    <w:lsdException w:name="Medium Grid 1 Accent 2" w:semiHidden="0" w:uiPriority="67" w:unhideWhenUsed="0"/>
-    <w:lsdException w:name="Medium Grid 2 Accent 2" w:semiHidden="0" w:uiPriority="68" w:unhideWhenUsed="0"/>
-    <w:lsdException w:name="Medium Grid 3 Accent 2" w:semiHidden="0" w:uiPriority="69" w:unhideWhenUsed="0"/>
-    <w:lsdException w:name="Dark List Accent 2" w:semiHidden="0" w:uiPriority="70" w:unhideWhenUsed="0"/>
-    <w:lsdException w:name="Colorful Shading Accent 2" w:semiHidden="0" w:uiPriority="71" w:unhideWhenUsed="0"/>
-    <w:lsdException w:name="Colorful List Accent 2" w:semiHidden="0" w:uiPriority="72" w:unhideWhenUsed="0"/>
-    <w:lsdException w:name="Colorful Grid Accent 2" w:semiHidden="0" w:uiPriority="73" w:unhideWhenUsed="0"/>
-    <w:lsdException w:name="Light Shading Accent 3" w:semiHidden="0" w:uiPriority="60" w:unhideWhenUsed="0"/>
-    <w:lsdException w:name="Light List Accent 3" w:semiHidden="0" w:uiPriority="61" w:unhideWhenUsed="0"/>
-    <w:lsdException w:name="Light Grid Accent 3" w:semiHidden="0" w:uiPriority="62" w:unhideWhenUsed="0"/>
-    <w:lsdException w:name="Medium Shading 1 Accent 3" w:semiHidden="0" w:uiPriority="63" w:unhideWhenUsed="0"/>
-    <w:lsdException w:name="Medium Shading 2 Accent 3" w:semiHidden="0" w:uiPriority="64" w:unhideWhenUsed="0"/>
-    <w:lsdException w:name="Medium List 1 Accent 3" w:semiHidden="0" w:uiPriority="65" w:unhideWhenUsed="0"/>
-    <w:lsdException w:name="Medium List 2 Accent 3" w:semiHidden="0" w:uiPriority="66" w:unhideWhenUsed="0"/>
-    <w:lsdException w:name="Medium Grid 1 Accent 3" w:semiHidden="0" w:uiPriority="67" w:unhideWhenUsed="0"/>
-    <w:lsdException w:name="Medium Grid 2 Accent 3" w:semiHidden="0" w:uiPriority="68" w:unhideWhenUsed="0"/>
-    <w:lsdException w:name="Medium Grid 3 Accent 3" w:semiHidden="0" w:uiPriority="69" w:unhideWhenUsed="0"/>
-    <w:lsdException w:name="Dark List Accent 3" w:semiHidden="0" w:uiPriority="70" w:unhideWhenUsed="0"/>
-    <w:lsdException w:name="Colorful Shading Accent 3" w:semiHidden="0" w:uiPriority="71" w:unhideWhenUsed="0"/>
-    <w:lsdException w:name="Colorful List Accent 3" w:semiHidden="0" w:uiPriority="72" w:unhideWhenUsed="0"/>
-    <w:lsdException w:name="Colorful Grid Accent 3" w:semiHidden="0" w:uiPriority="73" w:unhideWhenUsed="0"/>
-    <w:lsdException w:name="Light Shading Accent 4" w:semiHidden="0" w:uiPriority="60" w:unhideWhenUsed="0"/>
-    <w:lsdException w:name="Light List Accent 4" w:semiHidden="0" w:uiPriority="61" w:unhideWhenUsed="0"/>
-    <w:lsdException w:name="Light Grid Accent 4" w:semiHidden="0" w:uiPriority="62" w:unhideWhenUsed="0"/>
-    <w:lsdException w:name="Medium Shading 1 Accent 4" w:semiHidden="0" w:uiPriority="63" w:unhideWhenUsed="0"/>
-    <w:lsdException w:name="Medium Shading 2 Accent 4" w:semiHidden="0" w:uiPriority="64" w:unhideWhenUsed="0"/>
-    <w:lsdException w:name="Medium List 1 Accent 4" w:semiHidden="0" w:uiPriority="65" w:unhideWhenUsed="0"/>
-    <w:lsdException w:name="Medium List 2 Accent 4" w:semiHidden="0" w:uiPriority="66" w:unhideWhenUsed="0"/>
-    <w:lsdException w:name="Medium Grid 1 Accent 4" w:semiHidden="0" w:uiPriority="67" w:unhideWhenUsed="0"/>
-    <w:lsdException w:name="Medium Grid 2 Accent 4" w:semiHidden="0" w:uiPriority="68" w:unhideWhenUsed="0"/>
-    <w:lsdException w:name="Medium Grid 3 Accent 4" w:semiHidden="0" w:uiPriority="69" w:unhideWhenUsed="0"/>
-    <w:lsdException w:name="Dark List Accent 4" w:semiHidden="0" w:uiPriority="70" w:unhideWhenUsed="0"/>
-    <w:lsdException w:name="Colorful Shading Accent 4" w:semiHidden="0" w:uiPriority="71" w:unhideWhenUsed="0"/>
-    <w:lsdException w:name="Colorful List Accent 4" w:semiHidden="0" w:uiPriority="72" w:unhideWhenUsed="0"/>
-    <w:lsdException w:name="Colorful Grid Accent 4" w:semiHidden="0" w:uiPriority="73" w:unhideWhenUsed="0"/>
-    <w:lsdException w:name="Light Shading Accent 5" w:semiHidden="0" w:uiPriority="60" w:unhideWhenUsed="0"/>
-    <w:lsdException w:name="Light List Accent 5" w:semiHidden="0" w:uiPriority="61" w:unhideWhenUsed="0"/>
-    <w:lsdException w:name="Light Grid Accent 5" w:semiHidden="0" w:uiPriority="62" w:unhideWhenUsed="0"/>
-    <w:lsdException w:name="Medium Shading 1 Accent 5" w:semiHidden="0" w:uiPriority="63" w:unhideWhenUsed="0"/>
-    <w:lsdException w:name="Medium Shading 2 Accent 5" w:semiHidden="0" w:uiPriority="64" w:unhideWhenUsed="0"/>
-    <w:lsdException w:name="Medium List 1 Accent 5" w:semiHidden="0" w:uiPriority="65" w:unhideWhenUsed="0"/>
-    <w:lsdException w:name="Medium List 2 Accent 5" w:semiHidden="0" w:uiPriority="66" w:unhideWhenUsed="0"/>
-    <w:lsdException w:name="Medium Grid 1 Accent 5" w:semiHidden="0" w:uiPriority="67" w:unhideWhenUsed="0"/>
-    <w:lsdException w:name="Medium Grid 2 Accent 5" w:semiHidden="0" w:uiPriority="68" w:unhideWhenUsed="0"/>
-    <w:lsdException w:name="Medium Grid 3 Accent 5" w:semiHidden="0" w:uiPriority="69" w:unhideWhenUsed="0"/>
-    <w:lsdException w:name="Dark List Accent 5" w:semiHidden="0" w:uiPriority="70" w:unhideWhenUsed="0"/>
-    <w:lsdException w:name="Colorful Shading Accent 5" w:semiHidden="0" w:uiPriority="71" w:unhideWhenUsed="0"/>
-    <w:lsdException w:name="Colorful List Accent 5" w:semiHidden="0" w:uiPriority="72" w:unhideWhenUsed="0"/>
-    <w:lsdException w:name="Colorful Grid Accent 5" w:semiHidden="0" w:uiPriority="73" w:unhideWhenUsed="0"/>
-    <w:lsdException w:name="Light Shading Accent 6" w:semiHidden="0" w:uiPriority="60" w:unhideWhenUsed="0"/>
-    <w:lsdException w:name="Light List Accent 6" w:semiHidden="0" w:uiPriority="61" w:unhideWhenUsed="0"/>
-    <w:lsdException w:name="Light Grid Accent 6" w:semiHidden="0" w:uiPriority="62" w:unhideWhenUsed="0"/>
-    <w:lsdException w:name="Medium Shading 1 Accent 6" w:semiHidden="0" w:uiPriority="63" w:unhideWhenUsed="0"/>
-    <w:lsdException w:name="Medium Shading 2 Accent 6" w:semiHidden="0" w:uiPriority="64" w:unhideWhenUsed="0"/>
-    <w:lsdException w:name="Medium List 1 Accent 6" w:semiHidden="0" w:uiPriority="65" w:unhideWhenUsed="0"/>
-    <w:lsdException w:name="Medium List 2 Accent 6" w:semiHidden="0" w:uiPriority="66" w:unhideWhenUsed="0"/>
-    <w:lsdException w:name="Medium Grid 1 Accent 6" w:semiHidden="0" w:uiPriority="67" w:unhideWhenUsed="0"/>
-    <w:lsdException w:name="Medium Grid 2 Accent 6" w:semiHidden="0" w:uiPriority="68" w:unhideWhenUsed="0"/>
-    <w:lsdException w:name="Medium Grid 3 Accent 6" w:semiHidden="0" w:uiPriority="69" w:unhideWhenUsed="0"/>
-    <w:lsdException w:name="Dark List Accent 6" w:semiHidden="0" w:uiPriority="70" w:unhideWhenUsed="0"/>
-    <w:lsdException w:name="Colorful Shading Accent 6" w:semiHidden="0" w:uiPriority="71" w:unhideWhenUsed="0"/>
-    <w:lsdException w:name="Colorful List Accent 6" w:semiHidden="0" w:uiPriority="72" w:unhideWhenUsed="0"/>
-    <w:lsdException w:name="Colorful Grid Accent 6" w:semiHidden="0" w:uiPriority="73" w:unhideWhenUsed="0"/>
-    <w:lsdException w:name="Subtle Emphasis" w:semiHidden="0" w:uiPriority="19" w:unhideWhenUsed="0" w:qFormat="1"/>
-    <w:lsdException w:name="Intense Emphasis" w:semiHidden="0" w:uiPriority="21" w:unhideWhenUsed="0" w:qFormat="1"/>
-    <w:lsdException w:name="Subtle Reference" w:semiHidden="0" w:uiPriority="31" w:unhideWhenUsed="0" w:qFormat="1"/>
-    <w:lsdException w:name="Intense Reference" w:semiHidden="0" w:uiPriority="32" w:unhideWhenUsed="0" w:qFormat="1"/>
-    <w:lsdException w:name="Book Title" w:semiHidden="0" w:uiPriority="33" w:unhideWhenUsed="0" w:qFormat="1"/>
-    <w:lsdException w:name="Bibliography" w:uiPriority="37"/>
-    <w:lsdException w:name="TOC Heading" w:uiPriority="39" w:qFormat="1"/>
+  <w:latentStyles w:defLockedState="0" w:defUIPriority="99" w:defSemiHidden="0" w:defUnhideWhenUsed="0" w:defQFormat="0" w:count="376">
+    <w:lsdException w:name="Normal" w:uiPriority="0" w:qFormat="1"/>
+    <w:lsdException w:name="heading 1" w:uiPriority="9" w:qFormat="1"/>
+    <w:lsdException w:name="heading 2" w:semiHidden="1" w:uiPriority="9" w:unhideWhenUsed="1" w:qFormat="1"/>
+    <w:lsdException w:name="heading 3" w:semiHidden="1" w:uiPriority="9" w:unhideWhenUsed="1" w:qFormat="1"/>
+    <w:lsdException w:name="heading 4" w:semiHidden="1" w:uiPriority="9" w:unhideWhenUsed="1" w:qFormat="1"/>
+    <w:lsdException w:name="heading 5" w:semiHidden="1" w:uiPriority="9" w:unhideWhenUsed="1" w:qFormat="1"/>
+    <w:lsdException w:name="heading 6" w:semiHidden="1" w:uiPriority="9" w:unhideWhenUsed="1" w:qFormat="1"/>
+    <w:lsdException w:name="heading 7" w:semiHidden="1" w:uiPriority="9" w:unhideWhenUsed="1" w:qFormat="1"/>
+    <w:lsdException w:name="heading 8" w:semiHidden="1" w:uiPriority="9" w:unhideWhenUsed="1" w:qFormat="1"/>
+    <w:lsdException w:name="heading 9" w:semiHidden="1" w:uiPriority="9" w:unhideWhenUsed="1" w:qFormat="1"/>
+    <w:lsdException w:name="index 1" w:semiHidden="1" w:unhideWhenUsed="1"/>
+    <w:lsdException w:name="index 2" w:semiHidden="1" w:unhideWhenUsed="1"/>
+    <w:lsdException w:name="index 3" w:semiHidden="1" w:unhideWhenUsed="1"/>
+    <w:lsdException w:name="index 4" w:semiHidden="1" w:unhideWhenUsed="1"/>
+    <w:lsdException w:name="index 5" w:semiHidden="1" w:unhideWhenUsed="1"/>
+    <w:lsdException w:name="index 6" w:semiHidden="1" w:unhideWhenUsed="1"/>
+    <w:lsdException w:name="index 7" w:semiHidden="1" w:unhideWhenUsed="1"/>
+    <w:lsdException w:name="index 8" w:semiHidden="1" w:unhideWhenUsed="1"/>
+    <w:lsdException w:name="index 9" w:semiHidden="1" w:unhideWhenUsed="1"/>
+    <w:lsdException w:name="toc 1" w:semiHidden="1" w:uiPriority="39" w:unhideWhenUsed="1"/>
+    <w:lsdException w:name="toc 2" w:semiHidden="1" w:uiPriority="39" w:unhideWhenUsed="1"/>
+    <w:lsdException w:name="toc 3" w:semiHidden="1" w:uiPriority="39" w:unhideWhenUsed="1"/>
+    <w:lsdException w:name="toc 4" w:semiHidden="1" w:uiPriority="39" w:unhideWhenUsed="1"/>
+    <w:lsdException w:name="toc 5" w:semiHidden="1" w:uiPriority="39" w:unhideWhenUsed="1"/>
+    <w:lsdException w:name="toc 6" w:semiHidden="1" w:uiPriority="39" w:unhideWhenUsed="1"/>
+    <w:lsdException w:name="toc 7" w:semiHidden="1" w:uiPriority="39" w:unhideWhenUsed="1"/>
+    <w:lsdException w:name="toc 8" w:semiHidden="1" w:uiPriority="39" w:unhideWhenUsed="1"/>
+    <w:lsdException w:name="toc 9" w:semiHidden="1" w:uiPriority="39" w:unhideWhenUsed="1"/>
+    <w:lsdException w:name="Normal Indent" w:semiHidden="1" w:unhideWhenUsed="1"/>
+    <w:lsdException w:name="footnote text" w:semiHidden="1" w:unhideWhenUsed="1"/>
+    <w:lsdException w:name="annotation text" w:semiHidden="1" w:unhideWhenUsed="1"/>
+    <w:lsdException w:name="header" w:semiHidden="1" w:unhideWhenUsed="1"/>
+    <w:lsdException w:name="footer" w:semiHidden="1" w:unhideWhenUsed="1"/>
+    <w:lsdException w:name="index heading" w:semiHidden="1" w:unhideWhenUsed="1"/>
+    <w:lsdException w:name="caption" w:semiHidden="1" w:uiPriority="35" w:unhideWhenUsed="1" w:qFormat="1"/>
+    <w:lsdException w:name="table of figures" w:semiHidden="1" w:unhideWhenUsed="1"/>
+    <w:lsdException w:name="envelope address" w:semiHidden="1" w:unhideWhenUsed="1"/>
+    <w:lsdException w:name="envelope return" w:semiHidden="1" w:unhideWhenUsed="1"/>
+    <w:lsdException w:name="footnote reference" w:semiHidden="1" w:unhideWhenUsed="1"/>
+    <w:lsdException w:name="annotation reference" w:semiHidden="1" w:unhideWhenUsed="1"/>
+    <w:lsdException w:name="line number" w:semiHidden="1" w:unhideWhenUsed="1"/>
+    <w:lsdException w:name="page number" w:semiHidden="1" w:unhideWhenUsed="1"/>
+    <w:lsdException w:name="endnote reference" w:semiHidden="1" w:unhideWhenUsed="1"/>
+    <w:lsdException w:name="endnote text" w:semiHidden="1" w:unhideWhenUsed="1"/>
+    <w:lsdException w:name="table of authorities" w:semiHidden="1" w:unhideWhenUsed="1"/>
+    <w:lsdException w:name="macro" w:semiHidden="1" w:unhideWhenUsed="1"/>
+    <w:lsdException w:name="toa heading" w:semiHidden="1" w:unhideWhenUsed="1"/>
+    <w:lsdException w:name="List" w:semiHidden="1" w:unhideWhenUsed="1"/>
+    <w:lsdException w:name="List Bullet" w:semiHidden="1" w:unhideWhenUsed="1"/>
+    <w:lsdException w:name="List Number" w:semiHidden="1" w:unhideWhenUsed="1"/>
+    <w:lsdException w:name="List 2" w:semiHidden="1" w:unhideWhenUsed="1"/>
+    <w:lsdException w:name="List 3" w:semiHidden="1" w:unhideWhenUsed="1"/>
+    <w:lsdException w:name="List 4" w:semiHidden="1" w:unhideWhenUsed="1"/>
+    <w:lsdException w:name="List 5" w:semiHidden="1" w:unhideWhenUsed="1"/>
+    <w:lsdException w:name="List Bullet 2" w:semiHidden="1" w:unhideWhenUsed="1"/>
+    <w:lsdException w:name="List Bullet 3" w:semiHidden="1" w:unhideWhenUsed="1"/>
+    <w:lsdException w:name="List Bullet 4" w:semiHidden="1" w:unhideWhenUsed="1"/>
+    <w:lsdException w:name="List Bullet 5" w:semiHidden="1" w:unhideWhenUsed="1"/>
+    <w:lsdException w:name="List Number 2" w:semiHidden="1" w:unhideWhenUsed="1"/>
+    <w:lsdException w:name="List Number 3" w:semiHidden="1" w:unhideWhenUsed="1"/>
+    <w:lsdException w:name="List Number 4" w:semiHidden="1" w:unhideWhenUsed="1"/>
+    <w:lsdException w:name="List Number 5" w:semiHidden="1" w:unhideWhenUsed="1"/>
+    <w:lsdException w:name="Title" w:uiPriority="10" w:qFormat="1"/>
+    <w:lsdException w:name="Closing" w:semiHidden="1" w:unhideWhenUsed="1"/>
+    <w:lsdException w:name="Signature" w:semiHidden="1" w:unhideWhenUsed="1"/>
+    <w:lsdException w:name="Default Paragraph Font" w:semiHidden="1" w:uiPriority="1" w:unhideWhenUsed="1"/>
+    <w:lsdException w:name="Body Text" w:semiHidden="1" w:unhideWhenUsed="1"/>
+    <w:lsdException w:name="Body Text Indent" w:semiHidden="1" w:unhideWhenUsed="1"/>
+    <w:lsdException w:name="List Continue" w:semiHidden="1" w:unhideWhenUsed="1"/>
+    <w:lsdException w:name="List Continue 2" w:semiHidden="1" w:unhideWhenUsed="1"/>
+    <w:lsdException w:name="List Continue 3" w:semiHidden="1" w:unhideWhenUsed="1"/>
+    <w:lsdException w:name="List Continue 4" w:semiHidden="1" w:unhideWhenUsed="1"/>
+    <w:lsdException w:name="List Continue 5" w:semiHidden="1" w:unhideWhenUsed="1"/>
+    <w:lsdException w:name="Message Header" w:semiHidden="1" w:unhideWhenUsed="1"/>
+    <w:lsdException w:name="Subtitle" w:uiPriority="11" w:qFormat="1"/>
+    <w:lsdException w:name="Salutation" w:semiHidden="1" w:unhideWhenUsed="1"/>
+    <w:lsdException w:name="Date" w:semiHidden="1" w:unhideWhenUsed="1"/>
+    <w:lsdException w:name="Body Text First Indent" w:semiHidden="1" w:unhideWhenUsed="1"/>
+    <w:lsdException w:name="Body Text First Indent 2" w:semiHidden="1" w:unhideWhenUsed="1"/>
+    <w:lsdException w:name="Note Heading" w:semiHidden="1" w:unhideWhenUsed="1"/>
+    <w:lsdException w:name="Body Text 2" w:semiHidden="1" w:unhideWhenUsed="1"/>
+    <w:lsdException w:name="Body Text 3" w:semiHidden="1" w:unhideWhenUsed="1"/>
+    <w:lsdException w:name="Body Text Indent 2" w:semiHidden="1" w:unhideWhenUsed="1"/>
+    <w:lsdException w:name="Body Text Indent 3" w:semiHidden="1" w:unhideWhenUsed="1"/>
+    <w:lsdException w:name="Block Text" w:semiHidden="1" w:unhideWhenUsed="1"/>
+    <w:lsdException w:name="Hyperlink" w:semiHidden="1" w:unhideWhenUsed="1"/>
+    <w:lsdException w:name="FollowedHyperlink" w:semiHidden="1" w:unhideWhenUsed="1"/>
+    <w:lsdException w:name="Strong" w:uiPriority="22" w:qFormat="1"/>
+    <w:lsdException w:name="Emphasis" w:uiPriority="20" w:qFormat="1"/>
+    <w:lsdException w:name="Document Map" w:semiHidden="1" w:unhideWhenUsed="1"/>
+    <w:lsdException w:name="Plain Text" w:semiHidden="1" w:unhideWhenUsed="1"/>
+    <w:lsdException w:name="E-mail Signature" w:semiHidden="1" w:unhideWhenUsed="1"/>
+    <w:lsdException w:name="HTML Top of Form" w:semiHidden="1" w:unhideWhenUsed="1"/>
+    <w:lsdException w:name="HTML Bottom of Form" w:semiHidden="1" w:unhideWhenUsed="1"/>
+    <w:lsdException w:name="Normal (Web)" w:semiHidden="1" w:unhideWhenUsed="1"/>
+    <w:lsdException w:name="HTML Acronym" w:semiHidden="1" w:unhideWhenUsed="1"/>
+    <w:lsdException w:name="HTML Address" w:semiHidden="1" w:unhideWhenUsed="1"/>
+    <w:lsdException w:name="HTML Cite" w:semiHidden="1" w:unhideWhenUsed="1"/>
+    <w:lsdException w:name="HTML Code" w:semiHidden="1" w:unhideWhenUsed="1"/>
+    <w:lsdException w:name="HTML Definition" w:semiHidden="1" w:unhideWhenUsed="1"/>
+    <w:lsdException w:name="HTML Keyboard" w:semiHidden="1" w:unhideWhenUsed="1"/>
+    <w:lsdException w:name="HTML Preformatted" w:semiHidden="1" w:unhideWhenUsed="1"/>
+    <w:lsdException w:name="HTML Sample" w:semiHidden="1" w:unhideWhenUsed="1"/>
+    <w:lsdException w:name="HTML Typewriter" w:semiHidden="1" w:unhideWhenUsed="1"/>
+    <w:lsdException w:name="HTML Variable" w:semiHidden="1" w:unhideWhenUsed="1"/>
+    <w:lsdException w:name="Normal Table" w:semiHidden="1" w:unhideWhenUsed="1"/>
+    <w:lsdException w:name="annotation subject" w:semiHidden="1" w:unhideWhenUsed="1"/>
+    <w:lsdException w:name="No List" w:semiHidden="1" w:unhideWhenUsed="1"/>
+    <w:lsdException w:name="Outline List 1" w:semiHidden="1" w:unhideWhenUsed="1"/>
+    <w:lsdException w:name="Outline List 2" w:semiHidden="1" w:unhideWhenUsed="1"/>
+    <w:lsdException w:name="Outline List 3" w:semiHidden="1" w:unhideWhenUsed="1"/>
+    <w:lsdException w:name="Table Simple 1" w:semiHidden="1" w:unhideWhenUsed="1"/>
+    <w:lsdException w:name="Table Simple 2" w:semiHidden="1" w:unhideWhenUsed="1"/>
+    <w:lsdException w:name="Table Simple 3" w:semiHidden="1" w:unhideWhenUsed="1"/>
+    <w:lsdException w:name="Table Classic 1" w:semiHidden="1" w:unhideWhenUsed="1"/>
+    <w:lsdException w:name="Table Classic 2" w:semiHidden="1" w:unhideWhenUsed="1"/>
+    <w:lsdException w:name="Table Classic 3" w:semiHidden="1" w:unhideWhenUsed="1"/>
+    <w:lsdException w:name="Table Classic 4" w:semiHidden="1" w:unhideWhenUsed="1"/>
+    <w:lsdException w:name="Table Colorful 1" w:semiHidden="1" w:unhideWhenUsed="1"/>
+    <w:lsdException w:name="Table Colorful 2" w:semiHidden="1" w:unhideWhenUsed="1"/>
+    <w:lsdException w:name="Table Colorful 3" w:semiHidden="1" w:unhideWhenUsed="1"/>
+    <w:lsdException w:name="Table Columns 1" w:semiHidden="1" w:unhideWhenUsed="1"/>
+    <w:lsdException w:name="Table Columns 2" w:semiHidden="1" w:unhideWhenUsed="1"/>
+    <w:lsdException w:name="Table Columns 3" w:semiHidden="1" w:unhideWhenUsed="1"/>
+    <w:lsdException w:name="Table Columns 4" w:semiHidden="1" w:unhideWhenUsed="1"/>
+    <w:lsdException w:name="Table Columns 5" w:semiHidden="1" w:unhideWhenUsed="1"/>
+    <w:lsdException w:name="Table Grid 1" w:semiHidden="1" w:unhideWhenUsed="1"/>
+    <w:lsdException w:name="Table Grid 2" w:semiHidden="1" w:unhideWhenUsed="1"/>
+    <w:lsdException w:name="Table Grid 3" w:semiHidden="1" w:unhideWhenUsed="1"/>
+    <w:lsdException w:name="Table Grid 4" w:semiHidden="1" w:unhideWhenUsed="1"/>
+    <w:lsdException w:name="Table Grid 5" w:semiHidden="1" w:unhideWhenUsed="1"/>
+    <w:lsdException w:name="Table Grid 6" w:semiHidden="1" w:unhideWhenUsed="1"/>
+    <w:lsdException w:name="Table Grid 7" w:semiHidden="1" w:unhideWhenUsed="1"/>
+    <w:lsdException w:name="Table Grid 8" w:semiHidden="1" w:unhideWhenUsed="1"/>
+    <w:lsdException w:name="Table List 1" w:semiHidden="1" w:unhideWhenUsed="1"/>
+    <w:lsdException w:name="Table List 2" w:semiHidden="1" w:unhideWhenUsed="1"/>
+    <w:lsdException w:name="Table List 3" w:semiHidden="1" w:unhideWhenUsed="1"/>
+    <w:lsdException w:name="Table List 4" w:semiHidden="1" w:unhideWhenUsed="1"/>
+    <w:lsdException w:name="Table List 5" w:semiHidden="1" w:unhideWhenUsed="1"/>
+    <w:lsdException w:name="Table List 6" w:semiHidden="1" w:unhideWhenUsed="1"/>
+    <w:lsdException w:name="Table List 7" w:semiHidden="1" w:unhideWhenUsed="1"/>
+    <w:lsdException w:name="Table List 8" w:semiHidden="1" w:unhideWhenUsed="1"/>
+    <w:lsdException w:name="Table 3D effects 1" w:semiHidden="1" w:unhideWhenUsed="1"/>
+    <w:lsdException w:name="Table 3D effects 2" w:semiHidden="1" w:unhideWhenUsed="1"/>
+    <w:lsdException w:name="Table 3D effects 3" w:semiHidden="1" w:unhideWhenUsed="1"/>
+    <w:lsdException w:name="Table Contemporary" w:semiHidden="1" w:unhideWhenUsed="1"/>
+    <w:lsdException w:name="Table Elegant" w:semiHidden="1" w:unhideWhenUsed="1"/>
+    <w:lsdException w:name="Table Professional" w:semiHidden="1" w:unhideWhenUsed="1"/>
+    <w:lsdException w:name="Table Subtle 1" w:semiHidden="1" w:unhideWhenUsed="1"/>
+    <w:lsdException w:name="Table Subtle 2" w:semiHidden="1" w:unhideWhenUsed="1"/>
+    <w:lsdException w:name="Table Web 1" w:semiHidden="1" w:unhideWhenUsed="1"/>
+    <w:lsdException w:name="Table Web 2" w:semiHidden="1" w:unhideWhenUsed="1"/>
+    <w:lsdException w:name="Table Web 3" w:semiHidden="1" w:unhideWhenUsed="1"/>
+    <w:lsdException w:name="Balloon Text" w:semiHidden="1" w:unhideWhenUsed="1"/>
+    <w:lsdException w:name="Table Grid" w:semiHidden="1" w:uiPriority="59" w:unhideWhenUsed="1"/>
+    <w:lsdException w:name="Table Theme" w:semiHidden="1" w:unhideWhenUsed="1"/>
+    <w:lsdException w:name="Placeholder Text" w:semiHidden="1"/>
+    <w:lsdException w:name="No Spacing" w:uiPriority="1" w:qFormat="1"/>
+    <w:lsdException w:name="Light Shading" w:uiPriority="60"/>
+    <w:lsdException w:name="Light List" w:uiPriority="61"/>
+    <w:lsdException w:name="Light Grid" w:uiPriority="62"/>
+    <w:lsdException w:name="Medium Shading 1" w:uiPriority="63"/>
+    <w:lsdException w:name="Medium Shading 2" w:uiPriority="64"/>
+    <w:lsdException w:name="Medium List 1" w:uiPriority="65"/>
+    <w:lsdException w:name="Medium List 2" w:uiPriority="66"/>
+    <w:lsdException w:name="Medium Grid 1" w:uiPriority="67"/>
+    <w:lsdException w:name="Medium Grid 2" w:uiPriority="68"/>
+    <w:lsdException w:name="Medium Grid 3" w:uiPriority="69"/>
+    <w:lsdException w:name="Dark List" w:uiPriority="70"/>
+    <w:lsdException w:name="Colorful Shading" w:uiPriority="71"/>
+    <w:lsdException w:name="Colorful List" w:uiPriority="72"/>
+    <w:lsdException w:name="Colorful Grid" w:uiPriority="73"/>
+    <w:lsdException w:name="Light Shading Accent 1" w:uiPriority="60"/>
+    <w:lsdException w:name="Light List Accent 1" w:uiPriority="61"/>
+    <w:lsdException w:name="Light Grid Accent 1" w:uiPriority="62"/>
+    <w:lsdException w:name="Medium Shading 1 Accent 1" w:uiPriority="63"/>
+    <w:lsdException w:name="Medium Shading 2 Accent 1" w:uiPriority="64"/>
+    <w:lsdException w:name="Medium List 1 Accent 1" w:uiPriority="65"/>
+    <w:lsdException w:name="Revision" w:semiHidden="1"/>
+    <w:lsdException w:name="List Paragraph" w:uiPriority="34" w:qFormat="1"/>
+    <w:lsdException w:name="Quote" w:uiPriority="29" w:qFormat="1"/>
+    <w:lsdException w:name="Intense Quote" w:uiPriority="30" w:qFormat="1"/>
+    <w:lsdException w:name="Medium List 2 Accent 1" w:uiPriority="66"/>
+    <w:lsdException w:name="Medium Grid 1 Accent 1" w:uiPriority="67"/>
+    <w:lsdException w:name="Medium Grid 2 Accent 1" w:uiPriority="68"/>
+    <w:lsdException w:name="Medium Grid 3 Accent 1" w:uiPriority="69"/>
+    <w:lsdException w:name="Dark List Accent 1" w:uiPriority="70"/>
+    <w:lsdException w:name="Colorful Shading Accent 1" w:uiPriority="71"/>
+    <w:lsdException w:name="Colorful List Accent 1" w:uiPriority="72"/>
+    <w:lsdException w:name="Colorful Grid Accent 1" w:uiPriority="73"/>
+    <w:lsdException w:name="Light Shading Accent 2" w:uiPriority="60"/>
+    <w:lsdException w:name="Light List Accent 2" w:uiPriority="61"/>
+    <w:lsdException w:name="Light Grid Accent 2" w:uiPriority="62"/>
+    <w:lsdException w:name="Medium Shading 1 Accent 2" w:uiPriority="63"/>
+    <w:lsdException w:name="Medium Shading 2 Accent 2" w:uiPriority="64"/>
+    <w:lsdException w:name="Medium List 1 Accent 2" w:uiPriority="65"/>
+    <w:lsdException w:name="Medium List 2 Accent 2" w:uiPriority="66"/>
+    <w:lsdException w:name="Medium Grid 1 Accent 2" w:uiPriority="67"/>
+    <w:lsdException w:name="Medium Grid 2 Accent 2" w:uiPriority="68"/>
+    <w:lsdException w:name="Medium Grid 3 Accent 2" w:uiPriority="69"/>
+    <w:lsdException w:name="Dark List Accent 2" w:uiPriority="70"/>
+    <w:lsdException w:name="Colorful Shading Accent 2" w:uiPriority="71"/>
+    <w:lsdException w:name="Colorful List Accent 2" w:uiPriority="72"/>
+    <w:lsdException w:name="Colorful Grid Accent 2" w:uiPriority="73"/>
+    <w:lsdException w:name="Light Shading Accent 3" w:uiPriority="60"/>
+    <w:lsdException w:name="Light List Accent 3" w:uiPriority="61"/>
+    <w:lsdException w:name="Light Grid Accent 3" w:uiPriority="62"/>
+    <w:lsdException w:name="Medium Shading 1 Accent 3" w:uiPriority="63"/>
+    <w:lsdException w:name="Medium Shading 2 Accent 3" w:uiPriority="64"/>
+    <w:lsdException w:name="Medium List 1 Accent 3" w:uiPriority="65"/>
+    <w:lsdException w:name="Medium List 2 Accent 3" w:uiPriority="66"/>
+    <w:lsdException w:name="Medium Grid 1 Accent 3" w:uiPriority="67"/>
+    <w:lsdException w:name="Medium Grid 2 Accent 3" w:uiPriority="68"/>
+    <w:lsdException w:name="Medium Grid 3 Accent 3" w:uiPriority="69"/>
+    <w:lsdException w:name="Dark List Accent 3" w:uiPriority="70"/>
+    <w:lsdException w:name="Colorful Shading Accent 3" w:uiPriority="71"/>
+    <w:lsdException w:name="Colorful List Accent 3" w:uiPriority="72"/>
+    <w:lsdException w:name="Colorful Grid Accent 3" w:uiPriority="73"/>
+    <w:lsdException w:name="Light Shading Accent 4" w:uiPriority="60"/>
+    <w:lsdException w:name="Light List Accent 4" w:uiPriority="61"/>
+    <w:lsdException w:name="Light Grid Accent 4" w:uiPriority="62"/>
+    <w:lsdException w:name="Medium Shading 1 Accent 4" w:uiPriority="63"/>
+    <w:lsdException w:name="Medium Shading 2 Accent 4" w:uiPriority="64"/>
+    <w:lsdException w:name="Medium List 1 Accent 4" w:uiPriority="65"/>
+    <w:lsdException w:name="Medium List 2 Accent 4" w:uiPriority="66"/>
+    <w:lsdException w:name="Medium Grid 1 Accent 4" w:uiPriority="67"/>
+    <w:lsdException w:name="Medium Grid 2 Accent 4" w:uiPriority="68"/>
+    <w:lsdException w:name="Medium Grid 3 Accent 4" w:uiPriority="69"/>
+    <w:lsdException w:name="Dark List Accent 4" w:uiPriority="70"/>
+    <w:lsdException w:name="Colorful Shading Accent 4" w:uiPriority="71"/>
+    <w:lsdException w:name="Colorful List Accent 4" w:uiPriority="72"/>
+    <w:lsdException w:name="Colorful Grid Accent 4" w:uiPriority="73"/>
+    <w:lsdException w:name="Light Shading Accent 5" w:uiPriority="60"/>
+    <w:lsdException w:name="Light List Accent 5" w:uiPriority="61"/>
+    <w:lsdException w:name="Light Grid Accent 5" w:uiPriority="62"/>
+    <w:lsdException w:name="Medium Shading 1 Accent 5" w:uiPriority="63"/>
+    <w:lsdException w:name="Medium Shading 2 Accent 5" w:uiPriority="64"/>
+    <w:lsdException w:name="Medium List 1 Accent 5" w:uiPriority="65"/>
+    <w:lsdException w:name="Medium List 2 Accent 5" w:uiPriority="66"/>
+    <w:lsdException w:name="Medium Grid 1 Accent 5" w:uiPriority="67"/>
+    <w:lsdException w:name="Medium Grid 2 Accent 5" w:uiPriority="68"/>
+    <w:lsdException w:name="Medium Grid 3 Accent 5" w:uiPriority="69"/>
+    <w:lsdException w:name="Dark List Accent 5" w:uiPriority="70"/>
+    <w:lsdException w:name="Colorful Shading Accent 5" w:uiPriority="71"/>
+    <w:lsdException w:name="Colorful List Accent 5" w:uiPriority="72"/>
+    <w:lsdException w:name="Colorful Grid Accent 5" w:uiPriority="73"/>
+    <w:lsdException w:name="Light Shading Accent 6" w:uiPriority="60"/>
+    <w:lsdException w:name="Light List Accent 6" w:uiPriority="61"/>
+    <w:lsdException w:name="Light Grid Accent 6" w:uiPriority="62"/>
+    <w:lsdException w:name="Medium Shading 1 Accent 6" w:uiPriority="63"/>
+    <w:lsdException w:name="Medium Shading 2 Accent 6" w:uiPriority="64"/>
+    <w:lsdException w:name="Medium List 1 Accent 6" w:uiPriority="65"/>
+    <w:lsdException w:name="Medium List 2 Accent 6" w:uiPriority="66"/>
+    <w:lsdException w:name="Medium Grid 1 Accent 6" w:uiPriority="67"/>
+    <w:lsdException w:name="Medium Grid 2 Accent 6" w:uiPriority="68"/>
+    <w:lsdException w:name="Medium Grid 3 Accent 6" w:uiPriority="69"/>
+    <w:lsdException w:name="Dark List Accent 6" w:uiPriority="70"/>
+    <w:lsdException w:name="Colorful Shading Accent 6" w:uiPriority="71"/>
+    <w:lsdException w:name="Colorful List Accent 6" w:uiPriority="72"/>
+    <w:lsdException w:name="Colorful Grid Accent 6" w:uiPriority="73"/>
+    <w:lsdException w:name="Subtle Emphasis" w:uiPriority="19" w:qFormat="1"/>
+    <w:lsdException w:name="Intense Emphasis" w:uiPriority="21" w:qFormat="1"/>
+    <w:lsdException w:name="Subtle Reference" w:uiPriority="31" w:qFormat="1"/>
+    <w:lsdException w:name="Intense Reference" w:uiPriority="32" w:qFormat="1"/>
+    <w:lsdException w:name="Book Title" w:uiPriority="33" w:qFormat="1"/>
+    <w:lsdException w:name="Bibliography" w:semiHidden="1" w:uiPriority="37" w:unhideWhenUsed="1"/>
+    <w:lsdException w:name="TOC Heading" w:semiHidden="1" w:uiPriority="39" w:unhideWhenUsed="1" w:qFormat="1"/>
+    <w:lsdException w:name="Plain Table 1" w:uiPriority="41"/>
+    <w:lsdException w:name="Plain Table 2" w:uiPriority="42"/>
+    <w:lsdException w:name="Plain Table 3" w:uiPriority="43"/>
+    <w:lsdException w:name="Plain Table 4" w:uiPriority="44"/>
+    <w:lsdException w:name="Plain Table 5" w:uiPriority="45"/>
+    <w:lsdException w:name="Grid Table Light" w:uiPriority="40"/>
+    <w:lsdException w:name="Grid Table 1 Light" w:uiPriority="46"/>
+    <w:lsdException w:name="Grid Table 2" w:uiPriority="47"/>
+    <w:lsdException w:name="Grid Table 3" w:uiPriority="48"/>
+    <w:lsdException w:name="Grid Table 4" w:uiPriority="49"/>
+    <w:lsdException w:name="Grid Table 5 Dark" w:uiPriority="50"/>
+    <w:lsdException w:name="Grid Table 6 Colorful" w:uiPriority="51"/>
+    <w:lsdException w:name="Grid Table 7 Colorful" w:uiPriority="52"/>
+    <w:lsdException w:name="Grid Table 1 Light Accent 1" w:uiPriority="46"/>
+    <w:lsdException w:name="Grid Table 2 Accent 1" w:uiPriority="47"/>
+    <w:lsdException w:name="Grid Table 3 Accent 1" w:uiPriority="48"/>
+    <w:lsdException w:name="Grid Table 4 Accent 1" w:uiPriority="49"/>
+    <w:lsdException w:name="Grid Table 5 Dark Accent 1" w:uiPriority="50"/>
+    <w:lsdException w:name="Grid Table 6 Colorful Accent 1" w:uiPriority="51"/>
+    <w:lsdException w:name="Grid Table 7 Colorful Accent 1" w:uiPriority="52"/>
+    <w:lsdException w:name="Grid Table 1 Light Accent 2" w:uiPriority="46"/>
+    <w:lsdException w:name="Grid Table 2 Accent 2" w:uiPriority="47"/>
+    <w:lsdException w:name="Grid Table 3 Accent 2" w:uiPriority="48"/>
+    <w:lsdException w:name="Grid Table 4 Accent 2" w:uiPriority="49"/>
+    <w:lsdException w:name="Grid Table 5 Dark Accent 2" w:uiPriority="50"/>
+    <w:lsdException w:name="Grid Table 6 Colorful Accent 2" w:uiPriority="51"/>
+    <w:lsdException w:name="Grid Table 7 Colorful Accent 2" w:uiPriority="52"/>
+    <w:lsdException w:name="Grid Table 1 Light Accent 3" w:uiPriority="46"/>
+    <w:lsdException w:name="Grid Table 2 Accent 3" w:uiPriority="47"/>
+    <w:lsdException w:name="Grid Table 3 Accent 3" w:uiPriority="48"/>
+    <w:lsdException w:name="Grid Table 4 Accent 3" w:uiPriority="49"/>
+    <w:lsdException w:name="Grid Table 5 Dark Accent 3" w:uiPriority="50"/>
+    <w:lsdException w:name="Grid Table 6 Colorful Accent 3" w:uiPriority="51"/>
+    <w:lsdException w:name="Grid Table 7 Colorful Accent 3" w:uiPriority="52"/>
+    <w:lsdException w:name="Grid Table 1 Light Accent 4" w:uiPriority="46"/>
+    <w:lsdException w:name="Grid Table 2 Accent 4" w:uiPriority="47"/>
+    <w:lsdException w:name="Grid Table 3 Accent 4" w:uiPriority="48"/>
+    <w:lsdException w:name="Grid Table 4 Accent 4" w:uiPriority="49"/>
+    <w:lsdException w:name="Grid Table 5 Dark Accent 4" w:uiPriority="50"/>
+    <w:lsdException w:name="Grid Table 6 Colorful Accent 4" w:uiPriority="51"/>
+    <w:lsdException w:name="Grid Table 7 Colorful Accent 4" w:uiPriority="52"/>
+    <w:lsdException w:name="Grid Table 1 Light Accent 5" w:uiPriority="46"/>
+    <w:lsdException w:name="Grid Table 2 Accent 5" w:uiPriority="47"/>
+    <w:lsdException w:name="Grid Table 3 Accent 5" w:uiPriority="48"/>
+    <w:lsdException w:name="Grid Table 4 Accent 5" w:uiPriority="49"/>
+    <w:lsdException w:name="Grid Table 5 Dark Accent 5" w:uiPriority="50"/>
+    <w:lsdException w:name="Grid Table 6 Colorful Accent 5" w:uiPriority="51"/>
+    <w:lsdException w:name="Grid Table 7 Colorful Accent 5" w:uiPriority="52"/>
+    <w:lsdException w:name="Grid Table 1 Light Accent 6" w:uiPriority="46"/>
+    <w:lsdException w:name="Grid Table 2 Accent 6" w:uiPriority="47"/>
+    <w:lsdException w:name="Grid Table 3 Accent 6" w:uiPriority="48"/>
+    <w:lsdException w:name="Grid Table 4 Accent 6" w:uiPriority="49"/>
+    <w:lsdException w:name="Grid Table 5 Dark Accent 6" w:uiPriority="50"/>
+    <w:lsdException w:name="Grid Table 6 Colorful Accent 6" w:uiPriority="51"/>
+    <w:lsdException w:name="Grid Table 7 Colorful Accent 6" w:uiPriority="52"/>
+    <w:lsdException w:name="List Table 1 Light" w:uiPriority="46"/>
+    <w:lsdException w:name="List Table 2" w:uiPriority="47"/>
+    <w:lsdException w:name="List Table 3" w:uiPriority="48"/>
+    <w:lsdException w:name="List Table 4" w:uiPriority="49"/>
+    <w:lsdException w:name="List Table 5 Dark" w:uiPriority="50"/>
+    <w:lsdException w:name="List Table 6 Colorful" w:uiPriority="51"/>
+    <w:lsdException w:name="List Table 7 Colorful" w:uiPriority="52"/>
+    <w:lsdException w:name="List Table 1 Light Accent 1" w:uiPriority="46"/>
+    <w:lsdException w:name="List Table 2 Accent 1" w:uiPriority="47"/>
+    <w:lsdException w:name="List Table 3 Accent 1" w:uiPriority="48"/>
+    <w:lsdException w:name="List Table 4 Accent 1" w:uiPriority="49"/>
+    <w:lsdException w:name="List Table 5 Dark Accent 1" w:uiPriority="50"/>
+    <w:lsdException w:name="List Table 6 Colorful Accent 1" w:uiPriority="51"/>
+    <w:lsdException w:name="List Table 7 Colorful Accent 1" w:uiPriority="52"/>
+    <w:lsdException w:name="List Table 1 Light Accent 2" w:uiPriority="46"/>
+    <w:lsdException w:name="List Table 2 Accent 2" w:uiPriority="47"/>
+    <w:lsdException w:name="List Table 3 Accent 2" w:uiPriority="48"/>
+    <w:lsdException w:name="List Table 4 Accent 2" w:uiPriority="49"/>
+    <w:lsdException w:name="List Table 5 Dark Accent 2" w:uiPriority="50"/>
+    <w:lsdException w:name="List Table 6 Colorful Accent 2" w:uiPriority="51"/>
+    <w:lsdException w:name="List Table 7 Colorful Accent 2" w:uiPriority="52"/>
+    <w:lsdException w:name="List Table 1 Light Accent 3" w:uiPriority="46"/>
+    <w:lsdException w:name="List Table 2 Accent 3" w:uiPriority="47"/>
+    <w:lsdException w:name="List Table 3 Accent 3" w:uiPriority="48"/>
+    <w:lsdException w:name="List Table 4 Accent 3" w:uiPriority="49"/>
+    <w:lsdException w:name="List Table 5 Dark Accent 3" w:uiPriority="50"/>
+    <w:lsdException w:name="List Table 6 Colorful Accent 3" w:uiPriority="51"/>
+    <w:lsdException w:name="List Table 7 Colorful Accent 3" w:uiPriority="52"/>
+    <w:lsdException w:name="List Table 1 Light Accent 4" w:uiPriority="46"/>
+    <w:lsdException w:name="List Table 2 Accent 4" w:uiPriority="47"/>
+    <w:lsdException w:name="List Table 3 Accent 4" w:uiPriority="48"/>
+    <w:lsdException w:name="List Table 4 Accent 4" w:uiPriority="49"/>
+    <w:lsdException w:name="List Table 5 Dark Accent 4" w:uiPriority="50"/>
+    <w:lsdException w:name="List Table 6 Colorful Accent 4" w:uiPriority="51"/>
+    <w:lsdException w:name="List Table 7 Colorful Accent 4" w:uiPriority="52"/>
+    <w:lsdException w:name="List Table 1 Light Accent 5" w:uiPriority="46"/>
+    <w:lsdException w:name="List Table 2 Accent 5" w:uiPriority="47"/>
+    <w:lsdException w:name="List Table 3 Accent 5" w:uiPriority="48"/>
+    <w:lsdException w:name="List Table 4 Accent 5" w:uiPriority="49"/>
+    <w:lsdException w:name="List Table 5 Dark Accent 5" w:uiPriority="50"/>
+    <w:lsdException w:name="List Table 6 Colorful Accent 5" w:uiPriority="51"/>
+    <w:lsdException w:name="List Table 7 Colorful Accent 5" w:uiPriority="52"/>
+    <w:lsdException w:name="List Table 1 Light Accent 6" w:uiPriority="46"/>
+    <w:lsdException w:name="List Table 2 Accent 6" w:uiPriority="47"/>
+    <w:lsdException w:name="List Table 3 Accent 6" w:uiPriority="48"/>
+    <w:lsdException w:name="List Table 4 Accent 6" w:uiPriority="49"/>
+    <w:lsdException w:name="List Table 5 Dark Accent 6" w:uiPriority="50"/>
+    <w:lsdException w:name="List Table 6 Colorful Accent 6" w:uiPriority="51"/>
+    <w:lsdException w:name="List Table 7 Colorful Accent 6" w:uiPriority="52"/>
+    <w:lsdException w:name="Mention" w:semiHidden="1" w:unhideWhenUsed="1"/>
+    <w:lsdException w:name="Smart Hyperlink" w:semiHidden="1" w:unhideWhenUsed="1"/>
+    <w:lsdException w:name="Hashtag" w:semiHidden="1" w:unhideWhenUsed="1"/>
+    <w:lsdException w:name="Unresolved Mention" w:semiHidden="1" w:unhideWhenUsed="1"/>
+    <w:lsdException w:name="Smart Link" w:semiHidden="1" w:unhideWhenUsed="1"/>
   </w:latentStyles>
   <w:style w:type="paragraph" w:default="1" w:styleId="Normal">
     <w:name w:val="Normal"/>

</xml_diff>